<commit_message>
1.1, 1.5, general format
</commit_message>
<xml_diff>
--- a/Modern Software Requirements Specification SRS.docx
+++ b/Modern Software Requirements Specification SRS.docx
@@ -5,53 +5,58 @@
     <w:p>
       <w:pPr>
         <w:pStyle w:val="Title"/>
-        <w:jc w:val="right"/>
-      </w:pPr>
-      <w:r>
-        <w:fldChar w:fldCharType="begin"/>
-      </w:r>
-      <w:r>
-        <w:instrText xml:space="preserve"> SUBJECT  \* MERGEFORMAT </w:instrText>
-      </w:r>
-      <w:r>
-        <w:fldChar w:fldCharType="separate"/>
-      </w:r>
-      <w:r>
-        <w:t>&lt;Team Name&gt;</w:t>
-      </w:r>
-      <w:r>
-        <w:fldChar w:fldCharType="end"/>
-      </w:r>
+        <w:jc w:val="left"/>
+      </w:pPr>
     </w:p>
     <w:p>
       <w:pPr>
         <w:pStyle w:val="Title"/>
         <w:jc w:val="right"/>
       </w:pPr>
-      <w:fldSimple w:instr=" TITLE  \* MERGEFORMAT ">
-        <w:r>
-          <w:t>Modern Software Requirements Specification</w:t>
-        </w:r>
-      </w:fldSimple>
-    </w:p>
+      <w:r>
+        <w:t>SE3352a: Software Requirements and Analysis</w:t>
+      </w:r>
+    </w:p>
+    <w:p/>
     <w:p>
       <w:pPr>
         <w:pStyle w:val="Title"/>
         <w:jc w:val="right"/>
       </w:pPr>
-      <w:r>
-        <w:t xml:space="preserve">For </w:t>
-      </w:r>
       <w:proofErr w:type="spellStart"/>
       <w:r>
-        <w:t>Self Start</w:t>
+        <w:t>BRiGADE</w:t>
       </w:r>
       <w:proofErr w:type="spellEnd"/>
-      <w:r>
-        <w:t xml:space="preserve"> System</w:t>
-      </w:r>
-      <w:r>
-        <w:t>&gt;</w:t>
+    </w:p>
+    <w:p>
+      <w:pPr>
+        <w:pStyle w:val="Title"/>
+        <w:jc w:val="right"/>
+      </w:pPr>
+      <w:r>
+        <w:fldChar w:fldCharType="begin"/>
+      </w:r>
+      <w:r>
+        <w:instrText xml:space="preserve"> TITLE  \* MERGEFORMAT </w:instrText>
+      </w:r>
+      <w:r>
+        <w:fldChar w:fldCharType="separate"/>
+      </w:r>
+      <w:r>
+        <w:t>Modern Software Requirements Specification</w:t>
+      </w:r>
+      <w:r>
+        <w:fldChar w:fldCharType="end"/>
+      </w:r>
+    </w:p>
+    <w:p>
+      <w:pPr>
+        <w:pStyle w:val="Title"/>
+        <w:jc w:val="right"/>
+      </w:pPr>
+      <w:r>
+        <w:t>For Self Start System</w:t>
       </w:r>
     </w:p>
     <w:p/>
@@ -68,7 +73,82 @@
         <w:rPr>
           <w:sz w:val="28"/>
         </w:rPr>
-        <w:t>Version &lt;1.0&gt;</w:t>
+        <w:t>Version 1.0</w:t>
+      </w:r>
+    </w:p>
+    <w:p/>
+    <w:p/>
+    <w:p/>
+    <w:p/>
+    <w:p/>
+    <w:p/>
+    <w:p/>
+    <w:p/>
+    <w:p/>
+    <w:p/>
+    <w:p/>
+    <w:p/>
+    <w:p/>
+    <w:p>
+      <w:pPr>
+        <w:jc w:val="center"/>
+      </w:pPr>
+      <w:r>
+        <w:rPr>
+          <w:rFonts w:ascii="Arial" w:hAnsi="Arial" w:cs="Arial"/>
+          <w:noProof/>
+          <w:color w:val="000000"/>
+          <w:sz w:val="22"/>
+          <w:szCs w:val="22"/>
+        </w:rPr>
+        <w:drawing>
+          <wp:inline distT="0" distB="0" distL="0" distR="0" wp14:anchorId="33DD64C9" wp14:editId="4F704777">
+            <wp:extent cx="5943600" cy="1690370"/>
+            <wp:effectExtent l="0" t="0" r="0" b="5080"/>
+            <wp:docPr id="3" name="Picture 3" descr="https://lh6.googleusercontent.com/-ZD2T-StLIL8D_a5TL5KvKHRBnECNOjiLgrApqvUeMYet47DU2PkyqFgu5P5MwkX37XveuilQcib2oUS3x9X0C45iNI-BLPvlyCo6hyI0h4a766WpnOKky68mGiLgNnUGCmaDj-D"/>
+            <wp:cNvGraphicFramePr>
+              <a:graphicFrameLocks xmlns:a="http://schemas.openxmlformats.org/drawingml/2006/main" noChangeAspect="1"/>
+            </wp:cNvGraphicFramePr>
+            <a:graphic xmlns:a="http://schemas.openxmlformats.org/drawingml/2006/main">
+              <a:graphicData uri="http://schemas.openxmlformats.org/drawingml/2006/picture">
+                <pic:pic xmlns:pic="http://schemas.openxmlformats.org/drawingml/2006/picture">
+                  <pic:nvPicPr>
+                    <pic:cNvPr id="0" name="Picture 11" descr="https://lh6.googleusercontent.com/-ZD2T-StLIL8D_a5TL5KvKHRBnECNOjiLgrApqvUeMYet47DU2PkyqFgu5P5MwkX37XveuilQcib2oUS3x9X0C45iNI-BLPvlyCo6hyI0h4a766WpnOKky68mGiLgNnUGCmaDj-D"/>
+                    <pic:cNvPicPr>
+                      <a:picLocks noChangeAspect="1" noChangeArrowheads="1"/>
+                    </pic:cNvPicPr>
+                  </pic:nvPicPr>
+                  <pic:blipFill>
+                    <a:blip r:embed="rId7">
+                      <a:extLst>
+                        <a:ext uri="{28A0092B-C50C-407E-A947-70E740481C1C}">
+                          <a14:useLocalDpi xmlns:a14="http://schemas.microsoft.com/office/drawing/2010/main" val="0"/>
+                        </a:ext>
+                      </a:extLst>
+                    </a:blip>
+                    <a:srcRect/>
+                    <a:stretch>
+                      <a:fillRect/>
+                    </a:stretch>
+                  </pic:blipFill>
+                  <pic:spPr bwMode="auto">
+                    <a:xfrm>
+                      <a:off x="0" y="0"/>
+                      <a:ext cx="5943600" cy="1690370"/>
+                    </a:xfrm>
+                    <a:prstGeom prst="rect">
+                      <a:avLst/>
+                    </a:prstGeom>
+                    <a:noFill/>
+                    <a:ln>
+                      <a:noFill/>
+                    </a:ln>
+                  </pic:spPr>
+                </pic:pic>
+              </a:graphicData>
+            </a:graphic>
+          </wp:inline>
+        </w:drawing>
       </w:r>
     </w:p>
     <w:p>
@@ -86,95 +166,34 @@
     </w:p>
     <w:p>
       <w:pPr>
-        <w:pStyle w:val="InfoBlue"/>
-      </w:pPr>
-      <w:r>
-        <w:t>[Note:  Text enclosed in square brackets and displayed in blue italics (style=</w:t>
-      </w:r>
-      <w:proofErr w:type="spellStart"/>
-      <w:r>
-        <w:t>InfoBlue</w:t>
-      </w:r>
-      <w:proofErr w:type="spellEnd"/>
-      <w:r>
-        <w:t xml:space="preserve">) is included to provide guidance to the author and should be deleted before publishing the document. A paragraph entered following this style will automatically be set to normal (style=Body Text).]     </w:t>
-      </w:r>
-    </w:p>
-    <w:p>
-      <w:pPr>
-        <w:pStyle w:val="InfoBlue"/>
-      </w:pPr>
-      <w:r>
-        <w:t xml:space="preserve">[To customize automatic fields (which display a gray background when selected), select File&gt;Properties and replace the Title, Subject and Company fields with the appropriate information for this document.    After closing the dialog, automatic fields may be updated throughout the document by selecting Edit&gt;Select All (or Ctrl-A) and pressing F9, or simply click on the field and press F9.  This must be done separately for Headers and Footers.  Alt-F9 will toggle between displaying the field names and the field contents.  See Word help for more information on working with fields.] </w:t>
-      </w:r>
-    </w:p>
-    <w:p>
-      <w:pPr>
-        <w:pStyle w:val="InfoBlue"/>
-      </w:pPr>
-      <w:r>
-        <w:t xml:space="preserve">[Note: The Software Requirements Specification (SRS) captures the complete software requirements for the system, or a portion of the system.  The Modern SRS is a typical SRS outline for a project </w:t>
-      </w:r>
-      <w:r>
-        <w:rPr>
+        <w:widowControl/>
+        <w:spacing w:line="240" w:lineRule="auto"/>
+        <w:rPr>
+          <w:rFonts w:ascii="Arial" w:hAnsi="Arial"/>
           <w:b/>
-        </w:rPr>
-        <w:t>using use-case modeling</w:t>
-      </w:r>
-      <w:r>
-        <w:t xml:space="preserve">. This artifact consists of a package containing use cases of the use-case model and applicable Supplementary Specifications and other supporting information.  For a template of an SRS </w:t>
-      </w:r>
-      <w:r>
-        <w:rPr>
+          <w:sz w:val="36"/>
+        </w:rPr>
+      </w:pPr>
+      <w:r>
+        <w:br w:type="page"/>
+      </w:r>
+    </w:p>
+    <w:p>
+      <w:pPr>
+        <w:widowControl/>
+        <w:spacing w:line="240" w:lineRule="auto"/>
+        <w:rPr>
+          <w:rFonts w:ascii="Arial" w:hAnsi="Arial"/>
           <w:b/>
-        </w:rPr>
-        <w:t>not</w:t>
-      </w:r>
-      <w:r>
-        <w:t xml:space="preserve"> using use-case modeling, which captures all requirements in a single document, with applicable sections inserted from the Supplementary Specifications (which would no longer be needed), see</w:t>
-      </w:r>
-      <w:hyperlink r:id="rId7" w:history="1">
-        <w:r>
-          <w:rPr>
-            <w:rStyle w:val="Hyperlink"/>
-            <w:i w:val="0"/>
-          </w:rPr>
-          <w:t>\\program</w:t>
-        </w:r>
-      </w:hyperlink>
-      <w:r>
-        <w:t xml:space="preserve"> \program files\Rational\ </w:t>
-      </w:r>
-      <w:proofErr w:type="spellStart"/>
-      <w:r>
-        <w:t>RequisitePro</w:t>
-      </w:r>
-      <w:proofErr w:type="spellEnd"/>
-      <w:r>
-        <w:t>\Outlines\ rup_srs.dot.]</w:t>
-      </w:r>
-    </w:p>
-    <w:p>
-      <w:pPr>
-        <w:pStyle w:val="InfoBlue"/>
-        <w:sectPr>
-          <w:headerReference w:type="default" r:id="rId8"/>
-          <w:pgSz w:w="12240" w:h="15840" w:code="1"/>
-          <w:pgMar w:top="1440" w:right="1440" w:bottom="1440" w:left="1440" w:header="720" w:footer="720" w:gutter="0"/>
-          <w:cols w:space="720"/>
-          <w:vAlign w:val="center"/>
-        </w:sectPr>
-      </w:pPr>
-      <w:r>
-        <w:t xml:space="preserve">Many different arrangements of an SRS are possible.  Refer to [IEEE93] for further elaboration of these explanations, as well as other options for SRS organization.]                </w:t>
-      </w:r>
+          <w:sz w:val="36"/>
+        </w:rPr>
+      </w:pPr>
     </w:p>
     <w:p>
       <w:pPr>
         <w:pStyle w:val="Title"/>
       </w:pPr>
       <w:r>
-        <w:lastRenderedPageBreak/>
         <w:t>Revision History</w:t>
       </w:r>
     </w:p>
@@ -290,23 +309,7 @@
               <w:pStyle w:val="Tabletext"/>
             </w:pPr>
             <w:r>
-              <w:t>&lt;</w:t>
-            </w:r>
-            <w:proofErr w:type="spellStart"/>
-            <w:r>
-              <w:t>dd</w:t>
-            </w:r>
-            <w:proofErr w:type="spellEnd"/>
-            <w:r>
-              <w:t>/mmm/</w:t>
-            </w:r>
-            <w:proofErr w:type="spellStart"/>
-            <w:r>
-              <w:t>yy</w:t>
-            </w:r>
-            <w:proofErr w:type="spellEnd"/>
-            <w:r>
-              <w:t>&gt;</w:t>
+              <w:t>02/11/17</w:t>
             </w:r>
           </w:p>
         </w:tc>
@@ -319,15 +322,7 @@
               <w:pStyle w:val="Tabletext"/>
             </w:pPr>
             <w:r>
-              <w:t>&lt;</w:t>
-            </w:r>
-            <w:proofErr w:type="spellStart"/>
-            <w:r>
-              <w:t>x.x</w:t>
-            </w:r>
-            <w:proofErr w:type="spellEnd"/>
-            <w:r>
-              <w:t>&gt;</w:t>
+              <w:t>1.0</w:t>
             </w:r>
           </w:p>
         </w:tc>
@@ -340,7 +335,7 @@
               <w:pStyle w:val="Tabletext"/>
             </w:pPr>
             <w:r>
-              <w:t>&lt;details&gt;</w:t>
+              <w:t>Started shared group document</w:t>
             </w:r>
           </w:p>
         </w:tc>
@@ -353,7 +348,7 @@
               <w:pStyle w:val="Tabletext"/>
             </w:pPr>
             <w:r>
-              <w:t>&lt;name&gt;</w:t>
+              <w:t>Everyone</w:t>
             </w:r>
           </w:p>
         </w:tc>
@@ -3286,11 +3281,22 @@
       <w:r>
         <w:br w:type="page"/>
       </w:r>
-      <w:fldSimple w:instr=" TITLE  \* MERGEFORMAT ">
-        <w:r>
-          <w:t>Modern Software Requirements Specification</w:t>
-        </w:r>
-      </w:fldSimple>
+      <w:r>
+        <w:lastRenderedPageBreak/>
+        <w:fldChar w:fldCharType="begin"/>
+      </w:r>
+      <w:r>
+        <w:instrText xml:space="preserve"> TITLE  \* MERGEFORMAT </w:instrText>
+      </w:r>
+      <w:r>
+        <w:fldChar w:fldCharType="separate"/>
+      </w:r>
+      <w:r>
+        <w:t>Modern Software Requirements Specification</w:t>
+      </w:r>
+      <w:r>
+        <w:fldChar w:fldCharType="end"/>
+      </w:r>
       <w:r>
         <w:t xml:space="preserve"> </w:t>
       </w:r>
@@ -3309,14 +3315,6 @@
     </w:p>
     <w:p>
       <w:pPr>
-        <w:pStyle w:val="InfoBlue"/>
-      </w:pPr>
-      <w:r>
-        <w:t>[The introduction of the Modern SRS should provide an overview of the entire Modern SRS. It should include the purpose, scope, definitions, acronyms, abbreviations, references and overview of the Modern SRS.]</w:t>
-      </w:r>
-    </w:p>
-    <w:p>
-      <w:pPr>
         <w:pStyle w:val="Heading2"/>
       </w:pPr>
       <w:bookmarkStart w:id="2" w:name="_Toc455818117"/>
@@ -3329,19 +3327,19 @@
     </w:p>
     <w:p>
       <w:pPr>
-        <w:pStyle w:val="InfoBlue"/>
-      </w:pPr>
-      <w:r>
-        <w:t>[Specify the purpose of this Modern SRS. The Modern SRS should fully describe the external behavior of the application or subsystem identified. It also describes nonfunctional requirements, design constraints and other factors necessary to provide a complete and comprehensive description of the requirements for the software.]</w:t>
-      </w:r>
-    </w:p>
-    <w:p>
-      <w:pPr>
-        <w:pStyle w:val="Heading2"/>
+        <w:ind w:left="720" w:firstLine="720"/>
       </w:pPr>
       <w:bookmarkStart w:id="4" w:name="_Toc455818118"/>
       <w:bookmarkStart w:id="5" w:name="_Toc465558693"/>
       <w:r>
+        <w:t>The purpose of this Modern SRS is to help in the creation and design of a software system for Marcotte Physiotherapy. This system, titled Self Start, will bring the treatment of the physiotherapist into a patient’s home through an online application, and it will provide clinicians tools to improve the traditional approaches of the patient’s progression assessment. The software must be a web-based application that is accessible 24/7. It must have security features such as authentication to protect the privacy of patients and maintain confidentiality. In addition, the software should be designed in English, and allow new content, such as multimedia, to be uploaded through administrator portals. Finally, the interface must be user-friendly, and a secure database will be kept that contains patient information.</w:t>
+      </w:r>
+    </w:p>
+    <w:p>
+      <w:pPr>
+        <w:pStyle w:val="Heading2"/>
+      </w:pPr>
+      <w:r>
         <w:t>Scope</w:t>
       </w:r>
       <w:bookmarkEnd w:id="4"/>
@@ -3367,20 +3365,82 @@
       <w:bookmarkEnd w:id="6"/>
       <w:bookmarkEnd w:id="7"/>
     </w:p>
-    <w:p>
-      <w:pPr>
-        <w:pStyle w:val="InfoBlue"/>
-      </w:pPr>
-      <w:r>
-        <w:t>[This subsection should provide the definitions of all terms, acronyms, and abbreviations required to interpret properly the Modern SRS.  This information may be provided by reference to the project Glossary.]</w:t>
-      </w:r>
-    </w:p>
+    <w:tbl>
+      <w:tblPr>
+        <w:tblStyle w:val="TableGrid"/>
+        <w:tblW w:w="0" w:type="auto"/>
+        <w:jc w:val="center"/>
+        <w:tblLook w:val="04A0" w:firstRow="1" w:lastRow="0" w:firstColumn="1" w:lastColumn="0" w:noHBand="0" w:noVBand="1"/>
+      </w:tblPr>
+      <w:tblGrid>
+        <w:gridCol w:w="2547"/>
+        <w:gridCol w:w="6803"/>
+      </w:tblGrid>
+      <w:tr>
+        <w:trPr>
+          <w:jc w:val="center"/>
+        </w:trPr>
+        <w:tc>
+          <w:tcPr>
+            <w:tcW w:w="2547" w:type="dxa"/>
+          </w:tcPr>
+          <w:p>
+            <w:pPr>
+              <w:rPr>
+                <w:b/>
+              </w:rPr>
+            </w:pPr>
+            <w:bookmarkStart w:id="8" w:name="_Toc455818120"/>
+            <w:bookmarkStart w:id="9" w:name="_Toc465558695"/>
+            <w:r>
+              <w:rPr>
+                <w:b/>
+              </w:rPr>
+              <w:t>Term</w:t>
+            </w:r>
+          </w:p>
+        </w:tc>
+        <w:tc>
+          <w:tcPr>
+            <w:tcW w:w="6803" w:type="dxa"/>
+          </w:tcPr>
+          <w:p>
+            <w:pPr>
+              <w:rPr>
+                <w:b/>
+              </w:rPr>
+            </w:pPr>
+            <w:r>
+              <w:rPr>
+                <w:b/>
+              </w:rPr>
+              <w:t>Definition</w:t>
+            </w:r>
+          </w:p>
+        </w:tc>
+      </w:tr>
+      <w:tr>
+        <w:trPr>
+          <w:jc w:val="center"/>
+        </w:trPr>
+        <w:tc>
+          <w:tcPr>
+            <w:tcW w:w="2547" w:type="dxa"/>
+          </w:tcPr>
+          <w:p/>
+        </w:tc>
+        <w:tc>
+          <w:tcPr>
+            <w:tcW w:w="6803" w:type="dxa"/>
+          </w:tcPr>
+          <w:p/>
+        </w:tc>
+      </w:tr>
+    </w:tbl>
     <w:p>
       <w:pPr>
         <w:pStyle w:val="Heading2"/>
       </w:pPr>
-      <w:bookmarkStart w:id="8" w:name="_Toc455818120"/>
-      <w:bookmarkStart w:id="9" w:name="_Toc465558695"/>
       <w:r>
         <w:t>References</w:t>
       </w:r>
@@ -3409,19 +3469,24 @@
     </w:p>
     <w:p>
       <w:pPr>
-        <w:pStyle w:val="InfoBlue"/>
-      </w:pPr>
-      <w:r>
-        <w:t>[This subsection should describe what the rest of the Modern SRS contains and explain how the Modern SRS is organized.]</w:t>
-      </w:r>
-    </w:p>
-    <w:p>
-      <w:pPr>
-        <w:pStyle w:val="Heading1"/>
+        <w:ind w:left="720" w:firstLine="720"/>
       </w:pPr>
       <w:bookmarkStart w:id="12" w:name="_Toc455818122"/>
       <w:bookmarkStart w:id="13" w:name="_Toc465558697"/>
       <w:r>
+        <w:t>Section two, known as Ov</w:t>
+      </w:r>
+      <w:bookmarkStart w:id="14" w:name="_GoBack"/>
+      <w:bookmarkEnd w:id="14"/>
+      <w:r>
+        <w:t>erall Description, conveys the required functionality that the final software must have. This section will provide the foundation for understanding the in-depth descriptions that section three, which is Requirements, will contain. Section two will contain use-case descriptions and the use-case model, while section three will provide use-case specifications along with system functions and requirements.</w:t>
+      </w:r>
+    </w:p>
+    <w:p>
+      <w:pPr>
+        <w:pStyle w:val="Heading1"/>
+      </w:pPr>
+      <w:r>
         <w:t>Overall Description</w:t>
       </w:r>
       <w:bookmarkEnd w:id="12"/>
@@ -3439,13 +3504,13 @@
       <w:pPr>
         <w:pStyle w:val="Heading2"/>
       </w:pPr>
-      <w:bookmarkStart w:id="14" w:name="_Toc455818123"/>
-      <w:bookmarkStart w:id="15" w:name="_Toc465558698"/>
+      <w:bookmarkStart w:id="15" w:name="_Toc455818123"/>
+      <w:bookmarkStart w:id="16" w:name="_Toc465558698"/>
       <w:r>
         <w:t>Use-Case Model Survey</w:t>
       </w:r>
-      <w:bookmarkEnd w:id="14"/>
       <w:bookmarkEnd w:id="15"/>
+      <w:bookmarkEnd w:id="16"/>
     </w:p>
     <w:p>
       <w:pPr>
@@ -3459,11 +3524,11 @@
       <w:pPr>
         <w:pStyle w:val="Heading3"/>
       </w:pPr>
-      <w:bookmarkStart w:id="16" w:name="_Toc465558699"/>
+      <w:bookmarkStart w:id="17" w:name="_Toc465558699"/>
       <w:r>
         <w:t>Introduction</w:t>
       </w:r>
-      <w:bookmarkEnd w:id="16"/>
+      <w:bookmarkEnd w:id="17"/>
     </w:p>
     <w:p>
       <w:pPr>
@@ -3477,11 +3542,11 @@
       <w:pPr>
         <w:pStyle w:val="Heading3"/>
       </w:pPr>
-      <w:bookmarkStart w:id="17" w:name="_Toc465558700"/>
+      <w:bookmarkStart w:id="18" w:name="_Toc465558700"/>
       <w:r>
         <w:t>Survey Description</w:t>
       </w:r>
-      <w:bookmarkEnd w:id="17"/>
+      <w:bookmarkEnd w:id="18"/>
     </w:p>
     <w:p>
       <w:pPr>
@@ -3495,12 +3560,11 @@
       <w:pPr>
         <w:pStyle w:val="Heading3"/>
       </w:pPr>
-      <w:bookmarkStart w:id="18" w:name="_Toc465558701"/>
-      <w:r>
-        <w:lastRenderedPageBreak/>
+      <w:bookmarkStart w:id="19" w:name="_Toc465558701"/>
+      <w:r>
         <w:t>Use-Case Model Hierarchy</w:t>
       </w:r>
-      <w:bookmarkEnd w:id="18"/>
+      <w:bookmarkEnd w:id="19"/>
       <w:r>
         <w:t xml:space="preserve"> </w:t>
       </w:r>
@@ -3619,11 +3683,11 @@
       <w:pPr>
         <w:pStyle w:val="Heading3"/>
       </w:pPr>
-      <w:bookmarkStart w:id="19" w:name="_Toc465558702"/>
+      <w:bookmarkStart w:id="20" w:name="_Toc465558702"/>
       <w:r>
         <w:t>Diagrams of the Use-Case Model</w:t>
       </w:r>
-      <w:bookmarkEnd w:id="19"/>
+      <w:bookmarkEnd w:id="20"/>
     </w:p>
     <w:p>
       <w:pPr>
@@ -3637,13 +3701,13 @@
       <w:pPr>
         <w:pStyle w:val="Heading2"/>
       </w:pPr>
-      <w:bookmarkStart w:id="20" w:name="_Toc455818124"/>
-      <w:bookmarkStart w:id="21" w:name="_Toc465558703"/>
+      <w:bookmarkStart w:id="21" w:name="_Toc455818124"/>
+      <w:bookmarkStart w:id="22" w:name="_Toc465558703"/>
       <w:r>
         <w:t>Assumptions and Dependencies</w:t>
       </w:r>
-      <w:bookmarkEnd w:id="20"/>
       <w:bookmarkEnd w:id="21"/>
+      <w:bookmarkEnd w:id="22"/>
     </w:p>
     <w:p>
       <w:pPr>
@@ -3657,13 +3721,13 @@
       <w:pPr>
         <w:pStyle w:val="Heading1"/>
       </w:pPr>
-      <w:bookmarkStart w:id="22" w:name="_Toc455818125"/>
-      <w:bookmarkStart w:id="23" w:name="_Toc465558704"/>
+      <w:bookmarkStart w:id="23" w:name="_Toc455818125"/>
+      <w:bookmarkStart w:id="24" w:name="_Toc465558704"/>
       <w:r>
         <w:t>Requirements</w:t>
       </w:r>
-      <w:bookmarkEnd w:id="22"/>
       <w:bookmarkEnd w:id="23"/>
+      <w:bookmarkEnd w:id="24"/>
       <w:r>
         <w:t xml:space="preserve"> </w:t>
       </w:r>
@@ -3688,16 +3752,16 @@
       <w:pPr>
         <w:pStyle w:val="Heading2"/>
       </w:pPr>
-      <w:bookmarkStart w:id="24" w:name="_Toc455818126"/>
-      <w:bookmarkStart w:id="25" w:name="_Toc465558705"/>
+      <w:bookmarkStart w:id="25" w:name="_Toc455818126"/>
+      <w:bookmarkStart w:id="26" w:name="_Toc465558705"/>
       <w:r>
         <w:t xml:space="preserve">Use-Case </w:t>
       </w:r>
-      <w:bookmarkEnd w:id="24"/>
+      <w:bookmarkEnd w:id="25"/>
       <w:r>
         <w:t>Specifications</w:t>
       </w:r>
-      <w:bookmarkEnd w:id="25"/>
+      <w:bookmarkEnd w:id="26"/>
     </w:p>
     <w:p>
       <w:pPr>
@@ -3727,27 +3791,22 @@
       <w:pPr>
         <w:pStyle w:val="Heading2"/>
       </w:pPr>
-      <w:bookmarkStart w:id="26" w:name="_Toc456660582"/>
-      <w:bookmarkStart w:id="27" w:name="_Toc457262454"/>
-      <w:bookmarkStart w:id="28" w:name="_Toc465558706"/>
+      <w:bookmarkStart w:id="27" w:name="_Toc456660582"/>
+      <w:bookmarkStart w:id="28" w:name="_Toc457262454"/>
+      <w:bookmarkStart w:id="29" w:name="_Toc465558706"/>
       <w:r>
         <w:t>Functionality</w:t>
       </w:r>
-      <w:bookmarkEnd w:id="26"/>
       <w:bookmarkEnd w:id="27"/>
       <w:bookmarkEnd w:id="28"/>
+      <w:bookmarkEnd w:id="29"/>
     </w:p>
     <w:p>
       <w:pPr>
         <w:pStyle w:val="InfoBlue"/>
       </w:pPr>
       <w:r>
-        <w:t>[This section describes the functional requirements of the system for those requirements that are expressed in the natural language style.</w:t>
-      </w:r>
-      <w:bookmarkStart w:id="29" w:name="_GoBack"/>
-      <w:bookmarkEnd w:id="29"/>
-      <w:r>
-        <w:t xml:space="preserve"> For many applications, this may constitute the bulk of the Modern SRS Package and thought should be given to the organization of this section. This section is typically organized by feature, but alternative organization methods, for example organization by user, or organization by subsystem may also be appropriate.  Functional requirements may include: </w:t>
+        <w:t xml:space="preserve">[This section describes the functional requirements of the system for those requirements that are expressed in the natural language style. For many applications, this may constitute the bulk of the Modern SRS Package and thought should be given to the organization of this section. This section is typically organized by feature, but alternative organization methods, for example organization by user, or organization by subsystem may also be appropriate.  Functional requirements may include: </w:t>
       </w:r>
       <w:r>
         <w:rPr>
@@ -3807,7 +3866,6 @@
       <w:bookmarkStart w:id="34" w:name="_Toc457262456"/>
       <w:bookmarkStart w:id="35" w:name="_Toc465558708"/>
       <w:r>
-        <w:lastRenderedPageBreak/>
         <w:t>Usability</w:t>
       </w:r>
       <w:bookmarkEnd w:id="33"/>
@@ -4236,11 +4294,7 @@
         <w:pStyle w:val="InfoBlue"/>
       </w:pPr>
       <w:r>
-        <w:t xml:space="preserve">[This section indicates any requirements that will enhance the supportability or maintainability of the system being built, including coding standards, naming conventions, class libraries, maintenance access, </w:t>
-      </w:r>
-      <w:r>
-        <w:lastRenderedPageBreak/>
-        <w:t>maintenance utilities.]</w:t>
+        <w:t>[This section indicates any requirements that will enhance the supportability or maintainability of the system being built, including coding standards, naming conventions, class libraries, maintenance access, maintenance utilities.]</w:t>
       </w:r>
     </w:p>
     <w:p>
@@ -4538,11 +4592,13 @@
       </w:r>
     </w:p>
     <w:sectPr>
-      <w:headerReference w:type="default" r:id="rId9"/>
-      <w:footerReference w:type="default" r:id="rId10"/>
+      <w:headerReference w:type="default" r:id="rId8"/>
+      <w:footerReference w:type="default" r:id="rId9"/>
       <w:pgSz w:w="12240" w:h="15840" w:code="1"/>
       <w:pgMar w:top="1440" w:right="1440" w:bottom="1440" w:left="1440" w:header="720" w:footer="720" w:gutter="0"/>
       <w:cols w:space="720"/>
+      <w:titlePg/>
+      <w:docGrid w:linePitch="272"/>
     </w:sectPr>
   </w:body>
 </w:document>
@@ -4611,9 +4667,60 @@
           </w:pPr>
           <w:r>
             <w:rPr>
-              <w:i/>
+              <w:rFonts w:ascii="Arial" w:hAnsi="Arial" w:cs="Arial"/>
+              <w:noProof/>
+              <w:color w:val="000000"/>
+              <w:sz w:val="22"/>
+              <w:szCs w:val="22"/>
             </w:rPr>
-            <w:t>Confidential</w:t>
+            <w:drawing>
+              <wp:inline distT="0" distB="0" distL="0" distR="0" wp14:anchorId="57102A1E" wp14:editId="222C9A24">
+                <wp:extent cx="1007390" cy="285750"/>
+                <wp:effectExtent l="0" t="0" r="2540" b="0"/>
+                <wp:docPr id="4" name="Picture 4" descr="https://lh6.googleusercontent.com/-ZD2T-StLIL8D_a5TL5KvKHRBnECNOjiLgrApqvUeMYet47DU2PkyqFgu5P5MwkX37XveuilQcib2oUS3x9X0C45iNI-BLPvlyCo6hyI0h4a766WpnOKky68mGiLgNnUGCmaDj-D"/>
+                <wp:cNvGraphicFramePr>
+                  <a:graphicFrameLocks xmlns:a="http://schemas.openxmlformats.org/drawingml/2006/main" noChangeAspect="1"/>
+                </wp:cNvGraphicFramePr>
+                <a:graphic xmlns:a="http://schemas.openxmlformats.org/drawingml/2006/main">
+                  <a:graphicData uri="http://schemas.openxmlformats.org/drawingml/2006/picture">
+                    <pic:pic xmlns:pic="http://schemas.openxmlformats.org/drawingml/2006/picture">
+                      <pic:nvPicPr>
+                        <pic:cNvPr id="0" name="Picture 13" descr="https://lh6.googleusercontent.com/-ZD2T-StLIL8D_a5TL5KvKHRBnECNOjiLgrApqvUeMYet47DU2PkyqFgu5P5MwkX37XveuilQcib2oUS3x9X0C45iNI-BLPvlyCo6hyI0h4a766WpnOKky68mGiLgNnUGCmaDj-D"/>
+                        <pic:cNvPicPr>
+                          <a:picLocks noChangeAspect="1" noChangeArrowheads="1"/>
+                        </pic:cNvPicPr>
+                      </pic:nvPicPr>
+                      <pic:blipFill>
+                        <a:blip r:embed="rId1">
+                          <a:extLst>
+                            <a:ext uri="{28A0092B-C50C-407E-A947-70E740481C1C}">
+                              <a14:useLocalDpi xmlns:a14="http://schemas.microsoft.com/office/drawing/2010/main" val="0"/>
+                            </a:ext>
+                          </a:extLst>
+                        </a:blip>
+                        <a:srcRect/>
+                        <a:stretch>
+                          <a:fillRect/>
+                        </a:stretch>
+                      </pic:blipFill>
+                      <pic:spPr bwMode="auto">
+                        <a:xfrm>
+                          <a:off x="0" y="0"/>
+                          <a:ext cx="1023058" cy="290194"/>
+                        </a:xfrm>
+                        <a:prstGeom prst="rect">
+                          <a:avLst/>
+                        </a:prstGeom>
+                        <a:noFill/>
+                        <a:ln>
+                          <a:noFill/>
+                        </a:ln>
+                      </pic:spPr>
+                    </pic:pic>
+                  </a:graphicData>
+                </a:graphic>
+              </wp:inline>
+            </w:drawing>
           </w:r>
         </w:p>
       </w:tc>
@@ -4634,13 +4741,15 @@
           <w:r>
             <w:sym w:font="Symbol" w:char="F0D3"/>
           </w:r>
+          <w:proofErr w:type="spellStart"/>
           <w:r>
             <w:rPr>
               <w:i/>
               <w:iCs/>
             </w:rPr>
-            <w:t>your name</w:t>
+            <w:t>BRiGADE</w:t>
           </w:r>
+          <w:proofErr w:type="spellEnd"/>
           <w:r>
             <w:t>, 201</w:t>
           </w:r>
@@ -4689,7 +4798,7 @@
               <w:rStyle w:val="PageNumber"/>
               <w:noProof/>
             </w:rPr>
-            <w:t>7</w:t>
+            <w:t>4</w:t>
           </w:r>
           <w:r>
             <w:rPr>
@@ -4735,97 +4844,6 @@
 </file>
 
 <file path=word/header1.xml><?xml version="1.0" encoding="utf-8"?>
-<w:hdr xmlns:wpc="http://schemas.microsoft.com/office/word/2010/wordprocessingCanvas" xmlns:cx="http://schemas.microsoft.com/office/drawing/2014/chartex" xmlns:cx1="http://schemas.microsoft.com/office/drawing/2015/9/8/chartex" xmlns:cx2="http://schemas.microsoft.com/office/drawing/2015/10/21/chartex" xmlns:cx3="http://schemas.microsoft.com/office/drawing/2016/5/9/chartex" xmlns:cx4="http://schemas.microsoft.com/office/drawing/2016/5/10/chartex" xmlns:cx5="http://schemas.microsoft.com/office/drawing/2016/5/11/chartex" xmlns:cx6="http://schemas.microsoft.com/office/drawing/2016/5/12/chartex" xmlns:cx7="http://schemas.microsoft.com/office/drawing/2016/5/13/chartex" xmlns:cx8="http://schemas.microsoft.com/office/drawing/2016/5/14/chartex" xmlns:mc="http://schemas.openxmlformats.org/markup-compatibility/2006" xmlns:aink="http://schemas.microsoft.com/office/drawing/2016/ink" xmlns:am3d="http://schemas.microsoft.com/office/drawing/2017/model3d" xmlns:o="urn:schemas-microsoft-com:office:office" xmlns:r="http://schemas.openxmlformats.org/officeDocument/2006/relationships" xmlns:m="http://schemas.openxmlformats.org/officeDocument/2006/math" xmlns:v="urn:schemas-microsoft-com:vml" xmlns:wp14="http://schemas.microsoft.com/office/word/2010/wordprocessingDrawing" xmlns:wp="http://schemas.openxmlformats.org/drawingml/2006/wordprocessingDrawing" xmlns:w10="urn:schemas-microsoft-com:office:word" xmlns:w="http://schemas.openxmlformats.org/wordprocessingml/2006/main" xmlns:w14="http://schemas.microsoft.com/office/word/2010/wordml" xmlns:w15="http://schemas.microsoft.com/office/word/2012/wordml" xmlns:w16se="http://schemas.microsoft.com/office/word/2015/wordml/symex" xmlns:wpg="http://schemas.microsoft.com/office/word/2010/wordprocessingGroup" xmlns:wpi="http://schemas.microsoft.com/office/word/2010/wordprocessingInk" xmlns:wne="http://schemas.microsoft.com/office/word/2006/wordml" xmlns:wps="http://schemas.microsoft.com/office/word/2010/wordprocessingShape" mc:Ignorable="w14 w15 w16se wp14">
-  <w:p>
-    <w:pPr>
-      <w:rPr>
-        <w:sz w:val="24"/>
-      </w:rPr>
-    </w:pPr>
-  </w:p>
-  <w:p>
-    <w:pPr>
-      <w:pBdr>
-        <w:top w:val="single" w:sz="6" w:space="1" w:color="auto"/>
-      </w:pBdr>
-      <w:rPr>
-        <w:sz w:val="24"/>
-      </w:rPr>
-    </w:pPr>
-  </w:p>
-  <w:p>
-    <w:pPr>
-      <w:pBdr>
-        <w:bottom w:val="single" w:sz="6" w:space="1" w:color="auto"/>
-      </w:pBdr>
-      <w:jc w:val="right"/>
-      <w:rPr>
-        <w:rFonts w:ascii="Arial" w:hAnsi="Arial"/>
-        <w:b/>
-        <w:sz w:val="36"/>
-      </w:rPr>
-    </w:pPr>
-    <w:r>
-      <w:rPr>
-        <w:rFonts w:ascii="Arial" w:hAnsi="Arial"/>
-        <w:b/>
-        <w:sz w:val="36"/>
-      </w:rPr>
-      <w:fldChar w:fldCharType="begin"/>
-    </w:r>
-    <w:r>
-      <w:rPr>
-        <w:rFonts w:ascii="Arial" w:hAnsi="Arial"/>
-        <w:b/>
-        <w:sz w:val="36"/>
-      </w:rPr>
-      <w:instrText xml:space="preserve"> DOCPROPERTY "Company"  \* MERGEFORMAT </w:instrText>
-    </w:r>
-    <w:r>
-      <w:rPr>
-        <w:rFonts w:ascii="Arial" w:hAnsi="Arial"/>
-        <w:b/>
-        <w:sz w:val="36"/>
-      </w:rPr>
-      <w:fldChar w:fldCharType="separate"/>
-    </w:r>
-    <w:r>
-      <w:rPr>
-        <w:rFonts w:ascii="Arial" w:hAnsi="Arial"/>
-        <w:b/>
-        <w:sz w:val="36"/>
-      </w:rPr>
-      <w:t>SE3352a: Software Requirements and Analysis</w:t>
-    </w:r>
-    <w:r>
-      <w:rPr>
-        <w:rFonts w:ascii="Arial" w:hAnsi="Arial"/>
-        <w:b/>
-        <w:sz w:val="36"/>
-      </w:rPr>
-      <w:fldChar w:fldCharType="end"/>
-    </w:r>
-  </w:p>
-  <w:p>
-    <w:pPr>
-      <w:pBdr>
-        <w:bottom w:val="single" w:sz="6" w:space="1" w:color="auto"/>
-      </w:pBdr>
-      <w:jc w:val="right"/>
-      <w:rPr>
-        <w:sz w:val="24"/>
-      </w:rPr>
-    </w:pPr>
-  </w:p>
-  <w:p>
-    <w:pPr>
-      <w:pStyle w:val="Header"/>
-    </w:pPr>
-  </w:p>
-</w:hdr>
-</file>
-
-<file path=word/header2.xml><?xml version="1.0" encoding="utf-8"?>
 <w:hdr xmlns:wpc="http://schemas.microsoft.com/office/word/2010/wordprocessingCanvas" xmlns:cx="http://schemas.microsoft.com/office/drawing/2014/chartex" xmlns:cx1="http://schemas.microsoft.com/office/drawing/2015/9/8/chartex" xmlns:cx2="http://schemas.microsoft.com/office/drawing/2015/10/21/chartex" xmlns:cx3="http://schemas.microsoft.com/office/drawing/2016/5/9/chartex" xmlns:cx4="http://schemas.microsoft.com/office/drawing/2016/5/10/chartex" xmlns:cx5="http://schemas.microsoft.com/office/drawing/2016/5/11/chartex" xmlns:cx6="http://schemas.microsoft.com/office/drawing/2016/5/12/chartex" xmlns:cx7="http://schemas.microsoft.com/office/drawing/2016/5/13/chartex" xmlns:cx8="http://schemas.microsoft.com/office/drawing/2016/5/14/chartex" xmlns:mc="http://schemas.openxmlformats.org/markup-compatibility/2006" xmlns:aink="http://schemas.microsoft.com/office/drawing/2016/ink" xmlns:am3d="http://schemas.microsoft.com/office/drawing/2017/model3d" xmlns:o="urn:schemas-microsoft-com:office:office" xmlns:r="http://schemas.openxmlformats.org/officeDocument/2006/relationships" xmlns:m="http://schemas.openxmlformats.org/officeDocument/2006/math" xmlns:v="urn:schemas-microsoft-com:vml" xmlns:wp14="http://schemas.microsoft.com/office/word/2010/wordprocessingDrawing" xmlns:wp="http://schemas.openxmlformats.org/drawingml/2006/wordprocessingDrawing" xmlns:w10="urn:schemas-microsoft-com:office:word" xmlns:w="http://schemas.openxmlformats.org/wordprocessingml/2006/main" xmlns:w14="http://schemas.microsoft.com/office/word/2010/wordml" xmlns:w15="http://schemas.microsoft.com/office/word/2012/wordml" xmlns:w16se="http://schemas.microsoft.com/office/word/2015/wordml/symex" xmlns:wpg="http://schemas.microsoft.com/office/word/2010/wordprocessingGroup" xmlns:wpi="http://schemas.microsoft.com/office/word/2010/wordprocessingInk" xmlns:wne="http://schemas.microsoft.com/office/word/2006/wordml" xmlns:wps="http://schemas.microsoft.com/office/word/2010/wordprocessingShape" mc:Ignorable="w14 w15 w16se wp14">
   <w:tbl>
     <w:tblPr>
@@ -4855,28 +4873,7 @@
             <w:rPr>
               <w:i/>
             </w:rPr>
-            <w:fldChar w:fldCharType="begin"/>
-          </w:r>
-          <w:r>
-            <w:rPr>
-              <w:i/>
-            </w:rPr>
-            <w:instrText xml:space="preserve"> SUBJECT  \* MERGEFORMAT </w:instrText>
-          </w:r>
-          <w:r>
-            <w:rPr>
-              <w:i/>
-            </w:rPr>
-            <w:fldChar w:fldCharType="separate"/>
-          </w:r>
-          <w:r>
-            <w:t>&lt;Project Name&gt;</w:t>
-          </w:r>
-          <w:r>
-            <w:rPr>
-              <w:i/>
-            </w:rPr>
-            <w:fldChar w:fldCharType="end"/>
+            <w:t>Self Start</w:t>
           </w:r>
         </w:p>
       </w:tc>
@@ -4893,7 +4890,10 @@
             <w:ind w:right="68"/>
           </w:pPr>
           <w:r>
-            <w:t xml:space="preserve">  Version:           &lt;1.0&gt;</w:t>
+            <w:t xml:space="preserve">  Version</w:t>
+          </w:r>
+          <w:r>
+            <w:t>: 1.0</w:t>
           </w:r>
         </w:p>
       </w:tc>
@@ -4904,11 +4904,21 @@
           <w:tcW w:w="6379" w:type="dxa"/>
         </w:tcPr>
         <w:p>
-          <w:fldSimple w:instr=" TITLE  \* MERGEFORMAT ">
-            <w:r>
-              <w:t>Modern Software Requirements Specification</w:t>
-            </w:r>
-          </w:fldSimple>
+          <w:r>
+            <w:fldChar w:fldCharType="begin"/>
+          </w:r>
+          <w:r>
+            <w:instrText xml:space="preserve"> TITLE  \* MERGEFORMAT </w:instrText>
+          </w:r>
+          <w:r>
+            <w:fldChar w:fldCharType="separate"/>
+          </w:r>
+          <w:r>
+            <w:t>Modern Software Requirements Specification</w:t>
+          </w:r>
+          <w:r>
+            <w:fldChar w:fldCharType="end"/>
+          </w:r>
         </w:p>
       </w:tc>
       <w:tc>
@@ -4917,23 +4927,10 @@
         </w:tcPr>
         <w:p>
           <w:r>
-            <w:t xml:space="preserve">  Date:  &lt;</w:t>
+            <w:t xml:space="preserve">  Date:  </w:t>
           </w:r>
-          <w:proofErr w:type="spellStart"/>
           <w:r>
-            <w:t>dd</w:t>
-          </w:r>
-          <w:proofErr w:type="spellEnd"/>
-          <w:r>
-            <w:t>/mmm/</w:t>
-          </w:r>
-          <w:proofErr w:type="spellStart"/>
-          <w:r>
-            <w:t>yy</w:t>
-          </w:r>
-          <w:proofErr w:type="spellEnd"/>
-          <w:r>
-            <w:t>&gt;</w:t>
+            <w:t>17/11/17</w:t>
           </w:r>
         </w:p>
       </w:tc>
@@ -4946,8 +4943,13 @@
         </w:tcPr>
         <w:p>
           <w:r>
-            <w:t>&lt;document identifier&gt;</w:t>
+            <w:t xml:space="preserve">SE3352a Group 2 - </w:t>
           </w:r>
+          <w:proofErr w:type="spellStart"/>
+          <w:r>
+            <w:t>BRiGADE</w:t>
+          </w:r>
+          <w:proofErr w:type="spellEnd"/>
         </w:p>
       </w:tc>
     </w:tr>
@@ -6318,6 +6320,52 @@
       <w:szCs w:val="24"/>
     </w:rPr>
   </w:style>
+  <w:style w:type="paragraph" w:styleId="BalloonText">
+    <w:name w:val="Balloon Text"/>
+    <w:basedOn w:val="Normal"/>
+    <w:link w:val="BalloonTextChar"/>
+    <w:uiPriority w:val="99"/>
+    <w:semiHidden/>
+    <w:unhideWhenUsed/>
+    <w:rsid w:val="005741A9"/>
+    <w:pPr>
+      <w:spacing w:line="240" w:lineRule="auto"/>
+    </w:pPr>
+    <w:rPr>
+      <w:rFonts w:ascii="Segoe UI" w:hAnsi="Segoe UI" w:cs="Segoe UI"/>
+      <w:sz w:val="18"/>
+      <w:szCs w:val="18"/>
+    </w:rPr>
+  </w:style>
+  <w:style w:type="character" w:customStyle="1" w:styleId="BalloonTextChar">
+    <w:name w:val="Balloon Text Char"/>
+    <w:basedOn w:val="DefaultParagraphFont"/>
+    <w:link w:val="BalloonText"/>
+    <w:uiPriority w:val="99"/>
+    <w:semiHidden/>
+    <w:rsid w:val="005741A9"/>
+    <w:rPr>
+      <w:rFonts w:ascii="Segoe UI" w:hAnsi="Segoe UI" w:cs="Segoe UI"/>
+      <w:sz w:val="18"/>
+      <w:szCs w:val="18"/>
+    </w:rPr>
+  </w:style>
+  <w:style w:type="table" w:styleId="TableGrid">
+    <w:name w:val="Table Grid"/>
+    <w:basedOn w:val="TableNormal"/>
+    <w:uiPriority w:val="59"/>
+    <w:rsid w:val="00B5014F"/>
+    <w:tblPr>
+      <w:tblBorders>
+        <w:top w:val="single" w:sz="4" w:space="0" w:color="auto"/>
+        <w:left w:val="single" w:sz="4" w:space="0" w:color="auto"/>
+        <w:bottom w:val="single" w:sz="4" w:space="0" w:color="auto"/>
+        <w:right w:val="single" w:sz="4" w:space="0" w:color="auto"/>
+        <w:insideH w:val="single" w:sz="4" w:space="0" w:color="auto"/>
+        <w:insideV w:val="single" w:sz="4" w:space="0" w:color="auto"/>
+      </w:tblBorders>
+    </w:tblPr>
+  </w:style>
 </w:styles>
 </file>
 

</xml_diff>

<commit_message>
Finished revising + format
</commit_message>
<xml_diff>
--- a/Modern Software Requirements Specification SRS.docx
+++ b/Modern Software Requirements Specification SRS.docx
@@ -24,7 +24,7 @@
         <w:jc w:val="right"/>
       </w:pPr>
       <w:r>
-        <w:t>BRiGADE</w:t>
+        <w:t>Brigade</w:t>
       </w:r>
     </w:p>
     <w:p>
@@ -61,7 +61,13 @@
         <w:rPr>
           <w:sz w:val="28"/>
         </w:rPr>
-        <w:t>Version 1.0</w:t>
+        <w:t xml:space="preserve">Version </w:t>
+      </w:r>
+      <w:r>
+        <w:rPr>
+          <w:sz w:val="28"/>
+        </w:rPr>
+        <w:t>2.0</w:t>
       </w:r>
     </w:p>
     <w:p/>
@@ -350,6 +356,9 @@
             <w:pPr>
               <w:pStyle w:val="Tabletext"/>
             </w:pPr>
+            <w:r>
+              <w:t>17/11/17</w:t>
+            </w:r>
           </w:p>
         </w:tc>
         <w:tc>
@@ -360,6 +369,9 @@
             <w:pPr>
               <w:pStyle w:val="Tabletext"/>
             </w:pPr>
+            <w:r>
+              <w:t>1.1</w:t>
+            </w:r>
           </w:p>
         </w:tc>
         <w:tc>
@@ -370,6 +382,9 @@
             <w:pPr>
               <w:pStyle w:val="Tabletext"/>
             </w:pPr>
+            <w:r>
+              <w:t>Completed section 1</w:t>
+            </w:r>
           </w:p>
         </w:tc>
         <w:tc>
@@ -380,6 +395,9 @@
             <w:pPr>
               <w:pStyle w:val="Tabletext"/>
             </w:pPr>
+            <w:r>
+              <w:t>Brandon</w:t>
+            </w:r>
           </w:p>
         </w:tc>
       </w:tr>
@@ -464,6 +482,156 @@
             <w:pPr>
               <w:pStyle w:val="Tabletext"/>
             </w:pPr>
+          </w:p>
+        </w:tc>
+      </w:tr>
+      <w:tr>
+        <w:tc>
+          <w:tcPr>
+            <w:tcW w:w="2304" w:type="dxa"/>
+          </w:tcPr>
+          <w:p>
+            <w:pPr>
+              <w:pStyle w:val="Tabletext"/>
+            </w:pPr>
+          </w:p>
+        </w:tc>
+        <w:tc>
+          <w:tcPr>
+            <w:tcW w:w="1152" w:type="dxa"/>
+          </w:tcPr>
+          <w:p>
+            <w:pPr>
+              <w:pStyle w:val="Tabletext"/>
+            </w:pPr>
+          </w:p>
+        </w:tc>
+        <w:tc>
+          <w:tcPr>
+            <w:tcW w:w="3744" w:type="dxa"/>
+          </w:tcPr>
+          <w:p>
+            <w:pPr>
+              <w:pStyle w:val="Tabletext"/>
+            </w:pPr>
+          </w:p>
+        </w:tc>
+        <w:tc>
+          <w:tcPr>
+            <w:tcW w:w="2304" w:type="dxa"/>
+          </w:tcPr>
+          <w:p>
+            <w:pPr>
+              <w:pStyle w:val="Tabletext"/>
+            </w:pPr>
+          </w:p>
+        </w:tc>
+      </w:tr>
+      <w:tr>
+        <w:tc>
+          <w:tcPr>
+            <w:tcW w:w="2304" w:type="dxa"/>
+          </w:tcPr>
+          <w:p>
+            <w:pPr>
+              <w:pStyle w:val="Tabletext"/>
+            </w:pPr>
+            <w:r>
+              <w:t>17/11/17</w:t>
+            </w:r>
+          </w:p>
+        </w:tc>
+        <w:tc>
+          <w:tcPr>
+            <w:tcW w:w="1152" w:type="dxa"/>
+          </w:tcPr>
+          <w:p>
+            <w:pPr>
+              <w:pStyle w:val="Tabletext"/>
+            </w:pPr>
+            <w:r>
+              <w:t>1.9</w:t>
+            </w:r>
+          </w:p>
+        </w:tc>
+        <w:tc>
+          <w:tcPr>
+            <w:tcW w:w="3744" w:type="dxa"/>
+          </w:tcPr>
+          <w:p>
+            <w:pPr>
+              <w:pStyle w:val="Tabletext"/>
+            </w:pPr>
+            <w:r>
+              <w:t>Revised and formatted</w:t>
+            </w:r>
+          </w:p>
+        </w:tc>
+        <w:tc>
+          <w:tcPr>
+            <w:tcW w:w="2304" w:type="dxa"/>
+          </w:tcPr>
+          <w:p>
+            <w:pPr>
+              <w:pStyle w:val="Tabletext"/>
+            </w:pPr>
+            <w:r>
+              <w:t>Brandon</w:t>
+            </w:r>
+          </w:p>
+        </w:tc>
+      </w:tr>
+      <w:tr>
+        <w:tc>
+          <w:tcPr>
+            <w:tcW w:w="2304" w:type="dxa"/>
+          </w:tcPr>
+          <w:p>
+            <w:pPr>
+              <w:pStyle w:val="Tabletext"/>
+            </w:pPr>
+            <w:r>
+              <w:t>17/11/17</w:t>
+            </w:r>
+          </w:p>
+        </w:tc>
+        <w:tc>
+          <w:tcPr>
+            <w:tcW w:w="1152" w:type="dxa"/>
+          </w:tcPr>
+          <w:p>
+            <w:pPr>
+              <w:pStyle w:val="Tabletext"/>
+            </w:pPr>
+            <w:r>
+              <w:t>2.0</w:t>
+            </w:r>
+          </w:p>
+        </w:tc>
+        <w:tc>
+          <w:tcPr>
+            <w:tcW w:w="3744" w:type="dxa"/>
+          </w:tcPr>
+          <w:p>
+            <w:pPr>
+              <w:pStyle w:val="Tabletext"/>
+            </w:pPr>
+            <w:r>
+              <w:t>Formatted finish version</w:t>
+            </w:r>
+          </w:p>
+        </w:tc>
+        <w:tc>
+          <w:tcPr>
+            <w:tcW w:w="2304" w:type="dxa"/>
+          </w:tcPr>
+          <w:p>
+            <w:pPr>
+              <w:pStyle w:val="Tabletext"/>
+            </w:pPr>
+            <w:r>
+              <w:t>Everyone</w:t>
+            </w:r>
           </w:p>
         </w:tc>
       </w:tr>
@@ -1728,81 +1896,6 @@
     </w:p>
     <w:p>
       <w:pPr>
-        <w:pStyle w:val="TOC3"/>
-        <w:rPr>
-          <w:rFonts w:asciiTheme="minorHAnsi" w:eastAsiaTheme="minorEastAsia" w:hAnsiTheme="minorHAnsi" w:cstheme="minorBidi"/>
-          <w:noProof/>
-          <w:sz w:val="22"/>
-          <w:szCs w:val="22"/>
-          <w:lang w:val="en-CA" w:eastAsia="en-CA"/>
-        </w:rPr>
-      </w:pPr>
-      <w:r>
-        <w:rPr>
-          <w:noProof/>
-        </w:rPr>
-        <w:t>3.2.1</w:t>
-      </w:r>
-      <w:r>
-        <w:rPr>
-          <w:rFonts w:asciiTheme="minorHAnsi" w:eastAsiaTheme="minorEastAsia" w:hAnsiTheme="minorHAnsi" w:cstheme="minorBidi"/>
-          <w:noProof/>
-          <w:sz w:val="22"/>
-          <w:szCs w:val="22"/>
-          <w:lang w:val="en-CA" w:eastAsia="en-CA"/>
-        </w:rPr>
-        <w:tab/>
-      </w:r>
-      <w:r>
-        <w:rPr>
-          <w:noProof/>
-        </w:rPr>
-        <w:t>&lt;Functional Requirement One&gt;</w:t>
-      </w:r>
-      <w:r>
-        <w:rPr>
-          <w:noProof/>
-        </w:rPr>
-        <w:tab/>
-      </w:r>
-      <w:r>
-        <w:rPr>
-          <w:noProof/>
-        </w:rPr>
-        <w:fldChar w:fldCharType="begin"/>
-      </w:r>
-      <w:r>
-        <w:rPr>
-          <w:noProof/>
-        </w:rPr>
-        <w:instrText xml:space="preserve"> PAGEREF _Toc465558707 \h </w:instrText>
-      </w:r>
-      <w:r>
-        <w:rPr>
-          <w:noProof/>
-        </w:rPr>
-      </w:r>
-      <w:r>
-        <w:rPr>
-          <w:noProof/>
-        </w:rPr>
-        <w:fldChar w:fldCharType="separate"/>
-      </w:r>
-      <w:r>
-        <w:rPr>
-          <w:noProof/>
-        </w:rPr>
-        <w:t>5</w:t>
-      </w:r>
-      <w:r>
-        <w:rPr>
-          <w:noProof/>
-        </w:rPr>
-        <w:fldChar w:fldCharType="end"/>
-      </w:r>
-    </w:p>
-    <w:p>
-      <w:pPr>
         <w:pStyle w:val="TOC2"/>
         <w:tabs>
           <w:tab w:val="left" w:pos="1000"/>
@@ -1881,81 +1974,6 @@
     </w:p>
     <w:p>
       <w:pPr>
-        <w:pStyle w:val="TOC3"/>
-        <w:rPr>
-          <w:rFonts w:asciiTheme="minorHAnsi" w:eastAsiaTheme="minorEastAsia" w:hAnsiTheme="minorHAnsi" w:cstheme="minorBidi"/>
-          <w:noProof/>
-          <w:sz w:val="22"/>
-          <w:szCs w:val="22"/>
-          <w:lang w:val="en-CA" w:eastAsia="en-CA"/>
-        </w:rPr>
-      </w:pPr>
-      <w:r>
-        <w:rPr>
-          <w:noProof/>
-        </w:rPr>
-        <w:t>3.3.1</w:t>
-      </w:r>
-      <w:r>
-        <w:rPr>
-          <w:rFonts w:asciiTheme="minorHAnsi" w:eastAsiaTheme="minorEastAsia" w:hAnsiTheme="minorHAnsi" w:cstheme="minorBidi"/>
-          <w:noProof/>
-          <w:sz w:val="22"/>
-          <w:szCs w:val="22"/>
-          <w:lang w:val="en-CA" w:eastAsia="en-CA"/>
-        </w:rPr>
-        <w:tab/>
-      </w:r>
-      <w:r>
-        <w:rPr>
-          <w:noProof/>
-        </w:rPr>
-        <w:t>&lt;Usability Requirement One&gt;</w:t>
-      </w:r>
-      <w:r>
-        <w:rPr>
-          <w:noProof/>
-        </w:rPr>
-        <w:tab/>
-      </w:r>
-      <w:r>
-        <w:rPr>
-          <w:noProof/>
-        </w:rPr>
-        <w:fldChar w:fldCharType="begin"/>
-      </w:r>
-      <w:r>
-        <w:rPr>
-          <w:noProof/>
-        </w:rPr>
-        <w:instrText xml:space="preserve"> PAGEREF _Toc465558709 \h </w:instrText>
-      </w:r>
-      <w:r>
-        <w:rPr>
-          <w:noProof/>
-        </w:rPr>
-      </w:r>
-      <w:r>
-        <w:rPr>
-          <w:noProof/>
-        </w:rPr>
-        <w:fldChar w:fldCharType="separate"/>
-      </w:r>
-      <w:r>
-        <w:rPr>
-          <w:noProof/>
-        </w:rPr>
-        <w:t>6</w:t>
-      </w:r>
-      <w:r>
-        <w:rPr>
-          <w:noProof/>
-        </w:rPr>
-        <w:fldChar w:fldCharType="end"/>
-      </w:r>
-    </w:p>
-    <w:p>
-      <w:pPr>
         <w:pStyle w:val="TOC2"/>
         <w:tabs>
           <w:tab w:val="left" w:pos="1000"/>
@@ -2085,81 +2103,6 @@
           <w:noProof/>
         </w:rPr>
         <w:instrText xml:space="preserve"> PAGEREF _Toc465558711 \h </w:instrText>
-      </w:r>
-      <w:r>
-        <w:rPr>
-          <w:noProof/>
-        </w:rPr>
-      </w:r>
-      <w:r>
-        <w:rPr>
-          <w:noProof/>
-        </w:rPr>
-        <w:fldChar w:fldCharType="separate"/>
-      </w:r>
-      <w:r>
-        <w:rPr>
-          <w:noProof/>
-        </w:rPr>
-        <w:t>6</w:t>
-      </w:r>
-      <w:r>
-        <w:rPr>
-          <w:noProof/>
-        </w:rPr>
-        <w:fldChar w:fldCharType="end"/>
-      </w:r>
-    </w:p>
-    <w:p>
-      <w:pPr>
-        <w:pStyle w:val="TOC3"/>
-        <w:rPr>
-          <w:rFonts w:asciiTheme="minorHAnsi" w:eastAsiaTheme="minorEastAsia" w:hAnsiTheme="minorHAnsi" w:cstheme="minorBidi"/>
-          <w:noProof/>
-          <w:sz w:val="22"/>
-          <w:szCs w:val="22"/>
-          <w:lang w:val="en-CA" w:eastAsia="en-CA"/>
-        </w:rPr>
-      </w:pPr>
-      <w:r>
-        <w:rPr>
-          <w:noProof/>
-        </w:rPr>
-        <w:t>3.5.1</w:t>
-      </w:r>
-      <w:r>
-        <w:rPr>
-          <w:rFonts w:asciiTheme="minorHAnsi" w:eastAsiaTheme="minorEastAsia" w:hAnsiTheme="minorHAnsi" w:cstheme="minorBidi"/>
-          <w:noProof/>
-          <w:sz w:val="22"/>
-          <w:szCs w:val="22"/>
-          <w:lang w:val="en-CA" w:eastAsia="en-CA"/>
-        </w:rPr>
-        <w:tab/>
-      </w:r>
-      <w:r>
-        <w:rPr>
-          <w:noProof/>
-        </w:rPr>
-        <w:t>&lt;Performance Requirement One&gt;</w:t>
-      </w:r>
-      <w:r>
-        <w:rPr>
-          <w:noProof/>
-        </w:rPr>
-        <w:tab/>
-      </w:r>
-      <w:r>
-        <w:rPr>
-          <w:noProof/>
-        </w:rPr>
-        <w:fldChar w:fldCharType="begin"/>
-      </w:r>
-      <w:r>
-        <w:rPr>
-          <w:noProof/>
-        </w:rPr>
-        <w:instrText xml:space="preserve"> PAGEREF _Toc465558712 \h </w:instrText>
       </w:r>
       <w:r>
         <w:rPr>
@@ -3417,13 +3360,146 @@
           <w:tcPr>
             <w:tcW w:w="2547" w:type="dxa"/>
           </w:tcPr>
-          <w:p/>
+          <w:p>
+            <w:r>
+              <w:t>SRS</w:t>
+            </w:r>
+          </w:p>
         </w:tc>
         <w:tc>
           <w:tcPr>
             <w:tcW w:w="6803" w:type="dxa"/>
           </w:tcPr>
-          <w:p/>
+          <w:p>
+            <w:r>
+              <w:t>Software Requirements Specification. Document and process defining the function and non-functional requirements for a software project.</w:t>
+            </w:r>
+          </w:p>
+        </w:tc>
+      </w:tr>
+      <w:tr>
+        <w:trPr>
+          <w:jc w:val="center"/>
+        </w:trPr>
+        <w:tc>
+          <w:tcPr>
+            <w:tcW w:w="2547" w:type="dxa"/>
+          </w:tcPr>
+          <w:p>
+            <w:r>
+              <w:t>UC</w:t>
+            </w:r>
+          </w:p>
+        </w:tc>
+        <w:tc>
+          <w:tcPr>
+            <w:tcW w:w="6803" w:type="dxa"/>
+          </w:tcPr>
+          <w:p>
+            <w:r>
+              <w:t>Use Case. Software term describing a functionality of a development project.</w:t>
+            </w:r>
+          </w:p>
+        </w:tc>
+      </w:tr>
+      <w:tr>
+        <w:trPr>
+          <w:jc w:val="center"/>
+        </w:trPr>
+        <w:tc>
+          <w:tcPr>
+            <w:tcW w:w="2547" w:type="dxa"/>
+          </w:tcPr>
+          <w:p>
+            <w:r>
+              <w:t>Database</w:t>
+            </w:r>
+          </w:p>
+        </w:tc>
+        <w:tc>
+          <w:tcPr>
+            <w:tcW w:w="6803" w:type="dxa"/>
+          </w:tcPr>
+          <w:p>
+            <w:r>
+              <w:t>Software that stores information. The database in Self Start will store the information of patients that use Self Start.</w:t>
+            </w:r>
+          </w:p>
+        </w:tc>
+      </w:tr>
+      <w:tr>
+        <w:trPr>
+          <w:jc w:val="center"/>
+        </w:trPr>
+        <w:tc>
+          <w:tcPr>
+            <w:tcW w:w="2547" w:type="dxa"/>
+          </w:tcPr>
+          <w:p>
+            <w:r>
+              <w:t>Administrator</w:t>
+            </w:r>
+          </w:p>
+        </w:tc>
+        <w:tc>
+          <w:tcPr>
+            <w:tcW w:w="6803" w:type="dxa"/>
+          </w:tcPr>
+          <w:p>
+            <w:r>
+              <w:t xml:space="preserve">A system user that has additional privileges. </w:t>
+            </w:r>
+          </w:p>
+        </w:tc>
+      </w:tr>
+      <w:tr>
+        <w:trPr>
+          <w:jc w:val="center"/>
+        </w:trPr>
+        <w:tc>
+          <w:tcPr>
+            <w:tcW w:w="2547" w:type="dxa"/>
+          </w:tcPr>
+          <w:p>
+            <w:r>
+              <w:t>MTBF</w:t>
+            </w:r>
+          </w:p>
+        </w:tc>
+        <w:tc>
+          <w:tcPr>
+            <w:tcW w:w="6803" w:type="dxa"/>
+          </w:tcPr>
+          <w:p>
+            <w:r>
+              <w:t>Mean Time Between Failures. The average predicted elapsed time between failures of the system.</w:t>
+            </w:r>
+          </w:p>
+        </w:tc>
+      </w:tr>
+      <w:tr>
+        <w:trPr>
+          <w:jc w:val="center"/>
+        </w:trPr>
+        <w:tc>
+          <w:tcPr>
+            <w:tcW w:w="2547" w:type="dxa"/>
+          </w:tcPr>
+          <w:p>
+            <w:r>
+              <w:t>KLOC</w:t>
+            </w:r>
+          </w:p>
+        </w:tc>
+        <w:tc>
+          <w:tcPr>
+            <w:tcW w:w="6803" w:type="dxa"/>
+          </w:tcPr>
+          <w:p>
+            <w:r>
+              <w:t>Thousand lines of code.</w:t>
+            </w:r>
+          </w:p>
         </w:tc>
       </w:tr>
     </w:tbl>
@@ -3448,19 +3524,8 @@
         <w:t>Title:</w:t>
       </w:r>
       <w:r>
-        <w:t xml:space="preserve"> Assignment 1</w:t>
-      </w:r>
-      <w:r>
-        <w:t>:  Developing the Software Requirements</w:t>
-      </w:r>
-      <w:r>
-        <w:t xml:space="preserve"> </w:t>
-      </w:r>
-      <w:r>
-        <w:t>Specifications SRS</w:t>
-      </w:r>
-      <w:bookmarkStart w:id="10" w:name="_GoBack"/>
-      <w:bookmarkEnd w:id="10"/>
+        <w:t xml:space="preserve"> Assignment 1:  Developing the Software Requirements Specifications SRS</w:t>
+      </w:r>
     </w:p>
     <w:p>
       <w:pPr>
@@ -3473,13 +3538,7 @@
         <w:t xml:space="preserve">Reference: </w:t>
       </w:r>
       <w:r>
-        <w:t>Ouda, A. “</w:t>
-      </w:r>
-      <w:r>
-        <w:t>Assignment 1:  Developing the Software Requirements Specifications SRS</w:t>
-      </w:r>
-      <w:r>
-        <w:t xml:space="preserve">.” SE 3352 Software Requirements and Analysis. Western University, 1 Nov. 2017. Web. 2 Nov. 2017. </w:t>
+        <w:t xml:space="preserve">Ouda, A. “Assignment 1:  Developing the Software Requirements Specifications SRS.” SE 3352 Software Requirements and Analysis. Western University, 1 Nov. 2017. Web. 2 Nov. 2017. </w:t>
       </w:r>
     </w:p>
     <w:p>
@@ -3502,20 +3561,20 @@
       <w:pPr>
         <w:pStyle w:val="Heading2"/>
       </w:pPr>
-      <w:bookmarkStart w:id="11" w:name="_Toc455818121"/>
-      <w:bookmarkStart w:id="12" w:name="_Toc465558696"/>
+      <w:bookmarkStart w:id="10" w:name="_Toc455818121"/>
+      <w:bookmarkStart w:id="11" w:name="_Toc465558696"/>
       <w:r>
         <w:t>Overview</w:t>
       </w:r>
+      <w:bookmarkEnd w:id="10"/>
       <w:bookmarkEnd w:id="11"/>
-      <w:bookmarkEnd w:id="12"/>
     </w:p>
     <w:p>
       <w:pPr>
         <w:ind w:left="720"/>
       </w:pPr>
-      <w:bookmarkStart w:id="13" w:name="_Toc455818122"/>
-      <w:bookmarkStart w:id="14" w:name="_Toc465558697"/>
+      <w:bookmarkStart w:id="12" w:name="_Toc455818122"/>
+      <w:bookmarkStart w:id="13" w:name="_Toc465558697"/>
       <w:r>
         <w:t>Section two, known as Overall Description, conveys the required functionality that the final software must have. This section will provide the foundation for understanding the in-depth descriptions that section three, which is Requirements, will contain. Section two will contain use-case descriptions and the use-case model, while section three will provide use-case specifications along with system functions and requirements.</w:t>
       </w:r>
@@ -3525,30 +3584,113 @@
         <w:pStyle w:val="Heading1"/>
       </w:pPr>
       <w:r>
+        <w:lastRenderedPageBreak/>
         <w:t>Overall Description</w:t>
       </w:r>
+      <w:bookmarkEnd w:id="12"/>
       <w:bookmarkEnd w:id="13"/>
-      <w:bookmarkEnd w:id="14"/>
     </w:p>
     <w:p>
       <w:pPr>
         <w:pStyle w:val="Heading2"/>
       </w:pPr>
-      <w:bookmarkStart w:id="15" w:name="_Toc455818123"/>
-      <w:bookmarkStart w:id="16" w:name="_Toc465558698"/>
+      <w:bookmarkStart w:id="14" w:name="_Toc455818123"/>
+      <w:bookmarkStart w:id="15" w:name="_Toc465558698"/>
       <w:r>
         <w:t>Use-Case Model Survey</w:t>
       </w:r>
+      <w:bookmarkEnd w:id="14"/>
       <w:bookmarkEnd w:id="15"/>
+    </w:p>
+    <w:p>
+      <w:pPr>
+        <w:pStyle w:val="Heading3"/>
+      </w:pPr>
+      <w:bookmarkStart w:id="16" w:name="_Toc465558699"/>
+      <w:r>
+        <w:t>Introduction</w:t>
+      </w:r>
       <w:bookmarkEnd w:id="16"/>
     </w:p>
     <w:p>
       <w:pPr>
+        <w:ind w:left="709"/>
+      </w:pPr>
+      <w:r>
+        <w:t>To</w:t>
+      </w:r>
+      <w:r>
+        <w:t xml:space="preserve"> describe the functionality and implementation, </w:t>
+      </w:r>
+      <w:r>
+        <w:t>UCs are</w:t>
+      </w:r>
+      <w:r>
+        <w:t xml:space="preserve"> used to simulate </w:t>
+      </w:r>
+      <w:r>
+        <w:t>the functions of the system. They show</w:t>
+      </w:r>
+      <w:r>
+        <w:t xml:space="preserve"> the interaction between the system and external users called actors. </w:t>
+      </w:r>
+      <w:r>
+        <w:t>UC</w:t>
+      </w:r>
+      <w:r>
+        <w:t xml:space="preserve"> diagram</w:t>
+      </w:r>
+      <w:r>
+        <w:t>s</w:t>
+      </w:r>
+      <w:r>
+        <w:t xml:space="preserve"> simulates basic functionality. The </w:t>
+      </w:r>
+      <w:r>
+        <w:t>UCs in this project are</w:t>
+      </w:r>
+      <w:r>
+        <w:t xml:space="preserve"> essential to achieve the en</w:t>
+      </w:r>
+      <w:r>
+        <w:t>d goal of an object-oriented system to serve Marcotte P</w:t>
+      </w:r>
+      <w:r>
+        <w:t xml:space="preserve">hysiotherapy. The system </w:t>
+      </w:r>
+      <w:r>
+        <w:t>can be used by all users who have</w:t>
+      </w:r>
+      <w:r>
+        <w:t xml:space="preserve"> acces</w:t>
+      </w:r>
+      <w:r>
+        <w:t>s to the internet. Each UC</w:t>
+      </w:r>
+      <w:r>
+        <w:t xml:space="preserve"> in this model is going to serve both</w:t>
+      </w:r>
+      <w:r>
+        <w:t xml:space="preserve"> the</w:t>
+      </w:r>
+      <w:r>
+        <w:t xml:space="preserve"> host and client</w:t>
+      </w:r>
+      <w:r>
+        <w:t>, in order</w:t>
+      </w:r>
+      <w:r>
+        <w:t xml:space="preserve"> to efficiently get treatment or request booking automatically.</w:t>
+      </w:r>
+    </w:p>
+    <w:p/>
+    <w:p>
+      <w:pPr>
         <w:pStyle w:val="Heading3"/>
       </w:pPr>
-      <w:bookmarkStart w:id="17" w:name="_Toc465558699"/>
-      <w:r>
-        <w:t>Introduction</w:t>
+      <w:bookmarkStart w:id="17" w:name="_Toc465558700"/>
+      <w:r>
+        <w:t>Survey Description</w:t>
       </w:r>
       <w:bookmarkEnd w:id="17"/>
     </w:p>
@@ -3556,42 +3698,58 @@
       <w:pPr>
         <w:ind w:left="709"/>
       </w:pPr>
-      <w:r>
-        <w:t xml:space="preserve">As a way to describe the functionality and implementation, use case is used to simulate the functions of the system. It shows the interaction between the system and external users called actors. Use case diagram simulates basic functionality. The use cases in this project is essential to achieve the end goal of an object oriented system to serve marcotte physiotherapy. The system can be used by all users who has access to the </w:t>
-      </w:r>
-      <w:r>
-        <w:lastRenderedPageBreak/>
-        <w:t>internet. Each use case in this model is going to serve both host and client to efficiently get treatment or request booking automatically.</w:t>
-      </w:r>
-    </w:p>
-    <w:p/>
-    <w:p>
-      <w:pPr>
-        <w:pStyle w:val="Heading3"/>
-      </w:pPr>
-      <w:bookmarkStart w:id="18" w:name="_Toc465558700"/>
-      <w:r>
-        <w:t>Survey Description</w:t>
-      </w:r>
-      <w:bookmarkEnd w:id="18"/>
+      <w:bookmarkStart w:id="18" w:name="_Toc465558701"/>
+      <w:r>
+        <w:t>Self Start is a web-</w:t>
+      </w:r>
+      <w:r>
+        <w:t>based</w:t>
+      </w:r>
+      <w:r>
+        <w:t xml:space="preserve"> application that appends from Marcotte P</w:t>
+      </w:r>
+      <w:r>
+        <w:t xml:space="preserve">hysiotherapy website. The purpose of the system is to automate the booking process and easily access treatment online </w:t>
+      </w:r>
+      <w:r>
+        <w:t>with an appropriate health problem</w:t>
+      </w:r>
+      <w:r>
+        <w:t xml:space="preserve">. The system is maintained by the </w:t>
+      </w:r>
+      <w:r>
+        <w:t>administrator</w:t>
+      </w:r>
+      <w:r>
+        <w:t xml:space="preserve"> and </w:t>
+      </w:r>
+      <w:r>
+        <w:t>allows</w:t>
+      </w:r>
+      <w:r>
+        <w:t xml:space="preserve"> currently employed physiotherapist</w:t>
+      </w:r>
+      <w:r>
+        <w:t>s</w:t>
+      </w:r>
+      <w:r>
+        <w:t xml:space="preserve"> to add a treatment plan to a patient. The system interacts with </w:t>
+      </w:r>
+      <w:r>
+        <w:t>the available physiotherapists’</w:t>
+      </w:r>
+      <w:r>
+        <w:t xml:space="preserve"> schedule to automate booking process.</w:t>
+      </w:r>
     </w:p>
     <w:p>
       <w:pPr>
-        <w:ind w:left="709"/>
-      </w:pPr>
-      <w:bookmarkStart w:id="19" w:name="_Toc465558701"/>
-      <w:r>
-        <w:t>Self start is a web based application that appends from marcotte physiotherapy website. The purpose of the system is to automate the booking process and easily access treatment online with a corresponding symptom. The system is maintained by the admin and offer currently employed physiotherapist to add a treatment plan to a patient. The system interacts with available physiotherapist’s schedule to automate booking process.</w:t>
-      </w:r>
-    </w:p>
-    <w:p>
-      <w:pPr>
         <w:pStyle w:val="Heading3"/>
       </w:pPr>
       <w:r>
         <w:t>Use-Case Model Hierarchy</w:t>
       </w:r>
-      <w:bookmarkEnd w:id="19"/>
+      <w:bookmarkEnd w:id="18"/>
       <w:r>
         <w:t xml:space="preserve"> </w:t>
       </w:r>
@@ -3813,7 +3971,13 @@
               <w:spacing w:line="240" w:lineRule="auto"/>
             </w:pPr>
             <w:r>
-              <w:t xml:space="preserve">Currently employed physiotherapist at marcotte physiotherapy </w:t>
+              <w:t>Current</w:t>
+            </w:r>
+            <w:r>
+              <w:t>ly employed physiotherapist at Marcotte P</w:t>
+            </w:r>
+            <w:r>
+              <w:t xml:space="preserve">hysiotherapy </w:t>
             </w:r>
           </w:p>
         </w:tc>
@@ -3855,7 +4019,13 @@
               <w:spacing w:line="240" w:lineRule="auto"/>
             </w:pPr>
             <w:r>
-              <w:t>New or current user accessing Self start</w:t>
+              <w:t xml:space="preserve">New </w:t>
+            </w:r>
+            <w:r>
+              <w:t>or current user accessing Self S</w:t>
+            </w:r>
+            <w:r>
+              <w:t>tart</w:t>
             </w:r>
           </w:p>
         </w:tc>
@@ -3998,7 +4168,16 @@
               <w:spacing w:line="240" w:lineRule="auto"/>
             </w:pPr>
             <w:r>
-              <w:t>changePassword</w:t>
+              <w:t>C</w:t>
+            </w:r>
+            <w:r>
+              <w:t>hange</w:t>
+            </w:r>
+            <w:r>
+              <w:t xml:space="preserve"> </w:t>
+            </w:r>
+            <w:r>
+              <w:t>Password</w:t>
             </w:r>
           </w:p>
         </w:tc>
@@ -4040,7 +4219,13 @@
               <w:spacing w:line="240" w:lineRule="auto"/>
             </w:pPr>
             <w:r>
-              <w:t>AuthenticateUser</w:t>
+              <w:t>Authenticate</w:t>
+            </w:r>
+            <w:r>
+              <w:t xml:space="preserve"> </w:t>
+            </w:r>
+            <w:r>
+              <w:t>User</w:t>
             </w:r>
           </w:p>
         </w:tc>
@@ -4082,7 +4267,19 @@
               <w:spacing w:line="240" w:lineRule="auto"/>
             </w:pPr>
             <w:r>
-              <w:t>FillInAssesmentTest</w:t>
+              <w:t>Fill</w:t>
+            </w:r>
+            <w:r>
+              <w:t>-</w:t>
+            </w:r>
+            <w:r>
+              <w:t>In</w:t>
+            </w:r>
+            <w:r>
+              <w:t xml:space="preserve"> Assessment </w:t>
+            </w:r>
+            <w:r>
+              <w:t>Test</w:t>
             </w:r>
           </w:p>
         </w:tc>
@@ -4124,7 +4321,13 @@
               <w:spacing w:line="240" w:lineRule="auto"/>
             </w:pPr>
             <w:r>
-              <w:t>BookAppointment</w:t>
+              <w:t>Book</w:t>
+            </w:r>
+            <w:r>
+              <w:t xml:space="preserve"> </w:t>
+            </w:r>
+            <w:r>
+              <w:t>Appointment</w:t>
             </w:r>
           </w:p>
         </w:tc>
@@ -4144,7 +4347,19 @@
               <w:spacing w:line="240" w:lineRule="auto"/>
             </w:pPr>
             <w:r>
-              <w:t>Book an appointment online based on employee's schedule. It Includes uploadImages</w:t>
+              <w:t>Book an appointment online based on em</w:t>
+            </w:r>
+            <w:r>
+              <w:t>ployee's schedule. It Includes U</w:t>
+            </w:r>
+            <w:r>
+              <w:t>pload</w:t>
+            </w:r>
+            <w:r>
+              <w:t xml:space="preserve"> </w:t>
+            </w:r>
+            <w:r>
+              <w:t>Images</w:t>
             </w:r>
           </w:p>
         </w:tc>
@@ -4208,7 +4423,16 @@
               <w:spacing w:line="240" w:lineRule="auto"/>
             </w:pPr>
             <w:r>
-              <w:t>createAccount</w:t>
+              <w:t>C</w:t>
+            </w:r>
+            <w:r>
+              <w:t>reate</w:t>
+            </w:r>
+            <w:r>
+              <w:t xml:space="preserve"> </w:t>
+            </w:r>
+            <w:r>
+              <w:t>Account</w:t>
             </w:r>
           </w:p>
         </w:tc>
@@ -4250,7 +4474,13 @@
               <w:spacing w:line="240" w:lineRule="auto"/>
             </w:pPr>
             <w:r>
-              <w:t>ViewExercises</w:t>
+              <w:t>View</w:t>
+            </w:r>
+            <w:r>
+              <w:t xml:space="preserve"> </w:t>
+            </w:r>
+            <w:r>
+              <w:t>Exercises</w:t>
             </w:r>
           </w:p>
         </w:tc>
@@ -4273,7 +4503,11 @@
               </w:rPr>
             </w:pPr>
             <w:r>
-              <w:t xml:space="preserve">The system allows authenticated user to view list of exercise assigned by the physiotherapist </w:t>
+              <w:t xml:space="preserve">The system allows authenticated user to view list of exercise assigned by </w:t>
+            </w:r>
+            <w:r>
+              <w:lastRenderedPageBreak/>
+              <w:t xml:space="preserve">the physiotherapist </w:t>
             </w:r>
           </w:p>
         </w:tc>
@@ -4295,7 +4529,14 @@
               <w:spacing w:line="240" w:lineRule="auto"/>
             </w:pPr>
             <w:r>
-              <w:t>MakePayment</w:t>
+              <w:lastRenderedPageBreak/>
+              <w:t>Make</w:t>
+            </w:r>
+            <w:r>
+              <w:t xml:space="preserve"> </w:t>
+            </w:r>
+            <w:r>
+              <w:t>Payment</w:t>
             </w:r>
           </w:p>
         </w:tc>
@@ -4315,7 +4556,15 @@
               <w:spacing w:line="240" w:lineRule="auto"/>
             </w:pPr>
             <w:r>
-              <w:t>Make payment for the service via paypal</w:t>
+              <w:t>Ma</w:t>
+            </w:r>
+            <w:r>
+              <w:t>ke payment for the service via PayP</w:t>
+            </w:r>
+            <w:bookmarkStart w:id="19" w:name="_GoBack"/>
+            <w:bookmarkEnd w:id="19"/>
+            <w:r>
+              <w:t>al</w:t>
             </w:r>
           </w:p>
         </w:tc>
@@ -4337,7 +4586,13 @@
               <w:spacing w:line="240" w:lineRule="auto"/>
             </w:pPr>
             <w:r>
-              <w:t>UploadImages</w:t>
+              <w:t>Upload</w:t>
+            </w:r>
+            <w:r>
+              <w:t xml:space="preserve"> </w:t>
+            </w:r>
+            <w:r>
+              <w:t>Images</w:t>
             </w:r>
           </w:p>
         </w:tc>
@@ -4379,7 +4634,16 @@
               <w:spacing w:line="240" w:lineRule="auto"/>
             </w:pPr>
             <w:r>
-              <w:t>generateReport</w:t>
+              <w:t>G</w:t>
+            </w:r>
+            <w:r>
+              <w:t>enerate</w:t>
+            </w:r>
+            <w:r>
+              <w:t xml:space="preserve"> </w:t>
+            </w:r>
+            <w:r>
+              <w:t>Report</w:t>
             </w:r>
           </w:p>
         </w:tc>
@@ -4399,7 +4663,25 @@
               <w:spacing w:line="240" w:lineRule="auto"/>
             </w:pPr>
             <w:r>
-              <w:t>Generate a report of the user, summarizing symptoms and treatment. This includes VisualizeDataAnalysis, print and send use case.</w:t>
+              <w:t>Generate a report of the user, summarizing symptoms and treatment. This includes Visualize</w:t>
+            </w:r>
+            <w:r>
+              <w:t xml:space="preserve"> </w:t>
+            </w:r>
+            <w:r>
+              <w:t>Data</w:t>
+            </w:r>
+            <w:r>
+              <w:t xml:space="preserve"> Analysis, Print and S</w:t>
+            </w:r>
+            <w:r>
+              <w:t>end use case</w:t>
+            </w:r>
+            <w:r>
+              <w:t>s</w:t>
+            </w:r>
+            <w:r>
+              <w:t>.</w:t>
             </w:r>
           </w:p>
         </w:tc>
@@ -4421,8 +4703,19 @@
               <w:spacing w:line="240" w:lineRule="auto"/>
             </w:pPr>
             <w:r>
-              <w:lastRenderedPageBreak/>
-              <w:t>VisualizeDataAnalysis</w:t>
+              <w:t>Visualize</w:t>
+            </w:r>
+            <w:r>
+              <w:t xml:space="preserve"> </w:t>
+            </w:r>
+            <w:r>
+              <w:t>Data</w:t>
+            </w:r>
+            <w:r>
+              <w:t xml:space="preserve"> </w:t>
+            </w:r>
+            <w:r>
+              <w:t>Analysis</w:t>
             </w:r>
           </w:p>
         </w:tc>
@@ -4464,7 +4757,10 @@
               <w:spacing w:line="240" w:lineRule="auto"/>
             </w:pPr>
             <w:r>
-              <w:t>print</w:t>
+              <w:t>P</w:t>
+            </w:r>
+            <w:r>
+              <w:t>rint</w:t>
             </w:r>
           </w:p>
         </w:tc>
@@ -4484,7 +4780,13 @@
               <w:spacing w:line="240" w:lineRule="auto"/>
             </w:pPr>
             <w:r>
-              <w:t>The system provide an ability to print generated report</w:t>
+              <w:t>The system provide</w:t>
+            </w:r>
+            <w:r>
+              <w:t>s</w:t>
+            </w:r>
+            <w:r>
+              <w:t xml:space="preserve"> an ability to print generated report</w:t>
             </w:r>
           </w:p>
         </w:tc>
@@ -4506,7 +4808,10 @@
               <w:spacing w:line="240" w:lineRule="auto"/>
             </w:pPr>
             <w:r>
-              <w:t>send</w:t>
+              <w:t>S</w:t>
+            </w:r>
+            <w:r>
+              <w:t>end</w:t>
             </w:r>
           </w:p>
         </w:tc>
@@ -4548,7 +4853,16 @@
               <w:spacing w:line="240" w:lineRule="auto"/>
             </w:pPr>
             <w:r>
-              <w:t>createExercise</w:t>
+              <w:t>Cr</w:t>
+            </w:r>
+            <w:r>
+              <w:t>eate</w:t>
+            </w:r>
+            <w:r>
+              <w:t xml:space="preserve"> </w:t>
+            </w:r>
+            <w:r>
+              <w:t>Exercise</w:t>
             </w:r>
           </w:p>
         </w:tc>
@@ -4590,7 +4904,22 @@
               <w:spacing w:line="240" w:lineRule="auto"/>
             </w:pPr>
             <w:r>
-              <w:t>manageRehabilitationPlan</w:t>
+              <w:t>M</w:t>
+            </w:r>
+            <w:r>
+              <w:t>anage</w:t>
+            </w:r>
+            <w:r>
+              <w:t xml:space="preserve"> </w:t>
+            </w:r>
+            <w:r>
+              <w:t>Rehabilitation</w:t>
+            </w:r>
+            <w:r>
+              <w:t xml:space="preserve"> </w:t>
+            </w:r>
+            <w:r>
+              <w:t>Plan</w:t>
             </w:r>
           </w:p>
         </w:tc>
@@ -4632,7 +4961,19 @@
               <w:spacing w:line="240" w:lineRule="auto"/>
             </w:pPr>
             <w:r>
-              <w:t>AssignRehabilitationPlan</w:t>
+              <w:t>Assign</w:t>
+            </w:r>
+            <w:r>
+              <w:t xml:space="preserve"> </w:t>
+            </w:r>
+            <w:r>
+              <w:t>Rehabilitation</w:t>
+            </w:r>
+            <w:r>
+              <w:t xml:space="preserve"> </w:t>
+            </w:r>
+            <w:r>
+              <w:t>Plan</w:t>
             </w:r>
           </w:p>
         </w:tc>
@@ -4674,7 +5015,7 @@
               <w:spacing w:line="240" w:lineRule="auto"/>
             </w:pPr>
             <w:r>
-              <w:t>ManageQuestions</w:t>
+              <w:t>Manage Assessment Tests</w:t>
             </w:r>
           </w:p>
         </w:tc>
@@ -4694,7 +5035,10 @@
               <w:spacing w:line="240" w:lineRule="auto"/>
             </w:pPr>
             <w:r>
-              <w:t xml:space="preserve">The system allows admin to add delete or update the question made by the patent </w:t>
+              <w:t>The system allows physiotherapist to manage the questions t</w:t>
+            </w:r>
+            <w:r>
+              <w:t>hat are on the assessment tests, and it allows them to create or delete tests.</w:t>
             </w:r>
           </w:p>
         </w:tc>
@@ -4716,7 +5060,7 @@
               <w:spacing w:line="240" w:lineRule="auto"/>
             </w:pPr>
             <w:r>
-              <w:t>ManageAccounts</w:t>
+              <w:t>Manage Patient Profiles</w:t>
             </w:r>
           </w:p>
         </w:tc>
@@ -4736,6 +5080,102 @@
               <w:spacing w:line="240" w:lineRule="auto"/>
             </w:pPr>
             <w:r>
+              <w:t>The system allows physiotherapist to manage the details stored in a patient’s profile.</w:t>
+            </w:r>
+          </w:p>
+        </w:tc>
+      </w:tr>
+      <w:tr>
+        <w:tc>
+          <w:tcPr>
+            <w:tcW w:w="3165" w:type="dxa"/>
+            <w:shd w:val="clear" w:color="auto" w:fill="auto"/>
+            <w:tcMar>
+              <w:top w:w="100" w:type="dxa"/>
+              <w:left w:w="100" w:type="dxa"/>
+              <w:bottom w:w="100" w:type="dxa"/>
+              <w:right w:w="100" w:type="dxa"/>
+            </w:tcMar>
+          </w:tcPr>
+          <w:p>
+            <w:pPr>
+              <w:spacing w:line="240" w:lineRule="auto"/>
+            </w:pPr>
+            <w:r>
+              <w:t>Manage</w:t>
+            </w:r>
+            <w:r>
+              <w:t xml:space="preserve"> </w:t>
+            </w:r>
+            <w:r>
+              <w:t>Questions</w:t>
+            </w:r>
+          </w:p>
+        </w:tc>
+        <w:tc>
+          <w:tcPr>
+            <w:tcW w:w="6195" w:type="dxa"/>
+            <w:shd w:val="clear" w:color="auto" w:fill="auto"/>
+            <w:tcMar>
+              <w:top w:w="100" w:type="dxa"/>
+              <w:left w:w="100" w:type="dxa"/>
+              <w:bottom w:w="100" w:type="dxa"/>
+              <w:right w:w="100" w:type="dxa"/>
+            </w:tcMar>
+          </w:tcPr>
+          <w:p>
+            <w:pPr>
+              <w:spacing w:line="240" w:lineRule="auto"/>
+            </w:pPr>
+            <w:r>
+              <w:t xml:space="preserve">The system allows admin to add delete or update the question made by the patent </w:t>
+            </w:r>
+          </w:p>
+        </w:tc>
+      </w:tr>
+      <w:tr>
+        <w:tc>
+          <w:tcPr>
+            <w:tcW w:w="3165" w:type="dxa"/>
+            <w:shd w:val="clear" w:color="auto" w:fill="auto"/>
+            <w:tcMar>
+              <w:top w:w="100" w:type="dxa"/>
+              <w:left w:w="100" w:type="dxa"/>
+              <w:bottom w:w="100" w:type="dxa"/>
+              <w:right w:w="100" w:type="dxa"/>
+            </w:tcMar>
+          </w:tcPr>
+          <w:p>
+            <w:pPr>
+              <w:spacing w:line="240" w:lineRule="auto"/>
+            </w:pPr>
+            <w:r>
+              <w:t>Manage</w:t>
+            </w:r>
+            <w:r>
+              <w:t xml:space="preserve"> </w:t>
+            </w:r>
+            <w:r>
+              <w:t>Accounts</w:t>
+            </w:r>
+          </w:p>
+        </w:tc>
+        <w:tc>
+          <w:tcPr>
+            <w:tcW w:w="6195" w:type="dxa"/>
+            <w:shd w:val="clear" w:color="auto" w:fill="auto"/>
+            <w:tcMar>
+              <w:top w:w="100" w:type="dxa"/>
+              <w:left w:w="100" w:type="dxa"/>
+              <w:bottom w:w="100" w:type="dxa"/>
+              <w:right w:w="100" w:type="dxa"/>
+            </w:tcMar>
+          </w:tcPr>
+          <w:p>
+            <w:pPr>
+              <w:spacing w:line="240" w:lineRule="auto"/>
+            </w:pPr>
+            <w:r>
               <w:t>The system allows admin to add delete or update the account of all users in the database</w:t>
             </w:r>
           </w:p>
@@ -4753,6 +5193,7 @@
       </w:pPr>
       <w:bookmarkStart w:id="20" w:name="_Toc465558702"/>
       <w:r>
+        <w:lastRenderedPageBreak/>
         <w:t>Diagrams of the Use-Case Model</w:t>
       </w:r>
       <w:bookmarkEnd w:id="20"/>
@@ -4813,7 +5254,6 @@
       <w:bookmarkStart w:id="21" w:name="_Toc455818124"/>
       <w:bookmarkStart w:id="22" w:name="_Toc465558703"/>
       <w:r>
-        <w:lastRenderedPageBreak/>
         <w:t>Assumptions and Dependencies</w:t>
       </w:r>
       <w:bookmarkEnd w:id="21"/>
@@ -5040,7 +5480,25 @@
                 <w:sz w:val="22"/>
                 <w:szCs w:val="22"/>
               </w:rPr>
-              <w:t>The user (Patient, Admin, Physiotherapist) is on the SelfStart website</w:t>
+              <w:t>The user (Patient, Admin, Physiotherapist) is on the Self</w:t>
+            </w:r>
+            <w:r>
+              <w:rPr>
+                <w:rFonts w:asciiTheme="majorBidi" w:hAnsiTheme="majorBidi" w:cstheme="majorBidi"/>
+                <w:color w:val="auto"/>
+                <w:sz w:val="22"/>
+                <w:szCs w:val="22"/>
+              </w:rPr>
+              <w:t xml:space="preserve"> </w:t>
+            </w:r>
+            <w:r>
+              <w:rPr>
+                <w:rFonts w:asciiTheme="majorBidi" w:hAnsiTheme="majorBidi" w:cstheme="majorBidi"/>
+                <w:color w:val="auto"/>
+                <w:sz w:val="22"/>
+                <w:szCs w:val="22"/>
+              </w:rPr>
+              <w:t>Start website</w:t>
             </w:r>
           </w:p>
         </w:tc>
@@ -5105,7 +5563,19 @@
               <w:rPr>
                 <w:rFonts w:asciiTheme="majorBidi" w:hAnsiTheme="majorBidi" w:cstheme="majorBidi"/>
               </w:rPr>
-              <w:t>2.   The SelfStart website responds by presenting a login screen that includes username and password fields.</w:t>
+              <w:t>2.   The Self</w:t>
+            </w:r>
+            <w:r>
+              <w:rPr>
+                <w:rFonts w:asciiTheme="majorBidi" w:hAnsiTheme="majorBidi" w:cstheme="majorBidi"/>
+              </w:rPr>
+              <w:t xml:space="preserve"> </w:t>
+            </w:r>
+            <w:r>
+              <w:rPr>
+                <w:rFonts w:asciiTheme="majorBidi" w:hAnsiTheme="majorBidi" w:cstheme="majorBidi"/>
+              </w:rPr>
+              <w:t>Start website responds by presenting a login screen that includes username and password fields.</w:t>
             </w:r>
           </w:p>
           <w:p>
@@ -5145,7 +5615,19 @@
               <w:rPr>
                 <w:rFonts w:asciiTheme="majorBidi" w:hAnsiTheme="majorBidi" w:cstheme="majorBidi"/>
               </w:rPr>
-              <w:t xml:space="preserve">4.   The SelfStart website authenticates the submitted form from the database and displays the acknowledgment </w:t>
+              <w:t>4.   The Self</w:t>
+            </w:r>
+            <w:r>
+              <w:rPr>
+                <w:rFonts w:asciiTheme="majorBidi" w:hAnsiTheme="majorBidi" w:cstheme="majorBidi"/>
+              </w:rPr>
+              <w:t xml:space="preserve"> </w:t>
+            </w:r>
+            <w:r>
+              <w:rPr>
+                <w:rFonts w:asciiTheme="majorBidi" w:hAnsiTheme="majorBidi" w:cstheme="majorBidi"/>
+              </w:rPr>
+              <w:t xml:space="preserve">Start website authenticates the submitted form from the database and displays the acknowledgment </w:t>
             </w:r>
           </w:p>
         </w:tc>
@@ -5195,7 +5677,25 @@
                 <w:sz w:val="22"/>
                 <w:szCs w:val="22"/>
               </w:rPr>
-              <w:t>The user receives confirmation of authentication and continues to the home page of SelfStart while logged into their account.</w:t>
+              <w:t>The user receives confirmation of authentication and continues to the home page of Self</w:t>
+            </w:r>
+            <w:r>
+              <w:rPr>
+                <w:rFonts w:asciiTheme="majorBidi" w:hAnsiTheme="majorBidi" w:cstheme="majorBidi"/>
+                <w:color w:val="auto"/>
+                <w:sz w:val="22"/>
+                <w:szCs w:val="22"/>
+              </w:rPr>
+              <w:t xml:space="preserve"> </w:t>
+            </w:r>
+            <w:r>
+              <w:rPr>
+                <w:rFonts w:asciiTheme="majorBidi" w:hAnsiTheme="majorBidi" w:cstheme="majorBidi"/>
+                <w:color w:val="auto"/>
+                <w:sz w:val="22"/>
+                <w:szCs w:val="22"/>
+              </w:rPr>
+              <w:t>Start while logged into their account.</w:t>
             </w:r>
           </w:p>
           <w:p>
@@ -5220,6 +5720,7 @@
                 <w:sz w:val="22"/>
                 <w:szCs w:val="22"/>
               </w:rPr>
+              <w:lastRenderedPageBreak/>
               <w:t>The user receives an error message that the username and password submitted was incorrect and to try again.</w:t>
             </w:r>
           </w:p>
@@ -5240,6 +5741,7 @@
               <w:rPr>
                 <w:rFonts w:asciiTheme="majorBidi" w:hAnsiTheme="majorBidi" w:cstheme="majorBidi"/>
               </w:rPr>
+              <w:lastRenderedPageBreak/>
               <w:t>Quality requirement</w:t>
             </w:r>
           </w:p>
@@ -5467,7 +5969,25 @@
                 <w:sz w:val="22"/>
                 <w:szCs w:val="22"/>
               </w:rPr>
-              <w:t>The user (Patient, Admin, Physiotherapist) is logged on the SelfStart website</w:t>
+              <w:t>The user (Patient, Admin, Physiotherapist) is logged on the Self</w:t>
+            </w:r>
+            <w:r>
+              <w:rPr>
+                <w:rFonts w:asciiTheme="majorBidi" w:hAnsiTheme="majorBidi" w:cstheme="majorBidi"/>
+                <w:color w:val="auto"/>
+                <w:sz w:val="22"/>
+                <w:szCs w:val="22"/>
+              </w:rPr>
+              <w:t xml:space="preserve"> </w:t>
+            </w:r>
+            <w:r>
+              <w:rPr>
+                <w:rFonts w:asciiTheme="majorBidi" w:hAnsiTheme="majorBidi" w:cstheme="majorBidi"/>
+                <w:color w:val="auto"/>
+                <w:sz w:val="22"/>
+                <w:szCs w:val="22"/>
+              </w:rPr>
+              <w:t>Start website</w:t>
             </w:r>
           </w:p>
         </w:tc>
@@ -5521,7 +6041,19 @@
               <w:rPr>
                 <w:rFonts w:asciiTheme="majorBidi" w:hAnsiTheme="majorBidi" w:cstheme="majorBidi"/>
               </w:rPr>
-              <w:t>2. The SelfStart website responds by presenting an interface that includes an old password field (to confirm that it is the proper person making the changes) and a new password field.</w:t>
+              <w:t>2. The Self</w:t>
+            </w:r>
+            <w:r>
+              <w:rPr>
+                <w:rFonts w:asciiTheme="majorBidi" w:hAnsiTheme="majorBidi" w:cstheme="majorBidi"/>
+              </w:rPr>
+              <w:t xml:space="preserve"> </w:t>
+            </w:r>
+            <w:r>
+              <w:rPr>
+                <w:rFonts w:asciiTheme="majorBidi" w:hAnsiTheme="majorBidi" w:cstheme="majorBidi"/>
+              </w:rPr>
+              <w:t>Start website responds by presenting an interface that includes an old password field (to confirm that it is the proper person making the changes) and a new password field.</w:t>
             </w:r>
           </w:p>
           <w:p>
@@ -5564,7 +6096,19 @@
               <w:rPr>
                 <w:rFonts w:asciiTheme="majorBidi" w:hAnsiTheme="majorBidi" w:cstheme="majorBidi"/>
               </w:rPr>
-              <w:t>6. The SelfStart system updates the changes made by the user in the database.</w:t>
+              <w:t xml:space="preserve">6. The </w:t>
+            </w:r>
+            <w:r>
+              <w:rPr>
+                <w:rFonts w:asciiTheme="majorBidi" w:hAnsiTheme="majorBidi" w:cstheme="majorBidi"/>
+              </w:rPr>
+              <w:t>Self Start</w:t>
+            </w:r>
+            <w:r>
+              <w:rPr>
+                <w:rFonts w:asciiTheme="majorBidi" w:hAnsiTheme="majorBidi" w:cstheme="majorBidi"/>
+              </w:rPr>
+              <w:t xml:space="preserve"> system updates the changes made by the user in the database.</w:t>
             </w:r>
           </w:p>
           <w:p>
@@ -5579,7 +6123,19 @@
               <w:rPr>
                 <w:rFonts w:asciiTheme="majorBidi" w:hAnsiTheme="majorBidi" w:cstheme="majorBidi"/>
               </w:rPr>
-              <w:t xml:space="preserve">7. The SelfStart system sends an email to them telling them that a new password has been set. </w:t>
+              <w:t xml:space="preserve">7. The </w:t>
+            </w:r>
+            <w:r>
+              <w:rPr>
+                <w:rFonts w:asciiTheme="majorBidi" w:hAnsiTheme="majorBidi" w:cstheme="majorBidi"/>
+              </w:rPr>
+              <w:t>Self Start</w:t>
+            </w:r>
+            <w:r>
+              <w:rPr>
+                <w:rFonts w:asciiTheme="majorBidi" w:hAnsiTheme="majorBidi" w:cstheme="majorBidi"/>
+              </w:rPr>
+              <w:t xml:space="preserve"> system sends an email to them telling them that a new password has been set. </w:t>
             </w:r>
           </w:p>
         </w:tc>
@@ -5867,7 +6423,25 @@
                 <w:sz w:val="22"/>
                 <w:szCs w:val="22"/>
               </w:rPr>
-              <w:t>The patient is on the SelfStart website, either logged in or not.</w:t>
+              <w:t xml:space="preserve">The patient is on the </w:t>
+            </w:r>
+            <w:r>
+              <w:rPr>
+                <w:rFonts w:asciiTheme="majorBidi" w:hAnsiTheme="majorBidi" w:cstheme="majorBidi"/>
+                <w:color w:val="auto"/>
+                <w:sz w:val="22"/>
+                <w:szCs w:val="22"/>
+              </w:rPr>
+              <w:t>Self Start</w:t>
+            </w:r>
+            <w:r>
+              <w:rPr>
+                <w:rFonts w:asciiTheme="majorBidi" w:hAnsiTheme="majorBidi" w:cstheme="majorBidi"/>
+                <w:color w:val="auto"/>
+                <w:sz w:val="22"/>
+                <w:szCs w:val="22"/>
+              </w:rPr>
+              <w:t xml:space="preserve"> website, either logged in or not.</w:t>
             </w:r>
           </w:p>
         </w:tc>
@@ -5921,7 +6495,19 @@
               <w:rPr>
                 <w:rFonts w:asciiTheme="majorBidi" w:hAnsiTheme="majorBidi" w:cstheme="majorBidi"/>
               </w:rPr>
-              <w:t>2. The SelfStart website responds by presenting an interface that includes a form asking the patient to input some general information about themselves and their comment explaining their injury.</w:t>
+              <w:t xml:space="preserve">2. The </w:t>
+            </w:r>
+            <w:r>
+              <w:rPr>
+                <w:rFonts w:asciiTheme="majorBidi" w:hAnsiTheme="majorBidi" w:cstheme="majorBidi"/>
+              </w:rPr>
+              <w:t>Self Start</w:t>
+            </w:r>
+            <w:r>
+              <w:rPr>
+                <w:rFonts w:asciiTheme="majorBidi" w:hAnsiTheme="majorBidi" w:cstheme="majorBidi"/>
+              </w:rPr>
+              <w:t xml:space="preserve"> website responds by presenting an interface that includes a form asking the patient to input some general information about themselves and their comment explaining their injury.</w:t>
             </w:r>
           </w:p>
           <w:p>
@@ -5964,7 +6550,19 @@
               <w:rPr>
                 <w:rFonts w:asciiTheme="majorBidi" w:hAnsiTheme="majorBidi" w:cstheme="majorBidi"/>
               </w:rPr>
-              <w:t>6. The SelfStart system adds the form into the database.</w:t>
+              <w:t xml:space="preserve">6. The </w:t>
+            </w:r>
+            <w:r>
+              <w:rPr>
+                <w:rFonts w:asciiTheme="majorBidi" w:hAnsiTheme="majorBidi" w:cstheme="majorBidi"/>
+              </w:rPr>
+              <w:t>Self Start</w:t>
+            </w:r>
+            <w:r>
+              <w:rPr>
+                <w:rFonts w:asciiTheme="majorBidi" w:hAnsiTheme="majorBidi" w:cstheme="majorBidi"/>
+              </w:rPr>
+              <w:t xml:space="preserve"> system adds the form into the database.</w:t>
             </w:r>
           </w:p>
           <w:p>
@@ -5979,7 +6577,19 @@
               <w:rPr>
                 <w:rFonts w:asciiTheme="majorBidi" w:hAnsiTheme="majorBidi" w:cstheme="majorBidi"/>
               </w:rPr>
-              <w:t xml:space="preserve">7. The SelfStart system sends an email to them telling them that they have successfully submitted an “Ask A Physio” form. </w:t>
+              <w:t xml:space="preserve">7. The </w:t>
+            </w:r>
+            <w:r>
+              <w:rPr>
+                <w:rFonts w:asciiTheme="majorBidi" w:hAnsiTheme="majorBidi" w:cstheme="majorBidi"/>
+              </w:rPr>
+              <w:t>Self Start</w:t>
+            </w:r>
+            <w:r>
+              <w:rPr>
+                <w:rFonts w:asciiTheme="majorBidi" w:hAnsiTheme="majorBidi" w:cstheme="majorBidi"/>
+              </w:rPr>
+              <w:t xml:space="preserve"> system sends an email to them telling them that they have successfully submitted an “Ask A Physio” form. </w:t>
             </w:r>
           </w:p>
         </w:tc>
@@ -6267,7 +6877,25 @@
                 <w:sz w:val="22"/>
                 <w:szCs w:val="22"/>
               </w:rPr>
-              <w:t>The patient is on the SelfStart website.</w:t>
+              <w:t xml:space="preserve">The patient is on the </w:t>
+            </w:r>
+            <w:r>
+              <w:rPr>
+                <w:rFonts w:asciiTheme="majorBidi" w:hAnsiTheme="majorBidi" w:cstheme="majorBidi"/>
+                <w:color w:val="auto"/>
+                <w:sz w:val="22"/>
+                <w:szCs w:val="22"/>
+              </w:rPr>
+              <w:t>Self Start</w:t>
+            </w:r>
+            <w:r>
+              <w:rPr>
+                <w:rFonts w:asciiTheme="majorBidi" w:hAnsiTheme="majorBidi" w:cstheme="majorBidi"/>
+                <w:color w:val="auto"/>
+                <w:sz w:val="22"/>
+                <w:szCs w:val="22"/>
+              </w:rPr>
+              <w:t xml:space="preserve"> website.</w:t>
             </w:r>
           </w:p>
         </w:tc>
@@ -6321,7 +6949,19 @@
               <w:rPr>
                 <w:rFonts w:asciiTheme="majorBidi" w:hAnsiTheme="majorBidi" w:cstheme="majorBidi"/>
               </w:rPr>
-              <w:t xml:space="preserve">2. The SelfStart website responds by presenting an interface that includes personal information fields. </w:t>
+              <w:t xml:space="preserve">2. The </w:t>
+            </w:r>
+            <w:r>
+              <w:rPr>
+                <w:rFonts w:asciiTheme="majorBidi" w:hAnsiTheme="majorBidi" w:cstheme="majorBidi"/>
+              </w:rPr>
+              <w:t>Self Start</w:t>
+            </w:r>
+            <w:r>
+              <w:rPr>
+                <w:rFonts w:asciiTheme="majorBidi" w:hAnsiTheme="majorBidi" w:cstheme="majorBidi"/>
+              </w:rPr>
+              <w:t xml:space="preserve"> website responds by presenting an interface that includes personal information fields. </w:t>
             </w:r>
           </w:p>
           <w:p>
@@ -6364,7 +7004,19 @@
               <w:rPr>
                 <w:rFonts w:asciiTheme="majorBidi" w:hAnsiTheme="majorBidi" w:cstheme="majorBidi"/>
               </w:rPr>
-              <w:t>5. The SelfStart system updates the database.</w:t>
+              <w:t xml:space="preserve">5. The </w:t>
+            </w:r>
+            <w:r>
+              <w:rPr>
+                <w:rFonts w:asciiTheme="majorBidi" w:hAnsiTheme="majorBidi" w:cstheme="majorBidi"/>
+              </w:rPr>
+              <w:t>Self Start</w:t>
+            </w:r>
+            <w:r>
+              <w:rPr>
+                <w:rFonts w:asciiTheme="majorBidi" w:hAnsiTheme="majorBidi" w:cstheme="majorBidi"/>
+              </w:rPr>
+              <w:t xml:space="preserve"> system updates the database.</w:t>
             </w:r>
           </w:p>
           <w:p>
@@ -6379,7 +7031,20 @@
               <w:rPr>
                 <w:rFonts w:asciiTheme="majorBidi" w:hAnsiTheme="majorBidi" w:cstheme="majorBidi"/>
               </w:rPr>
-              <w:t>6. The SelfStart system sends an email to them telling them that they have successfully created an account.</w:t>
+              <w:lastRenderedPageBreak/>
+              <w:t xml:space="preserve">6. The </w:t>
+            </w:r>
+            <w:r>
+              <w:rPr>
+                <w:rFonts w:asciiTheme="majorBidi" w:hAnsiTheme="majorBidi" w:cstheme="majorBidi"/>
+              </w:rPr>
+              <w:t>Self Start</w:t>
+            </w:r>
+            <w:r>
+              <w:rPr>
+                <w:rFonts w:asciiTheme="majorBidi" w:hAnsiTheme="majorBidi" w:cstheme="majorBidi"/>
+              </w:rPr>
+              <w:t xml:space="preserve"> system sends an email to them telling them that they have successfully created an account.</w:t>
             </w:r>
           </w:p>
           <w:p>
@@ -6414,6 +7079,7 @@
               <w:rPr>
                 <w:rFonts w:asciiTheme="majorBidi" w:hAnsiTheme="majorBidi" w:cstheme="majorBidi"/>
               </w:rPr>
+              <w:lastRenderedPageBreak/>
               <w:t>Exit condition</w:t>
             </w:r>
           </w:p>
@@ -6682,7 +7348,25 @@
                 <w:sz w:val="22"/>
                 <w:szCs w:val="22"/>
               </w:rPr>
-              <w:t>The patient is logged onto their account on the SelfStart website.</w:t>
+              <w:t xml:space="preserve">The patient is logged onto their account on the </w:t>
+            </w:r>
+            <w:r>
+              <w:rPr>
+                <w:rFonts w:asciiTheme="majorBidi" w:hAnsiTheme="majorBidi" w:cstheme="majorBidi"/>
+                <w:color w:val="auto"/>
+                <w:sz w:val="22"/>
+                <w:szCs w:val="22"/>
+              </w:rPr>
+              <w:t>Self Start</w:t>
+            </w:r>
+            <w:r>
+              <w:rPr>
+                <w:rFonts w:asciiTheme="majorBidi" w:hAnsiTheme="majorBidi" w:cstheme="majorBidi"/>
+                <w:color w:val="auto"/>
+                <w:sz w:val="22"/>
+                <w:szCs w:val="22"/>
+              </w:rPr>
+              <w:t xml:space="preserve"> website.</w:t>
             </w:r>
           </w:p>
         </w:tc>
@@ -6736,7 +7420,19 @@
               <w:rPr>
                 <w:rFonts w:asciiTheme="majorBidi" w:hAnsiTheme="majorBidi" w:cstheme="majorBidi"/>
               </w:rPr>
-              <w:t xml:space="preserve">2. The SelfStart website responds by presenting the book appointment form to the patient to have them fill it out. </w:t>
+              <w:t xml:space="preserve">2. The </w:t>
+            </w:r>
+            <w:r>
+              <w:rPr>
+                <w:rFonts w:asciiTheme="majorBidi" w:hAnsiTheme="majorBidi" w:cstheme="majorBidi"/>
+              </w:rPr>
+              <w:t>Self Start</w:t>
+            </w:r>
+            <w:r>
+              <w:rPr>
+                <w:rFonts w:asciiTheme="majorBidi" w:hAnsiTheme="majorBidi" w:cstheme="majorBidi"/>
+              </w:rPr>
+              <w:t xml:space="preserve"> website responds by presenting the book appointment form to the patient to have them fill it out. </w:t>
             </w:r>
           </w:p>
           <w:p>
@@ -6779,7 +7475,19 @@
               <w:rPr>
                 <w:rFonts w:asciiTheme="majorBidi" w:hAnsiTheme="majorBidi" w:cstheme="majorBidi"/>
               </w:rPr>
-              <w:t>5. The SelfStart system updates the database.</w:t>
+              <w:t xml:space="preserve">5. The </w:t>
+            </w:r>
+            <w:r>
+              <w:rPr>
+                <w:rFonts w:asciiTheme="majorBidi" w:hAnsiTheme="majorBidi" w:cstheme="majorBidi"/>
+              </w:rPr>
+              <w:t>Self Start</w:t>
+            </w:r>
+            <w:r>
+              <w:rPr>
+                <w:rFonts w:asciiTheme="majorBidi" w:hAnsiTheme="majorBidi" w:cstheme="majorBidi"/>
+              </w:rPr>
+              <w:t xml:space="preserve"> system updates the database.</w:t>
             </w:r>
           </w:p>
           <w:p>
@@ -6794,7 +7502,19 @@
               <w:rPr>
                 <w:rFonts w:asciiTheme="majorBidi" w:hAnsiTheme="majorBidi" w:cstheme="majorBidi"/>
               </w:rPr>
-              <w:t xml:space="preserve">6. The SelfStart system sends an email to them telling them that they have submitted a book appointment request. </w:t>
+              <w:t xml:space="preserve">6. The </w:t>
+            </w:r>
+            <w:r>
+              <w:rPr>
+                <w:rFonts w:asciiTheme="majorBidi" w:hAnsiTheme="majorBidi" w:cstheme="majorBidi"/>
+              </w:rPr>
+              <w:t>Self Start</w:t>
+            </w:r>
+            <w:r>
+              <w:rPr>
+                <w:rFonts w:asciiTheme="majorBidi" w:hAnsiTheme="majorBidi" w:cstheme="majorBidi"/>
+              </w:rPr>
+              <w:t xml:space="preserve"> system sends an email to them telling them that they have submitted a book appointment request. </w:t>
             </w:r>
           </w:p>
         </w:tc>
@@ -6978,7 +7698,25 @@
                 <w:sz w:val="22"/>
                 <w:szCs w:val="22"/>
               </w:rPr>
-              <w:t>This use covers: Feature 30</w:t>
+              <w:t xml:space="preserve">This use </w:t>
+            </w:r>
+            <w:r>
+              <w:rPr>
+                <w:rFonts w:asciiTheme="majorBidi" w:hAnsiTheme="majorBidi" w:cstheme="majorBidi"/>
+                <w:color w:val="auto"/>
+                <w:sz w:val="22"/>
+                <w:szCs w:val="22"/>
+              </w:rPr>
+              <w:t xml:space="preserve">case </w:t>
+            </w:r>
+            <w:r>
+              <w:rPr>
+                <w:rFonts w:asciiTheme="majorBidi" w:hAnsiTheme="majorBidi" w:cstheme="majorBidi"/>
+                <w:color w:val="auto"/>
+                <w:sz w:val="22"/>
+                <w:szCs w:val="22"/>
+              </w:rPr>
+              <w:t>covers: Feature 30</w:t>
             </w:r>
           </w:p>
         </w:tc>
@@ -7082,7 +7820,25 @@
                 <w:sz w:val="22"/>
                 <w:szCs w:val="22"/>
               </w:rPr>
-              <w:t>The patient is logged onto their account on the SelfStart website.</w:t>
+              <w:t xml:space="preserve">The patient is logged onto their account on the </w:t>
+            </w:r>
+            <w:r>
+              <w:rPr>
+                <w:rFonts w:asciiTheme="majorBidi" w:hAnsiTheme="majorBidi" w:cstheme="majorBidi"/>
+                <w:color w:val="auto"/>
+                <w:sz w:val="22"/>
+                <w:szCs w:val="22"/>
+              </w:rPr>
+              <w:t>Self Start</w:t>
+            </w:r>
+            <w:r>
+              <w:rPr>
+                <w:rFonts w:asciiTheme="majorBidi" w:hAnsiTheme="majorBidi" w:cstheme="majorBidi"/>
+                <w:color w:val="auto"/>
+                <w:sz w:val="22"/>
+                <w:szCs w:val="22"/>
+              </w:rPr>
+              <w:t xml:space="preserve"> website.</w:t>
             </w:r>
           </w:p>
         </w:tc>
@@ -7136,7 +7892,19 @@
               <w:rPr>
                 <w:rFonts w:asciiTheme="majorBidi" w:hAnsiTheme="majorBidi" w:cstheme="majorBidi"/>
               </w:rPr>
-              <w:t xml:space="preserve">2. The SelfStart website responds by presenting the payment form to the patient to have them fill it out. </w:t>
+              <w:t xml:space="preserve">2. The </w:t>
+            </w:r>
+            <w:r>
+              <w:rPr>
+                <w:rFonts w:asciiTheme="majorBidi" w:hAnsiTheme="majorBidi" w:cstheme="majorBidi"/>
+              </w:rPr>
+              <w:t>Self Start</w:t>
+            </w:r>
+            <w:r>
+              <w:rPr>
+                <w:rFonts w:asciiTheme="majorBidi" w:hAnsiTheme="majorBidi" w:cstheme="majorBidi"/>
+              </w:rPr>
+              <w:t xml:space="preserve"> website responds by presenting the payment form to the patient to have them fill it out. </w:t>
             </w:r>
           </w:p>
           <w:p>
@@ -7165,7 +7933,19 @@
               <w:rPr>
                 <w:rFonts w:asciiTheme="majorBidi" w:hAnsiTheme="majorBidi" w:cstheme="majorBidi"/>
               </w:rPr>
-              <w:t>4. The SelfStart system contacts the bank API to authenticate the user and make the payment.</w:t>
+              <w:t xml:space="preserve">4. The </w:t>
+            </w:r>
+            <w:r>
+              <w:rPr>
+                <w:rFonts w:asciiTheme="majorBidi" w:hAnsiTheme="majorBidi" w:cstheme="majorBidi"/>
+              </w:rPr>
+              <w:t>Self Start</w:t>
+            </w:r>
+            <w:r>
+              <w:rPr>
+                <w:rFonts w:asciiTheme="majorBidi" w:hAnsiTheme="majorBidi" w:cstheme="majorBidi"/>
+              </w:rPr>
+              <w:t xml:space="preserve"> system contacts the bank API to authenticate the user and make the payment.</w:t>
             </w:r>
           </w:p>
           <w:p>
@@ -7180,7 +7960,19 @@
               <w:rPr>
                 <w:rFonts w:asciiTheme="majorBidi" w:hAnsiTheme="majorBidi" w:cstheme="majorBidi"/>
               </w:rPr>
-              <w:t xml:space="preserve">5. The SelfStart system updates the database. </w:t>
+              <w:t xml:space="preserve">5. The </w:t>
+            </w:r>
+            <w:r>
+              <w:rPr>
+                <w:rFonts w:asciiTheme="majorBidi" w:hAnsiTheme="majorBidi" w:cstheme="majorBidi"/>
+              </w:rPr>
+              <w:t>Self Start</w:t>
+            </w:r>
+            <w:r>
+              <w:rPr>
+                <w:rFonts w:asciiTheme="majorBidi" w:hAnsiTheme="majorBidi" w:cstheme="majorBidi"/>
+              </w:rPr>
+              <w:t xml:space="preserve"> system updates the database. </w:t>
             </w:r>
           </w:p>
           <w:p>
@@ -7195,7 +7987,19 @@
               <w:rPr>
                 <w:rFonts w:asciiTheme="majorBidi" w:hAnsiTheme="majorBidi" w:cstheme="majorBidi"/>
               </w:rPr>
-              <w:t>6. The SelfStart sends an email to the patient confirming that the payment has been confirmed and gone through.</w:t>
+              <w:t xml:space="preserve">6. The </w:t>
+            </w:r>
+            <w:r>
+              <w:rPr>
+                <w:rFonts w:asciiTheme="majorBidi" w:hAnsiTheme="majorBidi" w:cstheme="majorBidi"/>
+              </w:rPr>
+              <w:t>Self Start</w:t>
+            </w:r>
+            <w:r>
+              <w:rPr>
+                <w:rFonts w:asciiTheme="majorBidi" w:hAnsiTheme="majorBidi" w:cstheme="majorBidi"/>
+              </w:rPr>
+              <w:t xml:space="preserve"> sends an email to the patient confirming that the payment has been confirmed and gone through.</w:t>
             </w:r>
           </w:p>
         </w:tc>
@@ -7295,7 +8099,43 @@
                 <w:sz w:val="22"/>
                 <w:szCs w:val="22"/>
               </w:rPr>
-              <w:t>Payment method used has to be Paypal.</w:t>
+              <w:t>Pa</w:t>
+            </w:r>
+            <w:r>
+              <w:rPr>
+                <w:rFonts w:asciiTheme="majorBidi" w:hAnsiTheme="majorBidi" w:cstheme="majorBidi"/>
+                <w:color w:val="auto"/>
+                <w:sz w:val="22"/>
+                <w:szCs w:val="22"/>
+              </w:rPr>
+              <w:t xml:space="preserve">yment method used </w:t>
+            </w:r>
+            <w:r>
+              <w:rPr>
+                <w:rFonts w:asciiTheme="majorBidi" w:hAnsiTheme="majorBidi" w:cstheme="majorBidi"/>
+                <w:color w:val="auto"/>
+                <w:sz w:val="22"/>
+                <w:szCs w:val="22"/>
+              </w:rPr>
+              <w:t>must</w:t>
+            </w:r>
+            <w:r>
+              <w:rPr>
+                <w:rFonts w:asciiTheme="majorBidi" w:hAnsiTheme="majorBidi" w:cstheme="majorBidi"/>
+                <w:color w:val="auto"/>
+                <w:sz w:val="22"/>
+                <w:szCs w:val="22"/>
+              </w:rPr>
+              <w:t xml:space="preserve"> be PayP</w:t>
+            </w:r>
+            <w:r>
+              <w:rPr>
+                <w:rFonts w:asciiTheme="majorBidi" w:hAnsiTheme="majorBidi" w:cstheme="majorBidi"/>
+                <w:color w:val="auto"/>
+                <w:sz w:val="22"/>
+                <w:szCs w:val="22"/>
+              </w:rPr>
+              <w:t>al.</w:t>
             </w:r>
           </w:p>
         </w:tc>
@@ -7379,7 +8219,25 @@
                 <w:sz w:val="22"/>
                 <w:szCs w:val="22"/>
               </w:rPr>
-              <w:t>This use covers: Feature 18</w:t>
+              <w:t xml:space="preserve">This use </w:t>
+            </w:r>
+            <w:r>
+              <w:rPr>
+                <w:rFonts w:asciiTheme="majorBidi" w:hAnsiTheme="majorBidi" w:cstheme="majorBidi"/>
+                <w:color w:val="auto"/>
+                <w:sz w:val="22"/>
+                <w:szCs w:val="22"/>
+              </w:rPr>
+              <w:t xml:space="preserve">case </w:t>
+            </w:r>
+            <w:r>
+              <w:rPr>
+                <w:rFonts w:asciiTheme="majorBidi" w:hAnsiTheme="majorBidi" w:cstheme="majorBidi"/>
+                <w:color w:val="auto"/>
+                <w:sz w:val="22"/>
+                <w:szCs w:val="22"/>
+              </w:rPr>
+              <w:t>covers: Feature 18</w:t>
             </w:r>
           </w:p>
         </w:tc>
@@ -7483,7 +8341,25 @@
                 <w:sz w:val="22"/>
                 <w:szCs w:val="22"/>
               </w:rPr>
-              <w:t>The patient is logged onto their account on the SelfStart website.</w:t>
+              <w:t xml:space="preserve">The patient is logged onto their account on the </w:t>
+            </w:r>
+            <w:r>
+              <w:rPr>
+                <w:rFonts w:asciiTheme="majorBidi" w:hAnsiTheme="majorBidi" w:cstheme="majorBidi"/>
+                <w:color w:val="auto"/>
+                <w:sz w:val="22"/>
+                <w:szCs w:val="22"/>
+              </w:rPr>
+              <w:t>Self Start</w:t>
+            </w:r>
+            <w:r>
+              <w:rPr>
+                <w:rFonts w:asciiTheme="majorBidi" w:hAnsiTheme="majorBidi" w:cstheme="majorBidi"/>
+                <w:color w:val="auto"/>
+                <w:sz w:val="22"/>
+                <w:szCs w:val="22"/>
+              </w:rPr>
+              <w:t xml:space="preserve"> website.</w:t>
             </w:r>
           </w:p>
         </w:tc>
@@ -7549,7 +8425,19 @@
               <w:rPr>
                 <w:rFonts w:asciiTheme="majorBidi" w:hAnsiTheme="majorBidi" w:cstheme="majorBidi"/>
               </w:rPr>
-              <w:t xml:space="preserve">2. The SelfStart website responds by </w:t>
+              <w:t xml:space="preserve">2. The </w:t>
+            </w:r>
+            <w:r>
+              <w:rPr>
+                <w:rFonts w:asciiTheme="majorBidi" w:hAnsiTheme="majorBidi" w:cstheme="majorBidi"/>
+              </w:rPr>
+              <w:t>Self Start</w:t>
+            </w:r>
+            <w:r>
+              <w:rPr>
+                <w:rFonts w:asciiTheme="majorBidi" w:hAnsiTheme="majorBidi" w:cstheme="majorBidi"/>
+              </w:rPr>
+              <w:t xml:space="preserve"> website responds by </w:t>
             </w:r>
             <w:r>
               <w:rPr>
@@ -7763,7 +8651,25 @@
                 <w:sz w:val="22"/>
                 <w:szCs w:val="22"/>
               </w:rPr>
-              <w:t>This use covers: Feature 19, Feature 20</w:t>
+              <w:t xml:space="preserve">This use </w:t>
+            </w:r>
+            <w:r>
+              <w:rPr>
+                <w:rFonts w:asciiTheme="majorBidi" w:hAnsiTheme="majorBidi" w:cstheme="majorBidi"/>
+                <w:color w:val="auto"/>
+                <w:sz w:val="22"/>
+                <w:szCs w:val="22"/>
+              </w:rPr>
+              <w:t xml:space="preserve">case </w:t>
+            </w:r>
+            <w:r>
+              <w:rPr>
+                <w:rFonts w:asciiTheme="majorBidi" w:hAnsiTheme="majorBidi" w:cstheme="majorBidi"/>
+                <w:color w:val="auto"/>
+                <w:sz w:val="22"/>
+                <w:szCs w:val="22"/>
+              </w:rPr>
+              <w:t>covers: Feature 19, Feature 20</w:t>
             </w:r>
           </w:p>
         </w:tc>
@@ -7867,7 +8773,25 @@
                 <w:sz w:val="22"/>
                 <w:szCs w:val="22"/>
               </w:rPr>
-              <w:t>The patient is logged onto their account on the SelfStart website.</w:t>
+              <w:t xml:space="preserve">The patient is logged onto their account on the </w:t>
+            </w:r>
+            <w:r>
+              <w:rPr>
+                <w:rFonts w:asciiTheme="majorBidi" w:hAnsiTheme="majorBidi" w:cstheme="majorBidi"/>
+                <w:color w:val="auto"/>
+                <w:sz w:val="22"/>
+                <w:szCs w:val="22"/>
+              </w:rPr>
+              <w:t>Self Start</w:t>
+            </w:r>
+            <w:r>
+              <w:rPr>
+                <w:rFonts w:asciiTheme="majorBidi" w:hAnsiTheme="majorBidi" w:cstheme="majorBidi"/>
+                <w:color w:val="auto"/>
+                <w:sz w:val="22"/>
+                <w:szCs w:val="22"/>
+              </w:rPr>
+              <w:t xml:space="preserve"> website.</w:t>
             </w:r>
           </w:p>
         </w:tc>
@@ -7921,7 +8845,19 @@
               <w:rPr>
                 <w:rFonts w:asciiTheme="majorBidi" w:hAnsiTheme="majorBidi" w:cstheme="majorBidi"/>
               </w:rPr>
-              <w:t xml:space="preserve">2. The SelfStart website responds by presenting the payment form to the patient to have them fill it out. </w:t>
+              <w:t xml:space="preserve">2. The </w:t>
+            </w:r>
+            <w:r>
+              <w:rPr>
+                <w:rFonts w:asciiTheme="majorBidi" w:hAnsiTheme="majorBidi" w:cstheme="majorBidi"/>
+              </w:rPr>
+              <w:t>Self Start</w:t>
+            </w:r>
+            <w:r>
+              <w:rPr>
+                <w:rFonts w:asciiTheme="majorBidi" w:hAnsiTheme="majorBidi" w:cstheme="majorBidi"/>
+              </w:rPr>
+              <w:t xml:space="preserve"> website responds by presenting the payment form to the patient to have them fill it out. </w:t>
             </w:r>
           </w:p>
           <w:p>
@@ -7950,7 +8886,19 @@
               <w:rPr>
                 <w:rFonts w:asciiTheme="majorBidi" w:hAnsiTheme="majorBidi" w:cstheme="majorBidi"/>
               </w:rPr>
-              <w:t>4. The SelfStart system contacts the bank API to authenticate the user and make the payment.</w:t>
+              <w:t xml:space="preserve">4. The </w:t>
+            </w:r>
+            <w:r>
+              <w:rPr>
+                <w:rFonts w:asciiTheme="majorBidi" w:hAnsiTheme="majorBidi" w:cstheme="majorBidi"/>
+              </w:rPr>
+              <w:t>Self Start</w:t>
+            </w:r>
+            <w:r>
+              <w:rPr>
+                <w:rFonts w:asciiTheme="majorBidi" w:hAnsiTheme="majorBidi" w:cstheme="majorBidi"/>
+              </w:rPr>
+              <w:t xml:space="preserve"> system contacts the bank API to authenticate the user and make the payment.</w:t>
             </w:r>
           </w:p>
           <w:p>
@@ -7965,7 +8913,19 @@
               <w:rPr>
                 <w:rFonts w:asciiTheme="majorBidi" w:hAnsiTheme="majorBidi" w:cstheme="majorBidi"/>
               </w:rPr>
-              <w:t xml:space="preserve">5. The SelfStart system updates the database. </w:t>
+              <w:t xml:space="preserve">5. The </w:t>
+            </w:r>
+            <w:r>
+              <w:rPr>
+                <w:rFonts w:asciiTheme="majorBidi" w:hAnsiTheme="majorBidi" w:cstheme="majorBidi"/>
+              </w:rPr>
+              <w:t>Self Start</w:t>
+            </w:r>
+            <w:r>
+              <w:rPr>
+                <w:rFonts w:asciiTheme="majorBidi" w:hAnsiTheme="majorBidi" w:cstheme="majorBidi"/>
+              </w:rPr>
+              <w:t xml:space="preserve"> system updates the database. </w:t>
             </w:r>
           </w:p>
           <w:p>
@@ -7980,7 +8940,19 @@
               <w:rPr>
                 <w:rFonts w:asciiTheme="majorBidi" w:hAnsiTheme="majorBidi" w:cstheme="majorBidi"/>
               </w:rPr>
-              <w:t>6. The SelfStart sends an email to the patient confirming that the payment has been confirmed and gone through.</w:t>
+              <w:t xml:space="preserve">6. The </w:t>
+            </w:r>
+            <w:r>
+              <w:rPr>
+                <w:rFonts w:asciiTheme="majorBidi" w:hAnsiTheme="majorBidi" w:cstheme="majorBidi"/>
+              </w:rPr>
+              <w:t>Self Start</w:t>
+            </w:r>
+            <w:r>
+              <w:rPr>
+                <w:rFonts w:asciiTheme="majorBidi" w:hAnsiTheme="majorBidi" w:cstheme="majorBidi"/>
+              </w:rPr>
+              <w:t xml:space="preserve"> sends an email to the patient confirming that the payment has been confirmed and gone through.</w:t>
             </w:r>
           </w:p>
         </w:tc>
@@ -8080,7 +9052,34 @@
                 <w:sz w:val="22"/>
                 <w:szCs w:val="22"/>
               </w:rPr>
-              <w:t>Payment method used has to be Paypal.</w:t>
+              <w:t xml:space="preserve">Payment method used </w:t>
+            </w:r>
+            <w:r>
+              <w:rPr>
+                <w:rFonts w:asciiTheme="majorBidi" w:hAnsiTheme="majorBidi" w:cstheme="majorBidi"/>
+                <w:color w:val="auto"/>
+                <w:sz w:val="22"/>
+                <w:szCs w:val="22"/>
+              </w:rPr>
+              <w:t>must</w:t>
+            </w:r>
+            <w:r>
+              <w:rPr>
+                <w:rFonts w:asciiTheme="majorBidi" w:hAnsiTheme="majorBidi" w:cstheme="majorBidi"/>
+                <w:color w:val="auto"/>
+                <w:sz w:val="22"/>
+                <w:szCs w:val="22"/>
+              </w:rPr>
+              <w:t xml:space="preserve"> be PayP</w:t>
+            </w:r>
+            <w:r>
+              <w:rPr>
+                <w:rFonts w:asciiTheme="majorBidi" w:hAnsiTheme="majorBidi" w:cstheme="majorBidi"/>
+                <w:color w:val="auto"/>
+                <w:sz w:val="22"/>
+                <w:szCs w:val="22"/>
+              </w:rPr>
+              <w:t>al.</w:t>
             </w:r>
           </w:p>
         </w:tc>
@@ -8164,7 +9163,25 @@
                 <w:sz w:val="22"/>
                 <w:szCs w:val="22"/>
               </w:rPr>
-              <w:t>This use covers: Feature 7, Feature 27, Feature 28, Feature 29</w:t>
+              <w:t xml:space="preserve">This use </w:t>
+            </w:r>
+            <w:r>
+              <w:rPr>
+                <w:rFonts w:asciiTheme="majorBidi" w:hAnsiTheme="majorBidi" w:cstheme="majorBidi"/>
+                <w:color w:val="auto"/>
+                <w:sz w:val="22"/>
+                <w:szCs w:val="22"/>
+              </w:rPr>
+              <w:t xml:space="preserve">case </w:t>
+            </w:r>
+            <w:r>
+              <w:rPr>
+                <w:rFonts w:asciiTheme="majorBidi" w:hAnsiTheme="majorBidi" w:cstheme="majorBidi"/>
+                <w:color w:val="auto"/>
+                <w:sz w:val="22"/>
+                <w:szCs w:val="22"/>
+              </w:rPr>
+              <w:t>covers: Feature 7, Feature 27, Feature 28, Feature 29</w:t>
             </w:r>
           </w:p>
         </w:tc>
@@ -8304,7 +9321,16 @@
                 <w:sz w:val="22"/>
                 <w:szCs w:val="22"/>
               </w:rPr>
-              <w:t>SelfStart using the admin account</w:t>
+              <w:t>Self Start</w:t>
+            </w:r>
+            <w:r>
+              <w:rPr>
+                <w:rFonts w:asciiTheme="majorBidi" w:hAnsiTheme="majorBidi" w:cstheme="majorBidi"/>
+                <w:color w:val="auto"/>
+                <w:sz w:val="22"/>
+                <w:szCs w:val="22"/>
+              </w:rPr>
+              <w:t xml:space="preserve"> using the admin account</w:t>
             </w:r>
             <w:r>
               <w:rPr>
@@ -8403,7 +9429,19 @@
               <w:rPr>
                 <w:rFonts w:asciiTheme="majorBidi" w:hAnsiTheme="majorBidi" w:cstheme="majorBidi"/>
               </w:rPr>
-              <w:t xml:space="preserve">2. The SelfStart website responds by presenting </w:t>
+              <w:t xml:space="preserve">2. The </w:t>
+            </w:r>
+            <w:r>
+              <w:rPr>
+                <w:rFonts w:asciiTheme="majorBidi" w:hAnsiTheme="majorBidi" w:cstheme="majorBidi"/>
+              </w:rPr>
+              <w:t>Self Start</w:t>
+            </w:r>
+            <w:r>
+              <w:rPr>
+                <w:rFonts w:asciiTheme="majorBidi" w:hAnsiTheme="majorBidi" w:cstheme="majorBidi"/>
+              </w:rPr>
+              <w:t xml:space="preserve"> website responds by presenting </w:t>
             </w:r>
             <w:r>
               <w:rPr>
@@ -8476,7 +9514,19 @@
               <w:rPr>
                 <w:rFonts w:asciiTheme="majorBidi" w:hAnsiTheme="majorBidi" w:cstheme="majorBidi"/>
               </w:rPr>
-              <w:t xml:space="preserve">. The SelfStart system </w:t>
+              <w:t xml:space="preserve">. The </w:t>
+            </w:r>
+            <w:r>
+              <w:rPr>
+                <w:rFonts w:asciiTheme="majorBidi" w:hAnsiTheme="majorBidi" w:cstheme="majorBidi"/>
+              </w:rPr>
+              <w:t>Self Start</w:t>
+            </w:r>
+            <w:r>
+              <w:rPr>
+                <w:rFonts w:asciiTheme="majorBidi" w:hAnsiTheme="majorBidi" w:cstheme="majorBidi"/>
+              </w:rPr>
+              <w:t xml:space="preserve"> system </w:t>
             </w:r>
             <w:r>
               <w:rPr>
@@ -8684,7 +9734,25 @@
                 <w:sz w:val="22"/>
                 <w:szCs w:val="22"/>
               </w:rPr>
-              <w:t>This use covers: Feature 5</w:t>
+              <w:t xml:space="preserve">This use </w:t>
+            </w:r>
+            <w:r>
+              <w:rPr>
+                <w:rFonts w:asciiTheme="majorBidi" w:hAnsiTheme="majorBidi" w:cstheme="majorBidi"/>
+                <w:color w:val="auto"/>
+                <w:sz w:val="22"/>
+                <w:szCs w:val="22"/>
+              </w:rPr>
+              <w:t xml:space="preserve">case </w:t>
+            </w:r>
+            <w:r>
+              <w:rPr>
+                <w:rFonts w:asciiTheme="majorBidi" w:hAnsiTheme="majorBidi" w:cstheme="majorBidi"/>
+                <w:color w:val="auto"/>
+                <w:sz w:val="22"/>
+                <w:szCs w:val="22"/>
+              </w:rPr>
+              <w:t>covers: Feature 5</w:t>
             </w:r>
           </w:p>
         </w:tc>
@@ -8824,7 +9892,16 @@
                 <w:sz w:val="22"/>
                 <w:szCs w:val="22"/>
               </w:rPr>
-              <w:t>SelfStart using the admin account</w:t>
+              <w:t>Self Start</w:t>
+            </w:r>
+            <w:r>
+              <w:rPr>
+                <w:rFonts w:asciiTheme="majorBidi" w:hAnsiTheme="majorBidi" w:cstheme="majorBidi"/>
+                <w:color w:val="auto"/>
+                <w:sz w:val="22"/>
+                <w:szCs w:val="22"/>
+              </w:rPr>
+              <w:t xml:space="preserve"> using the admin account</w:t>
             </w:r>
             <w:r>
               <w:rPr>
@@ -8923,7 +10000,19 @@
               <w:rPr>
                 <w:rFonts w:asciiTheme="majorBidi" w:hAnsiTheme="majorBidi" w:cstheme="majorBidi"/>
               </w:rPr>
-              <w:t xml:space="preserve">2. The SelfStart website responds by presenting </w:t>
+              <w:t xml:space="preserve">2. The </w:t>
+            </w:r>
+            <w:r>
+              <w:rPr>
+                <w:rFonts w:asciiTheme="majorBidi" w:hAnsiTheme="majorBidi" w:cstheme="majorBidi"/>
+              </w:rPr>
+              <w:t>Self Start</w:t>
+            </w:r>
+            <w:r>
+              <w:rPr>
+                <w:rFonts w:asciiTheme="majorBidi" w:hAnsiTheme="majorBidi" w:cstheme="majorBidi"/>
+              </w:rPr>
+              <w:t xml:space="preserve"> website responds by presenting </w:t>
             </w:r>
             <w:r>
               <w:rPr>
@@ -8984,7 +10073,19 @@
               <w:rPr>
                 <w:rFonts w:asciiTheme="majorBidi" w:hAnsiTheme="majorBidi" w:cstheme="majorBidi"/>
               </w:rPr>
-              <w:t xml:space="preserve">. The SelfStart system </w:t>
+              <w:t xml:space="preserve">. The </w:t>
+            </w:r>
+            <w:r>
+              <w:rPr>
+                <w:rFonts w:asciiTheme="majorBidi" w:hAnsiTheme="majorBidi" w:cstheme="majorBidi"/>
+              </w:rPr>
+              <w:t>Self Start</w:t>
+            </w:r>
+            <w:r>
+              <w:rPr>
+                <w:rFonts w:asciiTheme="majorBidi" w:hAnsiTheme="majorBidi" w:cstheme="majorBidi"/>
+              </w:rPr>
+              <w:t xml:space="preserve"> system </w:t>
             </w:r>
             <w:r>
               <w:rPr>
@@ -9201,7 +10302,25 @@
                 <w:sz w:val="22"/>
                 <w:szCs w:val="22"/>
               </w:rPr>
-              <w:t>This use covers: Feature 8</w:t>
+              <w:t xml:space="preserve">This use </w:t>
+            </w:r>
+            <w:r>
+              <w:rPr>
+                <w:rFonts w:asciiTheme="majorBidi" w:hAnsiTheme="majorBidi" w:cstheme="majorBidi"/>
+                <w:color w:val="auto"/>
+                <w:sz w:val="22"/>
+                <w:szCs w:val="22"/>
+              </w:rPr>
+              <w:t xml:space="preserve">case </w:t>
+            </w:r>
+            <w:r>
+              <w:rPr>
+                <w:rFonts w:asciiTheme="majorBidi" w:hAnsiTheme="majorBidi" w:cstheme="majorBidi"/>
+                <w:color w:val="auto"/>
+                <w:sz w:val="22"/>
+                <w:szCs w:val="22"/>
+              </w:rPr>
+              <w:t>covers: Feature 8</w:t>
             </w:r>
           </w:p>
         </w:tc>
@@ -9341,7 +10460,16 @@
                 <w:sz w:val="22"/>
                 <w:szCs w:val="22"/>
               </w:rPr>
-              <w:t>SelfStart using the physiotherapist account</w:t>
+              <w:t>Self Start</w:t>
+            </w:r>
+            <w:r>
+              <w:rPr>
+                <w:rFonts w:asciiTheme="majorBidi" w:hAnsiTheme="majorBidi" w:cstheme="majorBidi"/>
+                <w:color w:val="auto"/>
+                <w:sz w:val="22"/>
+                <w:szCs w:val="22"/>
+              </w:rPr>
+              <w:t xml:space="preserve"> using the physiotherapist account</w:t>
             </w:r>
             <w:r>
               <w:rPr>
@@ -9440,7 +10568,19 @@
               <w:rPr>
                 <w:rFonts w:asciiTheme="majorBidi" w:hAnsiTheme="majorBidi" w:cstheme="majorBidi"/>
               </w:rPr>
-              <w:t xml:space="preserve">2. The SelfStart website responds by presenting </w:t>
+              <w:t xml:space="preserve">2. The </w:t>
+            </w:r>
+            <w:r>
+              <w:rPr>
+                <w:rFonts w:asciiTheme="majorBidi" w:hAnsiTheme="majorBidi" w:cstheme="majorBidi"/>
+              </w:rPr>
+              <w:t>Self Start</w:t>
+            </w:r>
+            <w:r>
+              <w:rPr>
+                <w:rFonts w:asciiTheme="majorBidi" w:hAnsiTheme="majorBidi" w:cstheme="majorBidi"/>
+              </w:rPr>
+              <w:t xml:space="preserve"> website responds by presenting </w:t>
             </w:r>
             <w:r>
               <w:rPr>
@@ -9501,7 +10641,19 @@
               <w:rPr>
                 <w:rFonts w:asciiTheme="majorBidi" w:hAnsiTheme="majorBidi" w:cstheme="majorBidi"/>
               </w:rPr>
-              <w:t xml:space="preserve">. The SelfStart system </w:t>
+              <w:t xml:space="preserve">. The </w:t>
+            </w:r>
+            <w:r>
+              <w:rPr>
+                <w:rFonts w:asciiTheme="majorBidi" w:hAnsiTheme="majorBidi" w:cstheme="majorBidi"/>
+              </w:rPr>
+              <w:t>Self Start</w:t>
+            </w:r>
+            <w:r>
+              <w:rPr>
+                <w:rFonts w:asciiTheme="majorBidi" w:hAnsiTheme="majorBidi" w:cstheme="majorBidi"/>
+              </w:rPr>
+              <w:t xml:space="preserve"> system </w:t>
             </w:r>
             <w:r>
               <w:rPr>
@@ -9689,7 +10841,7 @@
                 <w:sz w:val="22"/>
                 <w:szCs w:val="22"/>
               </w:rPr>
-              <w:t>Assign Rehab Plans</w:t>
+              <w:t>Assign Rehabilitation Plans</w:t>
             </w:r>
           </w:p>
           <w:p>
@@ -9709,7 +10861,25 @@
                 <w:sz w:val="22"/>
                 <w:szCs w:val="22"/>
               </w:rPr>
-              <w:t>This use covers: Feature 16, Feature 22</w:t>
+              <w:t xml:space="preserve">This use </w:t>
+            </w:r>
+            <w:r>
+              <w:rPr>
+                <w:rFonts w:asciiTheme="majorBidi" w:hAnsiTheme="majorBidi" w:cstheme="majorBidi"/>
+                <w:color w:val="auto"/>
+                <w:sz w:val="22"/>
+                <w:szCs w:val="22"/>
+              </w:rPr>
+              <w:t xml:space="preserve">case </w:t>
+            </w:r>
+            <w:r>
+              <w:rPr>
+                <w:rFonts w:asciiTheme="majorBidi" w:hAnsiTheme="majorBidi" w:cstheme="majorBidi"/>
+                <w:color w:val="auto"/>
+                <w:sz w:val="22"/>
+                <w:szCs w:val="22"/>
+              </w:rPr>
+              <w:t>covers: Feature 16, Feature 22</w:t>
             </w:r>
           </w:p>
         </w:tc>
@@ -9849,7 +11019,16 @@
                 <w:sz w:val="22"/>
                 <w:szCs w:val="22"/>
               </w:rPr>
-              <w:t>SelfStart using the physiotherapist account</w:t>
+              <w:t>Self Start</w:t>
+            </w:r>
+            <w:r>
+              <w:rPr>
+                <w:rFonts w:asciiTheme="majorBidi" w:hAnsiTheme="majorBidi" w:cstheme="majorBidi"/>
+                <w:color w:val="auto"/>
+                <w:sz w:val="22"/>
+                <w:szCs w:val="22"/>
+              </w:rPr>
+              <w:t xml:space="preserve"> using the physiotherapist account</w:t>
             </w:r>
             <w:r>
               <w:rPr>
@@ -9915,7 +11094,7 @@
               <w:rPr>
                 <w:rFonts w:asciiTheme="majorBidi" w:hAnsiTheme="majorBidi" w:cstheme="majorBidi"/>
               </w:rPr>
-              <w:t>Assign Rehab Plans</w:t>
+              <w:t>Assign Rehabilitation Plans</w:t>
             </w:r>
             <w:r>
               <w:rPr>
@@ -9948,7 +11127,19 @@
               <w:rPr>
                 <w:rFonts w:asciiTheme="majorBidi" w:hAnsiTheme="majorBidi" w:cstheme="majorBidi"/>
               </w:rPr>
-              <w:t xml:space="preserve">2. The SelfStart website responds by presenting </w:t>
+              <w:t xml:space="preserve">2. The </w:t>
+            </w:r>
+            <w:r>
+              <w:rPr>
+                <w:rFonts w:asciiTheme="majorBidi" w:hAnsiTheme="majorBidi" w:cstheme="majorBidi"/>
+              </w:rPr>
+              <w:t>Self Start</w:t>
+            </w:r>
+            <w:r>
+              <w:rPr>
+                <w:rFonts w:asciiTheme="majorBidi" w:hAnsiTheme="majorBidi" w:cstheme="majorBidi"/>
+              </w:rPr>
+              <w:t xml:space="preserve"> website responds by presenting </w:t>
             </w:r>
             <w:r>
               <w:rPr>
@@ -10009,7 +11200,19 @@
               <w:rPr>
                 <w:rFonts w:asciiTheme="majorBidi" w:hAnsiTheme="majorBidi" w:cstheme="majorBidi"/>
               </w:rPr>
-              <w:t xml:space="preserve">. The SelfStart system </w:t>
+              <w:t xml:space="preserve">. The </w:t>
+            </w:r>
+            <w:r>
+              <w:rPr>
+                <w:rFonts w:asciiTheme="majorBidi" w:hAnsiTheme="majorBidi" w:cstheme="majorBidi"/>
+              </w:rPr>
+              <w:t>Self Start</w:t>
+            </w:r>
+            <w:r>
+              <w:rPr>
+                <w:rFonts w:asciiTheme="majorBidi" w:hAnsiTheme="majorBidi" w:cstheme="majorBidi"/>
+              </w:rPr>
+              <w:t xml:space="preserve"> system </w:t>
             </w:r>
             <w:r>
               <w:rPr>
@@ -10036,7 +11239,19 @@
               <w:rPr>
                 <w:rFonts w:asciiTheme="majorBidi" w:hAnsiTheme="majorBidi" w:cstheme="majorBidi"/>
               </w:rPr>
-              <w:t xml:space="preserve">. The SelfStart system </w:t>
+              <w:t xml:space="preserve">. The </w:t>
+            </w:r>
+            <w:r>
+              <w:rPr>
+                <w:rFonts w:asciiTheme="majorBidi" w:hAnsiTheme="majorBidi" w:cstheme="majorBidi"/>
+              </w:rPr>
+              <w:t>Self Start</w:t>
+            </w:r>
+            <w:r>
+              <w:rPr>
+                <w:rFonts w:asciiTheme="majorBidi" w:hAnsiTheme="majorBidi" w:cstheme="majorBidi"/>
+              </w:rPr>
+              <w:t xml:space="preserve"> system </w:t>
             </w:r>
             <w:r>
               <w:rPr>
@@ -10224,7 +11439,7 @@
                 <w:sz w:val="22"/>
                 <w:szCs w:val="22"/>
               </w:rPr>
-              <w:t>Assign Rehabilitation Plans</w:t>
+              <w:t>Manage Rehabilitation Plan</w:t>
             </w:r>
           </w:p>
           <w:p>
@@ -10244,7 +11459,25 @@
                 <w:sz w:val="22"/>
                 <w:szCs w:val="22"/>
               </w:rPr>
-              <w:t>This use covers: Feature 16, Feature 22</w:t>
+              <w:t xml:space="preserve">This use </w:t>
+            </w:r>
+            <w:r>
+              <w:rPr>
+                <w:rFonts w:asciiTheme="majorBidi" w:hAnsiTheme="majorBidi" w:cstheme="majorBidi"/>
+                <w:color w:val="auto"/>
+                <w:sz w:val="22"/>
+                <w:szCs w:val="22"/>
+              </w:rPr>
+              <w:t xml:space="preserve">case </w:t>
+            </w:r>
+            <w:r>
+              <w:rPr>
+                <w:rFonts w:asciiTheme="majorBidi" w:hAnsiTheme="majorBidi" w:cstheme="majorBidi"/>
+                <w:color w:val="auto"/>
+                <w:sz w:val="22"/>
+                <w:szCs w:val="22"/>
+              </w:rPr>
+              <w:t>covers: Feature 9, Feature 11, Feature 12, Feature 13</w:t>
             </w:r>
           </w:p>
         </w:tc>
@@ -10384,7 +11617,16 @@
                 <w:sz w:val="22"/>
                 <w:szCs w:val="22"/>
               </w:rPr>
-              <w:t>SelfStart using the physiotherapist account</w:t>
+              <w:t>Self Start</w:t>
+            </w:r>
+            <w:r>
+              <w:rPr>
+                <w:rFonts w:asciiTheme="majorBidi" w:hAnsiTheme="majorBidi" w:cstheme="majorBidi"/>
+                <w:color w:val="auto"/>
+                <w:sz w:val="22"/>
+                <w:szCs w:val="22"/>
+              </w:rPr>
+              <w:t xml:space="preserve"> using the physiotherapist account</w:t>
             </w:r>
             <w:r>
               <w:rPr>
@@ -10450,7 +11692,7 @@
               <w:rPr>
                 <w:rFonts w:asciiTheme="majorBidi" w:hAnsiTheme="majorBidi" w:cstheme="majorBidi"/>
               </w:rPr>
-              <w:t>Assign Rehabilitation Plans</w:t>
+              <w:t>Manage Rehabilitation Plans</w:t>
             </w:r>
             <w:r>
               <w:rPr>
@@ -10483,13 +11725,25 @@
               <w:rPr>
                 <w:rFonts w:asciiTheme="majorBidi" w:hAnsiTheme="majorBidi" w:cstheme="majorBidi"/>
               </w:rPr>
-              <w:t xml:space="preserve">2. The SelfStart website responds by presenting </w:t>
-            </w:r>
-            <w:r>
-              <w:rPr>
-                <w:rFonts w:asciiTheme="majorBidi" w:hAnsiTheme="majorBidi" w:cstheme="majorBidi"/>
-              </w:rPr>
-              <w:t>an interface that contains the rehab plans and patients (subject to change).</w:t>
+              <w:t xml:space="preserve">2. The </w:t>
+            </w:r>
+            <w:r>
+              <w:rPr>
+                <w:rFonts w:asciiTheme="majorBidi" w:hAnsiTheme="majorBidi" w:cstheme="majorBidi"/>
+              </w:rPr>
+              <w:t>Self Start</w:t>
+            </w:r>
+            <w:r>
+              <w:rPr>
+                <w:rFonts w:asciiTheme="majorBidi" w:hAnsiTheme="majorBidi" w:cstheme="majorBidi"/>
+              </w:rPr>
+              <w:t xml:space="preserve"> website responds by presenting </w:t>
+            </w:r>
+            <w:r>
+              <w:rPr>
+                <w:rFonts w:asciiTheme="majorBidi" w:hAnsiTheme="majorBidi" w:cstheme="majorBidi"/>
+              </w:rPr>
+              <w:t>an interface that includes the current rehab plans made and some other functionalities.</w:t>
             </w:r>
           </w:p>
           <w:p>
@@ -10509,7 +11763,7 @@
               <w:rPr>
                 <w:rFonts w:asciiTheme="majorBidi" w:hAnsiTheme="majorBidi" w:cstheme="majorBidi"/>
               </w:rPr>
-              <w:t>physiotherapist can assign one or more rehab plans to one or more patients.</w:t>
+              <w:t>physiotherapist can create rehab plans.</w:t>
             </w:r>
           </w:p>
           <w:p>
@@ -10523,7 +11777,21 @@
               <w:rPr>
                 <w:rFonts w:asciiTheme="majorBidi" w:hAnsiTheme="majorBidi" w:cstheme="majorBidi"/>
               </w:rPr>
-              <w:t>4. The physiotherapist, after assigning the rehab plan, clicks on the update button.</w:t>
+              <w:t>4. The physiotherapist can add exercises and self-assessment activities to the rehabilitation plans.</w:t>
+            </w:r>
+          </w:p>
+          <w:p>
+            <w:pPr>
+              <w:spacing w:line="240" w:lineRule="auto"/>
+              <w:rPr>
+                <w:rFonts w:asciiTheme="majorBidi" w:hAnsiTheme="majorBidi" w:cstheme="majorBidi"/>
+              </w:rPr>
+            </w:pPr>
+            <w:r>
+              <w:rPr>
+                <w:rFonts w:asciiTheme="majorBidi" w:hAnsiTheme="majorBidi" w:cstheme="majorBidi"/>
+              </w:rPr>
+              <w:t>5. The physiotherapist, after managing the rehabilitation plans, clicks on the update button.</w:t>
             </w:r>
           </w:p>
           <w:p>
@@ -10538,562 +11806,25 @@
               <w:rPr>
                 <w:rFonts w:asciiTheme="majorBidi" w:hAnsiTheme="majorBidi" w:cstheme="majorBidi"/>
               </w:rPr>
-              <w:t>5</w:t>
-            </w:r>
-            <w:r>
-              <w:rPr>
-                <w:rFonts w:asciiTheme="majorBidi" w:hAnsiTheme="majorBidi" w:cstheme="majorBidi"/>
-              </w:rPr>
-              <w:t xml:space="preserve">. The SelfStart system </w:t>
-            </w:r>
-            <w:r>
-              <w:rPr>
-                <w:rFonts w:asciiTheme="majorBidi" w:hAnsiTheme="majorBidi" w:cstheme="majorBidi"/>
-              </w:rPr>
-              <w:t>saves all changes to the database.</w:t>
-            </w:r>
-          </w:p>
-          <w:p>
-            <w:pPr>
-              <w:spacing w:line="240" w:lineRule="auto"/>
-              <w:ind w:left="720"/>
-              <w:rPr>
-                <w:rFonts w:asciiTheme="majorBidi" w:hAnsiTheme="majorBidi" w:cstheme="majorBidi"/>
-              </w:rPr>
-            </w:pPr>
-            <w:r>
-              <w:rPr>
-                <w:rFonts w:asciiTheme="majorBidi" w:hAnsiTheme="majorBidi" w:cstheme="majorBidi"/>
-              </w:rPr>
               <w:t>6</w:t>
             </w:r>
             <w:r>
               <w:rPr>
                 <w:rFonts w:asciiTheme="majorBidi" w:hAnsiTheme="majorBidi" w:cstheme="majorBidi"/>
               </w:rPr>
-              <w:t xml:space="preserve">. The SelfStart system </w:t>
-            </w:r>
-            <w:r>
-              <w:rPr>
-                <w:rFonts w:asciiTheme="majorBidi" w:hAnsiTheme="majorBidi" w:cstheme="majorBidi"/>
-              </w:rPr>
-              <w:t>sends emails to all the patients that received rehab plans that they have received rehab plans.</w:t>
-            </w:r>
-          </w:p>
-        </w:tc>
-      </w:tr>
-      <w:tr>
-        <w:tc>
-          <w:tcPr>
-            <w:tcW w:w="2065" w:type="dxa"/>
-          </w:tcPr>
-          <w:p>
-            <w:pPr>
-              <w:rPr>
-                <w:rFonts w:asciiTheme="majorBidi" w:hAnsiTheme="majorBidi" w:cstheme="majorBidi"/>
-              </w:rPr>
-            </w:pPr>
-            <w:r>
-              <w:rPr>
-                <w:rFonts w:asciiTheme="majorBidi" w:hAnsiTheme="majorBidi" w:cstheme="majorBidi"/>
-              </w:rPr>
-              <w:t>Exit condition</w:t>
-            </w:r>
-          </w:p>
-        </w:tc>
-        <w:tc>
-          <w:tcPr>
-            <w:tcW w:w="7285" w:type="dxa"/>
-          </w:tcPr>
-          <w:p>
-            <w:pPr>
-              <w:pStyle w:val="ListParagraph"/>
-              <w:numPr>
-                <w:ilvl w:val="0"/>
-                <w:numId w:val="8"/>
-              </w:numPr>
-              <w:spacing w:after="0" w:line="240" w:lineRule="auto"/>
-              <w:rPr>
-                <w:rFonts w:asciiTheme="majorBidi" w:hAnsiTheme="majorBidi" w:cstheme="majorBidi"/>
-                <w:color w:val="auto"/>
-                <w:sz w:val="22"/>
-                <w:szCs w:val="22"/>
-              </w:rPr>
-            </w:pPr>
-            <w:r>
-              <w:rPr>
-                <w:rFonts w:asciiTheme="majorBidi" w:hAnsiTheme="majorBidi" w:cstheme="majorBidi"/>
-                <w:color w:val="auto"/>
-                <w:sz w:val="22"/>
-                <w:szCs w:val="22"/>
-              </w:rPr>
-              <w:t>Physiotherapist updates changes</w:t>
-            </w:r>
-            <w:r>
-              <w:rPr>
-                <w:rFonts w:asciiTheme="majorBidi" w:hAnsiTheme="majorBidi" w:cstheme="majorBidi"/>
-                <w:color w:val="auto"/>
-                <w:sz w:val="22"/>
-                <w:szCs w:val="22"/>
-              </w:rPr>
-              <w:t>.</w:t>
-            </w:r>
-          </w:p>
-        </w:tc>
-      </w:tr>
-      <w:tr>
-        <w:tc>
-          <w:tcPr>
-            <w:tcW w:w="2065" w:type="dxa"/>
-          </w:tcPr>
-          <w:p>
-            <w:pPr>
-              <w:rPr>
-                <w:rFonts w:asciiTheme="majorBidi" w:hAnsiTheme="majorBidi" w:cstheme="majorBidi"/>
-              </w:rPr>
-            </w:pPr>
-            <w:r>
-              <w:rPr>
-                <w:rFonts w:asciiTheme="majorBidi" w:hAnsiTheme="majorBidi" w:cstheme="majorBidi"/>
-              </w:rPr>
-              <w:t>Quality requirement</w:t>
-            </w:r>
-          </w:p>
-        </w:tc>
-        <w:tc>
-          <w:tcPr>
-            <w:tcW w:w="7285" w:type="dxa"/>
-          </w:tcPr>
-          <w:p>
-            <w:pPr>
-              <w:pStyle w:val="ListParagraph"/>
-              <w:numPr>
-                <w:ilvl w:val="0"/>
-                <w:numId w:val="9"/>
-              </w:numPr>
-              <w:spacing w:after="0" w:line="240" w:lineRule="auto"/>
-              <w:rPr>
-                <w:rFonts w:asciiTheme="majorBidi" w:hAnsiTheme="majorBidi" w:cstheme="majorBidi"/>
-                <w:color w:val="auto"/>
-                <w:sz w:val="22"/>
-                <w:szCs w:val="22"/>
-              </w:rPr>
-            </w:pPr>
-            <w:r>
-              <w:rPr>
-                <w:rFonts w:asciiTheme="majorBidi" w:hAnsiTheme="majorBidi" w:cstheme="majorBidi"/>
-                <w:color w:val="auto"/>
-                <w:sz w:val="22"/>
-                <w:szCs w:val="22"/>
-              </w:rPr>
-              <w:t>None</w:t>
-            </w:r>
-            <w:r>
-              <w:rPr>
-                <w:rFonts w:asciiTheme="majorBidi" w:hAnsiTheme="majorBidi" w:cstheme="majorBidi"/>
-                <w:color w:val="auto"/>
-                <w:sz w:val="22"/>
-                <w:szCs w:val="22"/>
-              </w:rPr>
-              <w:t>.</w:t>
-            </w:r>
-          </w:p>
-        </w:tc>
-      </w:tr>
-    </w:tbl>
-    <w:p/>
-    <w:tbl>
-      <w:tblPr>
-        <w:tblStyle w:val="TableGrid"/>
-        <w:tblW w:w="0" w:type="auto"/>
-        <w:tblLook w:val="04A0" w:firstRow="1" w:lastRow="0" w:firstColumn="1" w:lastColumn="0" w:noHBand="0" w:noVBand="1"/>
-      </w:tblPr>
-      <w:tblGrid>
-        <w:gridCol w:w="2065"/>
-        <w:gridCol w:w="7285"/>
-      </w:tblGrid>
-      <w:tr>
-        <w:tc>
-          <w:tcPr>
-            <w:tcW w:w="2065" w:type="dxa"/>
-          </w:tcPr>
-          <w:p>
-            <w:pPr>
-              <w:pStyle w:val="NoSpacing"/>
-              <w:rPr>
-                <w:rFonts w:asciiTheme="majorBidi" w:hAnsiTheme="majorBidi" w:cstheme="majorBidi"/>
-                <w:color w:val="auto"/>
-                <w:sz w:val="22"/>
-                <w:szCs w:val="22"/>
-              </w:rPr>
-            </w:pPr>
-            <w:r>
-              <w:rPr>
-                <w:rFonts w:asciiTheme="majorBidi" w:hAnsiTheme="majorBidi" w:cstheme="majorBidi"/>
-                <w:color w:val="auto"/>
-                <w:sz w:val="22"/>
-                <w:szCs w:val="22"/>
-              </w:rPr>
-              <w:t>Use case name</w:t>
-            </w:r>
-          </w:p>
-        </w:tc>
-        <w:tc>
-          <w:tcPr>
-            <w:tcW w:w="7285" w:type="dxa"/>
-          </w:tcPr>
-          <w:p>
-            <w:pPr>
-              <w:pStyle w:val="NoSpacing"/>
-              <w:rPr>
-                <w:rFonts w:asciiTheme="majorBidi" w:hAnsiTheme="majorBidi" w:cstheme="majorBidi"/>
-                <w:color w:val="auto"/>
-                <w:sz w:val="22"/>
-                <w:szCs w:val="22"/>
-              </w:rPr>
-            </w:pPr>
-            <w:r>
-              <w:rPr>
-                <w:rFonts w:asciiTheme="majorBidi" w:hAnsiTheme="majorBidi" w:cstheme="majorBidi"/>
-                <w:color w:val="auto"/>
-                <w:sz w:val="22"/>
-                <w:szCs w:val="22"/>
-              </w:rPr>
-              <w:t>Manage Rehabilitation Plan</w:t>
-            </w:r>
-          </w:p>
-          <w:p>
-            <w:pPr>
-              <w:pStyle w:val="NoSpacing"/>
-              <w:rPr>
-                <w:rFonts w:asciiTheme="majorBidi" w:hAnsiTheme="majorBidi" w:cstheme="majorBidi"/>
-                <w:color w:val="auto"/>
-                <w:sz w:val="22"/>
-                <w:szCs w:val="22"/>
-              </w:rPr>
-            </w:pPr>
-            <w:r>
-              <w:rPr>
-                <w:rFonts w:asciiTheme="majorBidi" w:hAnsiTheme="majorBidi" w:cstheme="majorBidi"/>
-                <w:color w:val="auto"/>
-                <w:sz w:val="22"/>
-                <w:szCs w:val="22"/>
-              </w:rPr>
-              <w:t>This use covers: Feature 9, Feature 11, Feature 12, Feature 13</w:t>
-            </w:r>
-          </w:p>
-        </w:tc>
-      </w:tr>
-      <w:tr>
-        <w:tc>
-          <w:tcPr>
-            <w:tcW w:w="2065" w:type="dxa"/>
-          </w:tcPr>
-          <w:p>
-            <w:pPr>
-              <w:pStyle w:val="NoSpacing"/>
-              <w:rPr>
-                <w:rFonts w:asciiTheme="majorBidi" w:hAnsiTheme="majorBidi" w:cstheme="majorBidi"/>
-                <w:color w:val="auto"/>
-                <w:sz w:val="22"/>
-                <w:szCs w:val="22"/>
-              </w:rPr>
-            </w:pPr>
-            <w:r>
-              <w:rPr>
-                <w:rFonts w:asciiTheme="majorBidi" w:hAnsiTheme="majorBidi" w:cstheme="majorBidi"/>
-                <w:color w:val="auto"/>
-                <w:sz w:val="22"/>
-                <w:szCs w:val="22"/>
-              </w:rPr>
-              <w:t>Participating actor</w:t>
-            </w:r>
-          </w:p>
-        </w:tc>
-        <w:tc>
-          <w:tcPr>
-            <w:tcW w:w="7285" w:type="dxa"/>
-          </w:tcPr>
-          <w:p>
-            <w:pPr>
-              <w:pStyle w:val="NoSpacing"/>
-              <w:rPr>
-                <w:rFonts w:asciiTheme="majorBidi" w:hAnsiTheme="majorBidi" w:cstheme="majorBidi"/>
-                <w:color w:val="auto"/>
-                <w:sz w:val="22"/>
-                <w:szCs w:val="22"/>
-              </w:rPr>
-            </w:pPr>
-            <w:r>
-              <w:rPr>
-                <w:rFonts w:asciiTheme="majorBidi" w:hAnsiTheme="majorBidi" w:cstheme="majorBidi"/>
-                <w:color w:val="auto"/>
-                <w:sz w:val="22"/>
-                <w:szCs w:val="22"/>
-              </w:rPr>
-              <w:t xml:space="preserve">Initiated by </w:t>
-            </w:r>
-            <w:r>
-              <w:rPr>
-                <w:rFonts w:asciiTheme="majorBidi" w:hAnsiTheme="majorBidi" w:cstheme="majorBidi"/>
-                <w:color w:val="auto"/>
-                <w:sz w:val="22"/>
-                <w:szCs w:val="22"/>
-              </w:rPr>
-              <w:t>Physiotherapist</w:t>
-            </w:r>
-          </w:p>
-        </w:tc>
-      </w:tr>
-      <w:tr>
-        <w:tc>
-          <w:tcPr>
-            <w:tcW w:w="2065" w:type="dxa"/>
-          </w:tcPr>
-          <w:p>
-            <w:pPr>
-              <w:pStyle w:val="NoSpacing"/>
-              <w:rPr>
-                <w:rFonts w:asciiTheme="majorBidi" w:hAnsiTheme="majorBidi" w:cstheme="majorBidi"/>
-                <w:color w:val="auto"/>
-                <w:sz w:val="22"/>
-                <w:szCs w:val="22"/>
-              </w:rPr>
-            </w:pPr>
-            <w:r>
-              <w:rPr>
-                <w:rFonts w:asciiTheme="majorBidi" w:hAnsiTheme="majorBidi" w:cstheme="majorBidi"/>
-                <w:color w:val="auto"/>
-                <w:sz w:val="22"/>
-                <w:szCs w:val="22"/>
-              </w:rPr>
-              <w:t>Entry condition</w:t>
-            </w:r>
-          </w:p>
-        </w:tc>
-        <w:tc>
-          <w:tcPr>
-            <w:tcW w:w="7285" w:type="dxa"/>
-          </w:tcPr>
-          <w:p>
-            <w:pPr>
-              <w:pStyle w:val="NoSpacing"/>
-              <w:rPr>
-                <w:rFonts w:asciiTheme="majorBidi" w:hAnsiTheme="majorBidi" w:cstheme="majorBidi"/>
-                <w:color w:val="auto"/>
-                <w:sz w:val="22"/>
-                <w:szCs w:val="22"/>
-              </w:rPr>
-            </w:pPr>
-            <w:r>
-              <w:rPr>
-                <w:rFonts w:asciiTheme="majorBidi" w:hAnsiTheme="majorBidi" w:cstheme="majorBidi"/>
-                <w:color w:val="auto"/>
-                <w:sz w:val="22"/>
-                <w:szCs w:val="22"/>
-              </w:rPr>
-              <w:t xml:space="preserve">The </w:t>
-            </w:r>
-            <w:r>
-              <w:rPr>
-                <w:rFonts w:asciiTheme="majorBidi" w:hAnsiTheme="majorBidi" w:cstheme="majorBidi"/>
-                <w:color w:val="auto"/>
-                <w:sz w:val="22"/>
-                <w:szCs w:val="22"/>
-              </w:rPr>
-              <w:t>Physiotherapist</w:t>
-            </w:r>
-            <w:r>
-              <w:rPr>
-                <w:rFonts w:asciiTheme="majorBidi" w:hAnsiTheme="majorBidi" w:cstheme="majorBidi"/>
-                <w:color w:val="auto"/>
-                <w:sz w:val="22"/>
-                <w:szCs w:val="22"/>
-              </w:rPr>
-              <w:t xml:space="preserve"> is logged onto </w:t>
-            </w:r>
-            <w:r>
-              <w:rPr>
-                <w:rFonts w:asciiTheme="majorBidi" w:hAnsiTheme="majorBidi" w:cstheme="majorBidi"/>
-                <w:color w:val="auto"/>
-                <w:sz w:val="22"/>
-                <w:szCs w:val="22"/>
-              </w:rPr>
-              <w:t>SelfStart using the physiotherapist account</w:t>
-            </w:r>
-            <w:r>
-              <w:rPr>
-                <w:rFonts w:asciiTheme="majorBidi" w:hAnsiTheme="majorBidi" w:cstheme="majorBidi"/>
-                <w:color w:val="auto"/>
-                <w:sz w:val="22"/>
-                <w:szCs w:val="22"/>
-              </w:rPr>
-              <w:t>.</w:t>
-            </w:r>
-          </w:p>
-        </w:tc>
-      </w:tr>
-      <w:tr>
-        <w:tc>
-          <w:tcPr>
-            <w:tcW w:w="2065" w:type="dxa"/>
-          </w:tcPr>
-          <w:p>
-            <w:pPr>
-              <w:rPr>
-                <w:rFonts w:asciiTheme="majorBidi" w:hAnsiTheme="majorBidi" w:cstheme="majorBidi"/>
-              </w:rPr>
-            </w:pPr>
-            <w:r>
-              <w:rPr>
-                <w:rFonts w:asciiTheme="majorBidi" w:hAnsiTheme="majorBidi" w:cstheme="majorBidi"/>
-              </w:rPr>
-              <w:t>Flow of event</w:t>
-            </w:r>
-          </w:p>
-        </w:tc>
-        <w:tc>
-          <w:tcPr>
-            <w:tcW w:w="7285" w:type="dxa"/>
-          </w:tcPr>
-          <w:p>
-            <w:pPr>
-              <w:spacing w:line="240" w:lineRule="auto"/>
-              <w:rPr>
-                <w:rFonts w:asciiTheme="majorBidi" w:hAnsiTheme="majorBidi" w:cstheme="majorBidi"/>
-              </w:rPr>
-            </w:pPr>
-            <w:r>
-              <w:rPr>
-                <w:rFonts w:asciiTheme="majorBidi" w:hAnsiTheme="majorBidi" w:cstheme="majorBidi"/>
-              </w:rPr>
-              <w:t xml:space="preserve">1. The </w:t>
-            </w:r>
-            <w:r>
-              <w:rPr>
-                <w:rFonts w:asciiTheme="majorBidi" w:hAnsiTheme="majorBidi" w:cstheme="majorBidi"/>
-              </w:rPr>
-              <w:t xml:space="preserve">physiotherapist </w:t>
-            </w:r>
-            <w:r>
-              <w:rPr>
-                <w:rFonts w:asciiTheme="majorBidi" w:hAnsiTheme="majorBidi" w:cstheme="majorBidi"/>
-              </w:rPr>
-              <w:t>initiates “</w:t>
-            </w:r>
-            <w:r>
-              <w:rPr>
-                <w:rFonts w:asciiTheme="majorBidi" w:hAnsiTheme="majorBidi" w:cstheme="majorBidi"/>
-              </w:rPr>
-              <w:t>Manage Rehabilitation Plans</w:t>
-            </w:r>
-            <w:r>
-              <w:rPr>
-                <w:rFonts w:asciiTheme="majorBidi" w:hAnsiTheme="majorBidi" w:cstheme="majorBidi"/>
-              </w:rPr>
-              <w:t>” from the</w:t>
-            </w:r>
-            <w:r>
-              <w:rPr>
-                <w:rFonts w:asciiTheme="majorBidi" w:hAnsiTheme="majorBidi" w:cstheme="majorBidi"/>
-              </w:rPr>
-              <w:t xml:space="preserve"> physiotherapist’s account interface</w:t>
-            </w:r>
-            <w:r>
-              <w:rPr>
-                <w:rFonts w:asciiTheme="majorBidi" w:hAnsiTheme="majorBidi" w:cstheme="majorBidi"/>
-              </w:rPr>
-              <w:t>.</w:t>
-            </w:r>
-          </w:p>
-          <w:p>
-            <w:pPr>
-              <w:spacing w:line="240" w:lineRule="auto"/>
-              <w:ind w:left="720"/>
-              <w:rPr>
-                <w:rFonts w:asciiTheme="majorBidi" w:hAnsiTheme="majorBidi" w:cstheme="majorBidi"/>
-              </w:rPr>
-            </w:pPr>
-            <w:r>
-              <w:rPr>
-                <w:rFonts w:asciiTheme="majorBidi" w:hAnsiTheme="majorBidi" w:cstheme="majorBidi"/>
-              </w:rPr>
-              <w:t xml:space="preserve">2. The SelfStart website responds by presenting </w:t>
-            </w:r>
-            <w:r>
-              <w:rPr>
-                <w:rFonts w:asciiTheme="majorBidi" w:hAnsiTheme="majorBidi" w:cstheme="majorBidi"/>
-              </w:rPr>
-              <w:t>an interface that includes the current rehab plans made and some other functionalities.</w:t>
-            </w:r>
-          </w:p>
-          <w:p>
-            <w:pPr>
-              <w:spacing w:line="240" w:lineRule="auto"/>
-              <w:rPr>
-                <w:rFonts w:asciiTheme="majorBidi" w:hAnsiTheme="majorBidi" w:cstheme="majorBidi"/>
-              </w:rPr>
-            </w:pPr>
-            <w:r>
-              <w:rPr>
-                <w:rFonts w:asciiTheme="majorBidi" w:hAnsiTheme="majorBidi" w:cstheme="majorBidi"/>
-              </w:rPr>
-              <w:t xml:space="preserve">3. The </w:t>
-            </w:r>
-            <w:r>
-              <w:rPr>
-                <w:rFonts w:asciiTheme="majorBidi" w:hAnsiTheme="majorBidi" w:cstheme="majorBidi"/>
-              </w:rPr>
-              <w:t>physiotherapist can create rehab plans.</w:t>
-            </w:r>
-          </w:p>
-          <w:p>
-            <w:pPr>
-              <w:spacing w:line="240" w:lineRule="auto"/>
-              <w:rPr>
-                <w:rFonts w:asciiTheme="majorBidi" w:hAnsiTheme="majorBidi" w:cstheme="majorBidi"/>
-              </w:rPr>
-            </w:pPr>
-            <w:r>
-              <w:rPr>
-                <w:rFonts w:asciiTheme="majorBidi" w:hAnsiTheme="majorBidi" w:cstheme="majorBidi"/>
-              </w:rPr>
-              <w:t>4. The physiotherapist can add exercises and self-assessment activities to the rehabilitation plans.</w:t>
-            </w:r>
-          </w:p>
-          <w:p>
-            <w:pPr>
-              <w:spacing w:line="240" w:lineRule="auto"/>
-              <w:rPr>
-                <w:rFonts w:asciiTheme="majorBidi" w:hAnsiTheme="majorBidi" w:cstheme="majorBidi"/>
-              </w:rPr>
-            </w:pPr>
-            <w:r>
-              <w:rPr>
-                <w:rFonts w:asciiTheme="majorBidi" w:hAnsiTheme="majorBidi" w:cstheme="majorBidi"/>
-              </w:rPr>
-              <w:t>5. The physiotherapist, after managing the rehabilitation plans, clicks on the update button.</w:t>
-            </w:r>
-          </w:p>
-          <w:p>
-            <w:pPr>
-              <w:spacing w:line="240" w:lineRule="auto"/>
-              <w:ind w:left="720"/>
-              <w:rPr>
-                <w:rFonts w:asciiTheme="majorBidi" w:hAnsiTheme="majorBidi" w:cstheme="majorBidi"/>
-              </w:rPr>
-            </w:pPr>
-            <w:r>
-              <w:rPr>
-                <w:rFonts w:asciiTheme="majorBidi" w:hAnsiTheme="majorBidi" w:cstheme="majorBidi"/>
-              </w:rPr>
-              <w:t>6</w:t>
-            </w:r>
-            <w:r>
-              <w:rPr>
-                <w:rFonts w:asciiTheme="majorBidi" w:hAnsiTheme="majorBidi" w:cstheme="majorBidi"/>
-              </w:rPr>
-              <w:t xml:space="preserve">. The SelfStart system </w:t>
+              <w:t xml:space="preserve">. The </w:t>
+            </w:r>
+            <w:r>
+              <w:rPr>
+                <w:rFonts w:asciiTheme="majorBidi" w:hAnsiTheme="majorBidi" w:cstheme="majorBidi"/>
+              </w:rPr>
+              <w:t>Self Start</w:t>
+            </w:r>
+            <w:r>
+              <w:rPr>
+                <w:rFonts w:asciiTheme="majorBidi" w:hAnsiTheme="majorBidi" w:cstheme="majorBidi"/>
+              </w:rPr>
+              <w:t xml:space="preserve"> system </w:t>
             </w:r>
             <w:r>
               <w:rPr>
@@ -11303,7 +12034,25 @@
                 <w:sz w:val="22"/>
                 <w:szCs w:val="22"/>
               </w:rPr>
-              <w:t>This use covers: Feature 15</w:t>
+              <w:t xml:space="preserve">This use </w:t>
+            </w:r>
+            <w:r>
+              <w:rPr>
+                <w:rFonts w:asciiTheme="majorBidi" w:hAnsiTheme="majorBidi" w:cstheme="majorBidi"/>
+                <w:color w:val="auto"/>
+                <w:sz w:val="22"/>
+                <w:szCs w:val="22"/>
+              </w:rPr>
+              <w:t xml:space="preserve">case </w:t>
+            </w:r>
+            <w:r>
+              <w:rPr>
+                <w:rFonts w:asciiTheme="majorBidi" w:hAnsiTheme="majorBidi" w:cstheme="majorBidi"/>
+                <w:color w:val="auto"/>
+                <w:sz w:val="22"/>
+                <w:szCs w:val="22"/>
+              </w:rPr>
+              <w:t>covers: Feature 15</w:t>
             </w:r>
           </w:p>
         </w:tc>
@@ -11443,7 +12192,16 @@
                 <w:sz w:val="22"/>
                 <w:szCs w:val="22"/>
               </w:rPr>
-              <w:t>SelfStart using the physiotherapist account</w:t>
+              <w:t>Self Start</w:t>
+            </w:r>
+            <w:r>
+              <w:rPr>
+                <w:rFonts w:asciiTheme="majorBidi" w:hAnsiTheme="majorBidi" w:cstheme="majorBidi"/>
+                <w:color w:val="auto"/>
+                <w:sz w:val="22"/>
+                <w:szCs w:val="22"/>
+              </w:rPr>
+              <w:t xml:space="preserve"> using the physiotherapist account</w:t>
             </w:r>
             <w:r>
               <w:rPr>
@@ -11542,7 +12300,19 @@
               <w:rPr>
                 <w:rFonts w:asciiTheme="majorBidi" w:hAnsiTheme="majorBidi" w:cstheme="majorBidi"/>
               </w:rPr>
-              <w:t xml:space="preserve">2. The SelfStart website responds by presenting </w:t>
+              <w:t xml:space="preserve">2. The </w:t>
+            </w:r>
+            <w:r>
+              <w:rPr>
+                <w:rFonts w:asciiTheme="majorBidi" w:hAnsiTheme="majorBidi" w:cstheme="majorBidi"/>
+              </w:rPr>
+              <w:t>Self Start</w:t>
+            </w:r>
+            <w:r>
+              <w:rPr>
+                <w:rFonts w:asciiTheme="majorBidi" w:hAnsiTheme="majorBidi" w:cstheme="majorBidi"/>
+              </w:rPr>
+              <w:t xml:space="preserve"> website responds by presenting </w:t>
             </w:r>
             <w:r>
               <w:rPr>
@@ -11603,7 +12373,19 @@
               <w:rPr>
                 <w:rFonts w:asciiTheme="majorBidi" w:hAnsiTheme="majorBidi" w:cstheme="majorBidi"/>
               </w:rPr>
-              <w:t xml:space="preserve">. The SelfStart system </w:t>
+              <w:t xml:space="preserve">. The </w:t>
+            </w:r>
+            <w:r>
+              <w:rPr>
+                <w:rFonts w:asciiTheme="majorBidi" w:hAnsiTheme="majorBidi" w:cstheme="majorBidi"/>
+              </w:rPr>
+              <w:t>Self Start</w:t>
+            </w:r>
+            <w:r>
+              <w:rPr>
+                <w:rFonts w:asciiTheme="majorBidi" w:hAnsiTheme="majorBidi" w:cstheme="majorBidi"/>
+              </w:rPr>
+              <w:t xml:space="preserve"> system </w:t>
             </w:r>
             <w:r>
               <w:rPr>
@@ -11811,7 +12593,25 @@
                 <w:sz w:val="22"/>
                 <w:szCs w:val="22"/>
               </w:rPr>
-              <w:t>This use covers: Feature 10, Feature 14</w:t>
+              <w:t xml:space="preserve">This use </w:t>
+            </w:r>
+            <w:r>
+              <w:rPr>
+                <w:rFonts w:asciiTheme="majorBidi" w:hAnsiTheme="majorBidi" w:cstheme="majorBidi"/>
+                <w:color w:val="auto"/>
+                <w:sz w:val="22"/>
+                <w:szCs w:val="22"/>
+              </w:rPr>
+              <w:t xml:space="preserve">case </w:t>
+            </w:r>
+            <w:r>
+              <w:rPr>
+                <w:rFonts w:asciiTheme="majorBidi" w:hAnsiTheme="majorBidi" w:cstheme="majorBidi"/>
+                <w:color w:val="auto"/>
+                <w:sz w:val="22"/>
+                <w:szCs w:val="22"/>
+              </w:rPr>
+              <w:t>covers: Feature 10, Feature 14</w:t>
             </w:r>
           </w:p>
         </w:tc>
@@ -11951,7 +12751,16 @@
                 <w:sz w:val="22"/>
                 <w:szCs w:val="22"/>
               </w:rPr>
-              <w:t>SelfStart using the physiotherapist account</w:t>
+              <w:t>Self Start</w:t>
+            </w:r>
+            <w:r>
+              <w:rPr>
+                <w:rFonts w:asciiTheme="majorBidi" w:hAnsiTheme="majorBidi" w:cstheme="majorBidi"/>
+                <w:color w:val="auto"/>
+                <w:sz w:val="22"/>
+                <w:szCs w:val="22"/>
+              </w:rPr>
+              <w:t xml:space="preserve"> using the physiotherapist account</w:t>
             </w:r>
             <w:r>
               <w:rPr>
@@ -12050,7 +12859,19 @@
               <w:rPr>
                 <w:rFonts w:asciiTheme="majorBidi" w:hAnsiTheme="majorBidi" w:cstheme="majorBidi"/>
               </w:rPr>
-              <w:t xml:space="preserve">2. The SelfStart website responds by presenting </w:t>
+              <w:t xml:space="preserve">2. The </w:t>
+            </w:r>
+            <w:r>
+              <w:rPr>
+                <w:rFonts w:asciiTheme="majorBidi" w:hAnsiTheme="majorBidi" w:cstheme="majorBidi"/>
+              </w:rPr>
+              <w:t>Self Start</w:t>
+            </w:r>
+            <w:r>
+              <w:rPr>
+                <w:rFonts w:asciiTheme="majorBidi" w:hAnsiTheme="majorBidi" w:cstheme="majorBidi"/>
+              </w:rPr>
+              <w:t xml:space="preserve"> website responds by presenting </w:t>
             </w:r>
             <w:r>
               <w:rPr>
@@ -12111,7 +12932,19 @@
               <w:rPr>
                 <w:rFonts w:asciiTheme="majorBidi" w:hAnsiTheme="majorBidi" w:cstheme="majorBidi"/>
               </w:rPr>
-              <w:t xml:space="preserve">. The SelfStart system </w:t>
+              <w:t xml:space="preserve">. The </w:t>
+            </w:r>
+            <w:r>
+              <w:rPr>
+                <w:rFonts w:asciiTheme="majorBidi" w:hAnsiTheme="majorBidi" w:cstheme="majorBidi"/>
+              </w:rPr>
+              <w:t>Self Start</w:t>
+            </w:r>
+            <w:r>
+              <w:rPr>
+                <w:rFonts w:asciiTheme="majorBidi" w:hAnsiTheme="majorBidi" w:cstheme="majorBidi"/>
+              </w:rPr>
+              <w:t xml:space="preserve"> system </w:t>
             </w:r>
             <w:r>
               <w:rPr>
@@ -12319,7 +13152,25 @@
                 <w:sz w:val="22"/>
                 <w:szCs w:val="22"/>
               </w:rPr>
-              <w:t>This use covers: Feature 17, Feature 21, Feature 23</w:t>
+              <w:t xml:space="preserve">This use </w:t>
+            </w:r>
+            <w:r>
+              <w:rPr>
+                <w:rFonts w:asciiTheme="majorBidi" w:hAnsiTheme="majorBidi" w:cstheme="majorBidi"/>
+                <w:color w:val="auto"/>
+                <w:sz w:val="22"/>
+                <w:szCs w:val="22"/>
+              </w:rPr>
+              <w:t xml:space="preserve">case </w:t>
+            </w:r>
+            <w:r>
+              <w:rPr>
+                <w:rFonts w:asciiTheme="majorBidi" w:hAnsiTheme="majorBidi" w:cstheme="majorBidi"/>
+                <w:color w:val="auto"/>
+                <w:sz w:val="22"/>
+                <w:szCs w:val="22"/>
+              </w:rPr>
+              <w:t>covers: Feature 17, Feature 21, Feature 23</w:t>
             </w:r>
           </w:p>
         </w:tc>
@@ -12459,7 +13310,16 @@
                 <w:sz w:val="22"/>
                 <w:szCs w:val="22"/>
               </w:rPr>
-              <w:t>SelfStart using the physiotherapist account</w:t>
+              <w:t>Self Start</w:t>
+            </w:r>
+            <w:r>
+              <w:rPr>
+                <w:rFonts w:asciiTheme="majorBidi" w:hAnsiTheme="majorBidi" w:cstheme="majorBidi"/>
+                <w:color w:val="auto"/>
+                <w:sz w:val="22"/>
+                <w:szCs w:val="22"/>
+              </w:rPr>
+              <w:t xml:space="preserve"> using the physiotherapist account</w:t>
             </w:r>
             <w:r>
               <w:rPr>
@@ -12558,7 +13418,19 @@
               <w:rPr>
                 <w:rFonts w:asciiTheme="majorBidi" w:hAnsiTheme="majorBidi" w:cstheme="majorBidi"/>
               </w:rPr>
-              <w:t>2. The SelfStart website responds by</w:t>
+              <w:t xml:space="preserve">2. The </w:t>
+            </w:r>
+            <w:r>
+              <w:rPr>
+                <w:rFonts w:asciiTheme="majorBidi" w:hAnsiTheme="majorBidi" w:cstheme="majorBidi"/>
+              </w:rPr>
+              <w:t>Self Start</w:t>
+            </w:r>
+            <w:r>
+              <w:rPr>
+                <w:rFonts w:asciiTheme="majorBidi" w:hAnsiTheme="majorBidi" w:cstheme="majorBidi"/>
+              </w:rPr>
+              <w:t xml:space="preserve"> website responds by</w:t>
             </w:r>
             <w:r>
               <w:rPr>
@@ -12744,7 +13616,13 @@
         <w:contextualSpacing/>
       </w:pPr>
       <w:r>
-        <w:t>The system should provide a way for users(patient, physiotherapist, admin) to log in. Upon login, the server system authenticates encrypted username and password. The system should dynamically provide user different level of power depending on their status.</w:t>
+        <w:t>The system should provide a way for users</w:t>
+      </w:r>
+      <w:r>
+        <w:t xml:space="preserve"> </w:t>
+      </w:r>
+      <w:r>
+        <w:t>(patient, physiotherapist, admin) to log in. Upon login, the server system authenticates encrypted username and password. The system should dynamically provide user different level of power depending on their status.</w:t>
       </w:r>
     </w:p>
     <w:p>
@@ -12765,7 +13643,29 @@
         <w:contextualSpacing/>
       </w:pPr>
       <w:r>
-        <w:t>The system will offer a single admin account. This admin account have capacity to create new accounts of different power (patient, physiotherapist). Additionally, administrators has the power to manage accounts in the database</w:t>
+        <w:lastRenderedPageBreak/>
+        <w:t xml:space="preserve">The system will offer a single admin account. This admin account </w:t>
+      </w:r>
+      <w:r>
+        <w:t>has the</w:t>
+      </w:r>
+      <w:r>
+        <w:t xml:space="preserve"> capacity to create new accounts of different power (patient, physiotherapist). Additionally, administrators </w:t>
+      </w:r>
+      <w:r>
+        <w:t>have</w:t>
+      </w:r>
+      <w:r>
+        <w:t xml:space="preserve"> the power to manage</w:t>
+      </w:r>
+      <w:r>
+        <w:t>.</w:t>
+      </w:r>
+      <w:r>
+        <w:t xml:space="preserve"> accounts in the database</w:t>
+      </w:r>
+      <w:r>
+        <w:t>.</w:t>
       </w:r>
     </w:p>
     <w:p>
@@ -12786,7 +13686,16 @@
         <w:contextualSpacing/>
       </w:pPr>
       <w:r>
-        <w:t>Every user has the ability to change its own password</w:t>
+        <w:t xml:space="preserve">Every user </w:t>
+      </w:r>
+      <w:r>
+        <w:t>can change their</w:t>
+      </w:r>
+      <w:r>
+        <w:t xml:space="preserve"> own password</w:t>
+      </w:r>
+      <w:r>
+        <w:t>.</w:t>
       </w:r>
     </w:p>
     <w:p>
@@ -12828,7 +13737,16 @@
         <w:contextualSpacing/>
       </w:pPr>
       <w:r>
-        <w:t>The system should provide a form when modifying userdata, providing all the attributes of its corresponding user</w:t>
+        <w:t>The system should provide a form when modifying user</w:t>
+      </w:r>
+      <w:r>
+        <w:t xml:space="preserve"> </w:t>
+      </w:r>
+      <w:r>
+        <w:t>data, providing all the attributes of its corresponding user</w:t>
+      </w:r>
+      <w:r>
+        <w:t>.</w:t>
       </w:r>
     </w:p>
     <w:p>
@@ -12849,7 +13767,25 @@
         <w:contextualSpacing/>
       </w:pPr>
       <w:r>
-        <w:t>The system should provide a user to fill out form for a user that enables to include an image or book an appointment and send it to the available physiotherapist to evaluate.</w:t>
+        <w:t xml:space="preserve">The system should provide </w:t>
+      </w:r>
+      <w:r>
+        <w:t>a form</w:t>
+      </w:r>
+      <w:r>
+        <w:t xml:space="preserve"> for a user </w:t>
+      </w:r>
+      <w:r>
+        <w:t xml:space="preserve">to fill out </w:t>
+      </w:r>
+      <w:r>
+        <w:t xml:space="preserve">that enables </w:t>
+      </w:r>
+      <w:r>
+        <w:t xml:space="preserve">the user </w:t>
+      </w:r>
+      <w:r>
+        <w:t>to include an image or book an appointment and send it to the available physiotherapist to evaluate.</w:t>
       </w:r>
     </w:p>
     <w:p>
@@ -12872,6 +13808,9 @@
       <w:r>
         <w:t>The system should provide the physiotherapist to continue or terminate the treatment(s) of the user</w:t>
       </w:r>
+      <w:r>
+        <w:t>.</w:t>
+      </w:r>
     </w:p>
     <w:p>
       <w:pPr>
@@ -12972,7 +13911,19 @@
         <w:contextualSpacing/>
       </w:pPr>
       <w:r>
-        <w:t>The newly developed Self Start website portal will allow users to view and interact with pertinent information about their account and treatment plans while still being easy to use and navigate. Through intuitive and logical design choices Self Start will remain robust and maintain user-friendliness. As such, the portal will require minimal time for power and normal users alike to become productive at particular operations.</w:t>
+        <w:t>The newly developed Self Start website portal will allow users to view and interact with pertinent information about their account and treatment plans while still being easy to use and navigate. Through intuitive and logical design choices</w:t>
+      </w:r>
+      <w:r>
+        <w:t>,</w:t>
+      </w:r>
+      <w:r>
+        <w:t xml:space="preserve"> Self Start will remain robust and maintain user-friendliness. As such, the portal will require minimal time for power and normal users alike to become productive at </w:t>
+      </w:r>
+      <w:r>
+        <w:t>operations</w:t>
+      </w:r>
+      <w:r>
+        <w:t>.</w:t>
       </w:r>
     </w:p>
     <w:p>
@@ -12993,7 +13944,19 @@
         <w:contextualSpacing/>
       </w:pPr>
       <w:r>
-        <w:t>We anticipate the most common tasks for users on the Self Start website would be to make an appointment and view a personal treatment plan. Continuing on the theme of concise and intuitive design we measure these tasks will take less than five clicks to accomplish.</w:t>
+        <w:t xml:space="preserve">We anticipate the most common tasks for users on the Self Start website would be to make an appointment and view a personal treatment plan. </w:t>
+      </w:r>
+      <w:r>
+        <w:t>Continuing</w:t>
+      </w:r>
+      <w:r>
+        <w:t xml:space="preserve"> the theme of concise and intuitive design</w:t>
+      </w:r>
+      <w:r>
+        <w:t>,</w:t>
+      </w:r>
+      <w:r>
+        <w:t xml:space="preserve"> we measure these tasks will take less than five clicks to accomplish.</w:t>
       </w:r>
     </w:p>
     <w:p>
@@ -13014,7 +13977,19 @@
         <w:contextualSpacing/>
       </w:pPr>
       <w:r>
-        <w:t>Responsiveness is key for excellent user experience in todays world. It is frustrating for users to click on something and have seemingly nothing happen for a few moments while the page loads.  As such, we will implement a loading screen or small indications to acknowledge a user’s requests while background data is being loaded, such as personal treatment plans that are being transported from a database or the authorization of login credentials.</w:t>
+        <w:t xml:space="preserve">Responsiveness is key for excellent user experience in </w:t>
+      </w:r>
+      <w:r>
+        <w:t>today’s</w:t>
+      </w:r>
+      <w:r>
+        <w:t xml:space="preserve"> world. It is frustrating for users to click on something and have seemingly nothing </w:t>
+      </w:r>
+      <w:r>
+        <w:t xml:space="preserve">to </w:t>
+      </w:r>
+      <w:r>
+        <w:t>happen for a few moments while the page loads.  As such, we will implement a loading screen or small indications to acknowledge a user’s requests while background data is being loaded, such as personal treatment plans that are being transported from a database or the authorization of login credentials.</w:t>
       </w:r>
     </w:p>
     <w:p>
@@ -13035,25 +14010,15 @@
         <w:contextualSpacing/>
       </w:pPr>
       <w:r>
-        <w:t>Taking into the account the special consideration that many of the potential users of the Self Start portal will be patients suffering physical pains, conforming to a specific usability standard is important. For this reason, we will confirming to IBM’s CUA standards and allowing users to navigate the whole website using just the keyboard. Not only does this make it easier for users who struggle using a mouse but navigating through inputs such as those for login credentials is faster when using the Tab key versus using the mouse.</w:t>
+        <w:t xml:space="preserve">Taking into the account the special consideration that many of the potential users of the Self Start portal will be patients suffering physical pains, conforming to a specific usability standard is important. For this reason, we will </w:t>
+      </w:r>
+      <w:r>
+        <w:t>be conforming</w:t>
+      </w:r>
+      <w:r>
+        <w:t xml:space="preserve"> to IBM’s CUA standards and allowing users to navigate the whole website using just the keyboard. Not only does this make it easier for users who struggle using a mouse but navigating through inputs such as those for login credentials is faster when using the Tab key versus using the mouse.</w:t>
       </w:r>
     </w:p>
-    <w:p>
-      <w:pPr>
-        <w:widowControl/>
-        <w:pBdr>
-          <w:top w:val="nil"/>
-          <w:left w:val="nil"/>
-          <w:bottom w:val="nil"/>
-          <w:right w:val="nil"/>
-          <w:between w:val="nil"/>
-        </w:pBdr>
-        <w:spacing w:line="276" w:lineRule="auto"/>
-        <w:ind w:left="720"/>
-        <w:contextualSpacing/>
-      </w:pPr>
-    </w:p>
-    <w:p/>
     <w:p/>
     <w:p>
       <w:pPr>
@@ -13079,9 +14044,51 @@
           <w:ilvl w:val="0"/>
           <w:numId w:val="11"/>
         </w:numPr>
-      </w:pPr>
-      <w:r>
-        <w:t>Ideally, the Self Start system should be available 100% of the time. Users should be able to access the site at any time of their choosing. If maintenance needs to be done two days notice should be given so users can be sufficiently aware of the temporary service outage and developers can implement important updates quickly. Maintenance should never take more than 8 hours and should be done during predetermined off-peak system usage hours. Due to the multiple functionalities of the system, degraded operations should be available in certain scenarios. For example, if there is an issue with the database pulling information on treatment plans, the system should still allow users to book appointments with the Marcotte clinic.</w:t>
+        <w:rPr>
+          <w:rFonts w:ascii="Times New Roman" w:hAnsi="Times New Roman" w:cs="Times New Roman"/>
+          <w:color w:val="000000" w:themeColor="text1"/>
+          <w:sz w:val="20"/>
+        </w:rPr>
+      </w:pPr>
+      <w:r>
+        <w:rPr>
+          <w:rFonts w:ascii="Times New Roman" w:hAnsi="Times New Roman" w:cs="Times New Roman"/>
+          <w:color w:val="000000" w:themeColor="text1"/>
+          <w:sz w:val="20"/>
+        </w:rPr>
+        <w:t>Ideally, the Self Start system should be available 100% of the time. Users should be able to access the site at any time of their choosing. If maintenance needs to be done</w:t>
+      </w:r>
+      <w:r>
+        <w:rPr>
+          <w:rFonts w:ascii="Times New Roman" w:hAnsi="Times New Roman" w:cs="Times New Roman"/>
+          <w:color w:val="000000" w:themeColor="text1"/>
+          <w:sz w:val="20"/>
+        </w:rPr>
+        <w:t>,</w:t>
+      </w:r>
+      <w:r>
+        <w:rPr>
+          <w:rFonts w:ascii="Times New Roman" w:hAnsi="Times New Roman" w:cs="Times New Roman"/>
+          <w:color w:val="000000" w:themeColor="text1"/>
+          <w:sz w:val="20"/>
+        </w:rPr>
+        <w:t xml:space="preserve"> two days </w:t>
+      </w:r>
+      <w:r>
+        <w:rPr>
+          <w:rFonts w:ascii="Times New Roman" w:hAnsi="Times New Roman" w:cs="Times New Roman"/>
+          <w:color w:val="000000" w:themeColor="text1"/>
+          <w:sz w:val="20"/>
+        </w:rPr>
+        <w:t xml:space="preserve">of </w:t>
+      </w:r>
+      <w:r>
+        <w:rPr>
+          <w:rFonts w:ascii="Times New Roman" w:hAnsi="Times New Roman" w:cs="Times New Roman"/>
+          <w:color w:val="000000" w:themeColor="text1"/>
+          <w:sz w:val="20"/>
+        </w:rPr>
+        <w:t>notice should be given so users can be sufficiently aware of the temporary service outage and developers can implement important updates quickly. Maintenance should never take more than 8 hours and should be done during predetermined off-peak system usage hours. Due to the multiple functionalities of the system, degraded operations should be available in certain scenarios. For example, if there is an issue with the database pulling information on treatment plans, the system should still allow users to book appointments with the Marcotte clinic.</w:t>
       </w:r>
     </w:p>
     <w:p>
@@ -13091,15 +14098,44 @@
           <w:ilvl w:val="0"/>
           <w:numId w:val="11"/>
         </w:numPr>
-      </w:pPr>
-      <w:r>
-        <w:t>The Self Start system will be developed in such a way that we believe will never fail. This of course is not a realistic assumption; unforeseen failures (or bugs) will surely arise in the system. But a bug is a one-off problem that will be fixed with a patch. The time between the finding of bugs can be used to predict the timeline of when new bugs will be exposed in the future. Although this can give us an estimate of Mean Time Between Failures, this number is likely to change throughout the product</w:t>
-      </w:r>
-      <w:r>
-        <w:t xml:space="preserve"> </w:t>
-      </w:r>
-      <w:r>
-        <w:t>lifecycle and very difficult to estimate prior to the release of the system. Thus, unlike the predictable failures of physical systems, the MTBF of Self Start can not be accurately measured.</w:t>
+        <w:rPr>
+          <w:rFonts w:ascii="Times New Roman" w:hAnsi="Times New Roman" w:cs="Times New Roman"/>
+          <w:color w:val="000000" w:themeColor="text1"/>
+          <w:sz w:val="20"/>
+        </w:rPr>
+      </w:pPr>
+      <w:r>
+        <w:rPr>
+          <w:rFonts w:ascii="Times New Roman" w:hAnsi="Times New Roman" w:cs="Times New Roman"/>
+          <w:color w:val="000000" w:themeColor="text1"/>
+          <w:sz w:val="20"/>
+        </w:rPr>
+        <w:t xml:space="preserve">The Self Start system will be developed in such a way that we believe will never fail. This of course is not a realistic assumption; unforeseen failures (or bugs) will surely arise in the system. But a bug is a one-off problem that will be fixed with a patch. The time between the finding of bugs can be used to predict the </w:t>
+      </w:r>
+      <w:r>
+        <w:rPr>
+          <w:rFonts w:ascii="Times New Roman" w:hAnsi="Times New Roman" w:cs="Times New Roman"/>
+          <w:color w:val="000000" w:themeColor="text1"/>
+          <w:sz w:val="20"/>
+        </w:rPr>
+        <w:lastRenderedPageBreak/>
+        <w:t xml:space="preserve">timeline of when new bugs will be exposed in the future. Although this can give us an estimate of Mean Time Between Failures, this number is likely to change throughout the product lifecycle and very difficult to estimate prior to the release of the system. Thus, unlike the predictable failures of physical systems, the MTBF of Self Start </w:t>
+      </w:r>
+      <w:r>
+        <w:rPr>
+          <w:rFonts w:ascii="Times New Roman" w:hAnsi="Times New Roman" w:cs="Times New Roman"/>
+          <w:color w:val="000000" w:themeColor="text1"/>
+          <w:sz w:val="20"/>
+        </w:rPr>
+        <w:t>cannot</w:t>
+      </w:r>
+      <w:r>
+        <w:rPr>
+          <w:rFonts w:ascii="Times New Roman" w:hAnsi="Times New Roman" w:cs="Times New Roman"/>
+          <w:color w:val="000000" w:themeColor="text1"/>
+          <w:sz w:val="20"/>
+        </w:rPr>
+        <w:t xml:space="preserve"> be accurately measured.</w:t>
       </w:r>
     </w:p>
     <w:p>
@@ -13109,9 +14145,35 @@
           <w:ilvl w:val="0"/>
           <w:numId w:val="11"/>
         </w:numPr>
-      </w:pPr>
-      <w:r>
-        <w:t>The Mean Time To Repair should be no longer than 10 hours. This gives developers a few hours to find the bug and then a reasonable amount of time to fix the failure.</w:t>
+        <w:rPr>
+          <w:rFonts w:ascii="Times New Roman" w:hAnsi="Times New Roman" w:cs="Times New Roman"/>
+          <w:color w:val="000000" w:themeColor="text1"/>
+          <w:sz w:val="20"/>
+        </w:rPr>
+      </w:pPr>
+      <w:r>
+        <w:rPr>
+          <w:rFonts w:ascii="Times New Roman" w:hAnsi="Times New Roman" w:cs="Times New Roman"/>
+          <w:color w:val="000000" w:themeColor="text1"/>
+          <w:sz w:val="20"/>
+        </w:rPr>
+        <w:t xml:space="preserve">The Mean Time </w:t>
+      </w:r>
+      <w:r>
+        <w:rPr>
+          <w:rFonts w:ascii="Times New Roman" w:hAnsi="Times New Roman" w:cs="Times New Roman"/>
+          <w:color w:val="000000" w:themeColor="text1"/>
+          <w:sz w:val="20"/>
+        </w:rPr>
+        <w:t>to</w:t>
+      </w:r>
+      <w:r>
+        <w:rPr>
+          <w:rFonts w:ascii="Times New Roman" w:hAnsi="Times New Roman" w:cs="Times New Roman"/>
+          <w:color w:val="000000" w:themeColor="text1"/>
+          <w:sz w:val="20"/>
+        </w:rPr>
+        <w:t xml:space="preserve"> Repair should be no longer than 10 hours. This gives developers a few hours to find the bug and then a reasonable amount of time to fix the failure.</w:t>
       </w:r>
     </w:p>
     <w:p>
@@ -13121,9 +14183,35 @@
           <w:ilvl w:val="0"/>
           <w:numId w:val="11"/>
         </w:numPr>
-      </w:pPr>
-      <w:r>
-        <w:t>The system will be outputting patient treatment plans. Since these plans are administered by the physiotherapists and not the system it self, accuracy is not a major concern with our system. The system should only display these plans upon request in exactly the fore the physiotherapist has transcribed.</w:t>
+        <w:rPr>
+          <w:rFonts w:ascii="Times New Roman" w:hAnsi="Times New Roman" w:cs="Times New Roman"/>
+          <w:color w:val="000000" w:themeColor="text1"/>
+          <w:sz w:val="20"/>
+        </w:rPr>
+      </w:pPr>
+      <w:r>
+        <w:rPr>
+          <w:rFonts w:ascii="Times New Roman" w:hAnsi="Times New Roman" w:cs="Times New Roman"/>
+          <w:color w:val="000000" w:themeColor="text1"/>
+          <w:sz w:val="20"/>
+        </w:rPr>
+        <w:t xml:space="preserve">The system will be outputting patient treatment plans. Since these plans are administered by the physiotherapists and not the system </w:t>
+      </w:r>
+      <w:r>
+        <w:rPr>
+          <w:rFonts w:ascii="Times New Roman" w:hAnsi="Times New Roman" w:cs="Times New Roman"/>
+          <w:color w:val="000000" w:themeColor="text1"/>
+          <w:sz w:val="20"/>
+        </w:rPr>
+        <w:t>itself</w:t>
+      </w:r>
+      <w:r>
+        <w:rPr>
+          <w:rFonts w:ascii="Times New Roman" w:hAnsi="Times New Roman" w:cs="Times New Roman"/>
+          <w:color w:val="000000" w:themeColor="text1"/>
+          <w:sz w:val="20"/>
+        </w:rPr>
+        <w:t>, accuracy is not a major concern with our system. The system should only display these plans upon request in exactly the fore the physiotherapist has transcribed.</w:t>
       </w:r>
     </w:p>
     <w:p>
@@ -13133,9 +14221,83 @@
           <w:ilvl w:val="0"/>
           <w:numId w:val="11"/>
         </w:numPr>
-      </w:pPr>
-      <w:r>
-        <w:t>The Self Start system should have no more than 15 bugs/KLOC. This is derived form the industry average of having 85% of bugs found before deployment, leaving about .75 bugs per Function point which is roughly 50 lines. Although 15 bugs initially sounds high it is actually a very good balance between time/cost and effectiveness. Also, these 15 bugs/KLOC are the bugs that remain in the system after all the testing is complete and performance is deemed fit to release—as such any obvious points of failures or chronic issues will not be a part of this figure.</w:t>
+        <w:rPr>
+          <w:rFonts w:ascii="Times New Roman" w:hAnsi="Times New Roman" w:cs="Times New Roman"/>
+          <w:color w:val="000000" w:themeColor="text1"/>
+          <w:sz w:val="20"/>
+        </w:rPr>
+      </w:pPr>
+      <w:r>
+        <w:rPr>
+          <w:rFonts w:ascii="Times New Roman" w:hAnsi="Times New Roman" w:cs="Times New Roman"/>
+          <w:color w:val="000000" w:themeColor="text1"/>
+          <w:sz w:val="20"/>
+        </w:rPr>
+        <w:t xml:space="preserve">The Self Start system should have no more than 15 bugs/KLOC. This is derived </w:t>
+      </w:r>
+      <w:r>
+        <w:rPr>
+          <w:rFonts w:ascii="Times New Roman" w:hAnsi="Times New Roman" w:cs="Times New Roman"/>
+          <w:color w:val="000000" w:themeColor="text1"/>
+          <w:sz w:val="20"/>
+        </w:rPr>
+        <w:t>from</w:t>
+      </w:r>
+      <w:r>
+        <w:rPr>
+          <w:rFonts w:ascii="Times New Roman" w:hAnsi="Times New Roman" w:cs="Times New Roman"/>
+          <w:color w:val="000000" w:themeColor="text1"/>
+          <w:sz w:val="20"/>
+        </w:rPr>
+        <w:t xml:space="preserve"> the industry average of having 85% of bugs found before deployment, </w:t>
+      </w:r>
+      <w:r>
+        <w:rPr>
+          <w:rFonts w:ascii="Times New Roman" w:hAnsi="Times New Roman" w:cs="Times New Roman"/>
+          <w:color w:val="000000" w:themeColor="text1"/>
+          <w:sz w:val="20"/>
+        </w:rPr>
+        <w:t>leaving about .75 bugs per f</w:t>
+      </w:r>
+      <w:r>
+        <w:rPr>
+          <w:rFonts w:ascii="Times New Roman" w:hAnsi="Times New Roman" w:cs="Times New Roman"/>
+          <w:color w:val="000000" w:themeColor="text1"/>
+          <w:sz w:val="20"/>
+        </w:rPr>
+        <w:t xml:space="preserve">unction point which is roughly 50 lines. Although 15 bugs </w:t>
+      </w:r>
+      <w:r>
+        <w:rPr>
+          <w:rFonts w:ascii="Times New Roman" w:hAnsi="Times New Roman" w:cs="Times New Roman"/>
+          <w:color w:val="000000" w:themeColor="text1"/>
+          <w:sz w:val="20"/>
+        </w:rPr>
+        <w:t>sound</w:t>
+      </w:r>
+      <w:r>
+        <w:rPr>
+          <w:rFonts w:ascii="Times New Roman" w:hAnsi="Times New Roman" w:cs="Times New Roman"/>
+          <w:color w:val="000000" w:themeColor="text1"/>
+          <w:sz w:val="20"/>
+        </w:rPr>
+        <w:t xml:space="preserve"> high</w:t>
+      </w:r>
+      <w:r>
+        <w:rPr>
+          <w:rFonts w:ascii="Times New Roman" w:hAnsi="Times New Roman" w:cs="Times New Roman"/>
+          <w:color w:val="000000" w:themeColor="text1"/>
+          <w:sz w:val="20"/>
+        </w:rPr>
+        <w:t>,</w:t>
+      </w:r>
+      <w:r>
+        <w:rPr>
+          <w:rFonts w:ascii="Times New Roman" w:hAnsi="Times New Roman" w:cs="Times New Roman"/>
+          <w:color w:val="000000" w:themeColor="text1"/>
+          <w:sz w:val="20"/>
+        </w:rPr>
+        <w:t xml:space="preserve"> it is actually a very good balance between time/cost and effectiveness. Also, these 15 bugs/KLOC are the bugs that remain in the system after all the testing is complete and performance is deemed fit to release—as such any obvious points of failures or chronic issues will not be a part of this figure.</w:t>
       </w:r>
     </w:p>
     <w:p>
@@ -13145,35 +14307,91 @@
           <w:ilvl w:val="0"/>
           <w:numId w:val="11"/>
         </w:numPr>
-      </w:pPr>
-      <w:r>
-        <w:t>Minor bugs: defined as bugs which effect the general presentation of the site. Examples of these type of bugs include graphical bugs like textboxes appearing out of place or miscellaneous abnormalities like “auto-grow” properties of input fields not functioning correctly. 15bugs/KLOC allowed.</w:t>
+        <w:rPr>
+          <w:rFonts w:ascii="Times New Roman" w:hAnsi="Times New Roman" w:cs="Times New Roman"/>
+          <w:color w:val="000000" w:themeColor="text1"/>
+          <w:sz w:val="20"/>
+        </w:rPr>
+      </w:pPr>
+      <w:r>
+        <w:rPr>
+          <w:rFonts w:ascii="Times New Roman" w:hAnsi="Times New Roman" w:cs="Times New Roman"/>
+          <w:color w:val="000000" w:themeColor="text1"/>
+          <w:sz w:val="20"/>
+        </w:rPr>
+        <w:t>Minor bugs: bugs which effect the general presentation of the site. Examples of these type of bugs include graphical bugs like textboxes appearing out of place or miscellaneous abnormalities like “auto-grow” properties of input fields not functioning correctly. 15bugs/KLOC allowed.</w:t>
       </w:r>
     </w:p>
     <w:p>
       <w:pPr>
         <w:pStyle w:val="ListParagraph"/>
+        <w:rPr>
+          <w:rFonts w:ascii="Times New Roman" w:hAnsi="Times New Roman" w:cs="Times New Roman"/>
+          <w:color w:val="000000" w:themeColor="text1"/>
+          <w:sz w:val="20"/>
+        </w:rPr>
       </w:pPr>
     </w:p>
     <w:p>
       <w:pPr>
         <w:pStyle w:val="ListParagraph"/>
-      </w:pPr>
-      <w:r>
-        <w:t>Significant bugs: defined as bugs that can hamper a user experience on the system. Examples of significant bugs include issues where users can not access their treatment plan, users can’t book an appointment with the clinic, and available physiotherapists aren’t properly displayed to the user. No Bugs of this nature will be tolerated. They should be found during the testing phase and fixed before release of the system.</w:t>
+        <w:rPr>
+          <w:rFonts w:ascii="Times New Roman" w:hAnsi="Times New Roman" w:cs="Times New Roman"/>
+          <w:color w:val="000000" w:themeColor="text1"/>
+          <w:sz w:val="20"/>
+        </w:rPr>
+      </w:pPr>
+      <w:r>
+        <w:rPr>
+          <w:rFonts w:ascii="Times New Roman" w:hAnsi="Times New Roman" w:cs="Times New Roman"/>
+          <w:color w:val="000000" w:themeColor="text1"/>
+          <w:sz w:val="20"/>
+        </w:rPr>
+        <w:t xml:space="preserve">Significant bugs: bugs that can hamper a user experience on the system. Examples of significant bugs include issues where users </w:t>
+      </w:r>
+      <w:r>
+        <w:rPr>
+          <w:rFonts w:ascii="Times New Roman" w:hAnsi="Times New Roman" w:cs="Times New Roman"/>
+          <w:color w:val="000000" w:themeColor="text1"/>
+          <w:sz w:val="20"/>
+        </w:rPr>
+        <w:t>cannot</w:t>
+      </w:r>
+      <w:r>
+        <w:rPr>
+          <w:rFonts w:ascii="Times New Roman" w:hAnsi="Times New Roman" w:cs="Times New Roman"/>
+          <w:color w:val="000000" w:themeColor="text1"/>
+          <w:sz w:val="20"/>
+        </w:rPr>
+        <w:t xml:space="preserve"> access their treatment plan, users can’t book an appointment with the clinic, and available physiotherapists aren’t properly displayed to the user. No Bugs of this nature will be tolerated. They should be found during the testing phase and fixed before release of the system.</w:t>
       </w:r>
     </w:p>
     <w:p>
       <w:pPr>
         <w:pStyle w:val="ListParagraph"/>
+        <w:rPr>
+          <w:rFonts w:ascii="Times New Roman" w:hAnsi="Times New Roman" w:cs="Times New Roman"/>
+          <w:color w:val="000000" w:themeColor="text1"/>
+          <w:sz w:val="20"/>
+        </w:rPr>
       </w:pPr>
     </w:p>
     <w:p>
       <w:pPr>
         <w:pStyle w:val="ListParagraph"/>
-      </w:pPr>
-      <w:r>
-        <w:t>Chronic bugs: defined as bugs that will unintentionally delete information, delete users from the database, allow unauthorized users to view medical treatments plans or records of other users (which is a huge violation of doctor patient confidentiality laws), shutdown the operation of the site temporarily or permanently, and/or otherwise make unauthorized changes to any of the system’s databases. Absolutely no bugs of this nature will be tolerated in the release of Self Start.</w:t>
+        <w:rPr>
+          <w:rFonts w:ascii="Times New Roman" w:hAnsi="Times New Roman" w:cs="Times New Roman"/>
+          <w:color w:val="000000" w:themeColor="text1"/>
+          <w:sz w:val="20"/>
+        </w:rPr>
+      </w:pPr>
+      <w:r>
+        <w:rPr>
+          <w:rFonts w:ascii="Times New Roman" w:hAnsi="Times New Roman" w:cs="Times New Roman"/>
+          <w:color w:val="000000" w:themeColor="text1"/>
+          <w:sz w:val="20"/>
+        </w:rPr>
+        <w:t>Chronic bugs: bugs that will unintentionally delete information, delete users from the database, allow unauthorized users to view medical treatments plans or records of other users (which is a huge violation of doctor patient confidentiality laws), shutdown the operation of the site temporarily or permanently, and/or otherwise make unauthorized changes to any of the system’s databases. Absolutely no bugs of this nature will be tolerated in the release of Self Start.</w:t>
       </w:r>
     </w:p>
     <w:p>
@@ -13202,12 +14420,38 @@
           <w:ilvl w:val="0"/>
           <w:numId w:val="13"/>
         </w:numPr>
+        <w:rPr>
+          <w:rFonts w:ascii="Times New Roman" w:hAnsi="Times New Roman" w:cs="Times New Roman"/>
+          <w:color w:val="000000" w:themeColor="text1"/>
+          <w:sz w:val="20"/>
+        </w:rPr>
       </w:pPr>
       <w:bookmarkStart w:id="39" w:name="_Toc456660590"/>
       <w:bookmarkStart w:id="40" w:name="_Toc457262462"/>
       <w:bookmarkStart w:id="41" w:name="_Toc465558713"/>
       <w:r>
-        <w:t>The longest response times should come from the “Create Account”, “View Exercises”, and “Make Payment” use cases as these use cases have to receive or send the most information to the database.</w:t>
+        <w:rPr>
+          <w:rFonts w:ascii="Times New Roman" w:hAnsi="Times New Roman" w:cs="Times New Roman"/>
+          <w:color w:val="000000" w:themeColor="text1"/>
+          <w:sz w:val="20"/>
+        </w:rPr>
+        <w:t xml:space="preserve">The longest response times should come from the “Create Account”, “View Exercises”, and “Make Payment” use cases as these use cases </w:t>
+      </w:r>
+      <w:r>
+        <w:rPr>
+          <w:rFonts w:ascii="Times New Roman" w:hAnsi="Times New Roman" w:cs="Times New Roman"/>
+          <w:color w:val="000000" w:themeColor="text1"/>
+          <w:sz w:val="20"/>
+        </w:rPr>
+        <w:t xml:space="preserve">are that ones that </w:t>
+      </w:r>
+      <w:r>
+        <w:rPr>
+          <w:rFonts w:ascii="Times New Roman" w:hAnsi="Times New Roman" w:cs="Times New Roman"/>
+          <w:color w:val="000000" w:themeColor="text1"/>
+          <w:sz w:val="20"/>
+        </w:rPr>
+        <w:t>receive or send the most information to the database.</w:t>
       </w:r>
     </w:p>
     <w:p>
@@ -13219,8 +14463,18 @@
         </w:numPr>
         <w:spacing w:after="160" w:line="259" w:lineRule="auto"/>
         <w:ind w:left="1080"/>
-      </w:pPr>
-      <w:r>
+        <w:rPr>
+          <w:rFonts w:ascii="Times New Roman" w:hAnsi="Times New Roman" w:cs="Times New Roman"/>
+          <w:color w:val="000000" w:themeColor="text1"/>
+          <w:sz w:val="20"/>
+        </w:rPr>
+      </w:pPr>
+      <w:r>
+        <w:rPr>
+          <w:rFonts w:ascii="Times New Roman" w:hAnsi="Times New Roman" w:cs="Times New Roman"/>
+          <w:color w:val="000000" w:themeColor="text1"/>
+          <w:sz w:val="20"/>
+        </w:rPr>
         <w:t>Create Account (Average: 3 seconds, Max: 5 Seconds)</w:t>
       </w:r>
     </w:p>
@@ -13233,8 +14487,18 @@
         </w:numPr>
         <w:spacing w:after="160" w:line="259" w:lineRule="auto"/>
         <w:ind w:left="1080"/>
-      </w:pPr>
-      <w:r>
+        <w:rPr>
+          <w:rFonts w:ascii="Times New Roman" w:hAnsi="Times New Roman" w:cs="Times New Roman"/>
+          <w:color w:val="000000" w:themeColor="text1"/>
+          <w:sz w:val="20"/>
+        </w:rPr>
+      </w:pPr>
+      <w:r>
+        <w:rPr>
+          <w:rFonts w:ascii="Times New Roman" w:hAnsi="Times New Roman" w:cs="Times New Roman"/>
+          <w:color w:val="000000" w:themeColor="text1"/>
+          <w:sz w:val="20"/>
+        </w:rPr>
         <w:t xml:space="preserve">View Exercises (Average: 3 seconds, Max: 6 Seconds) </w:t>
       </w:r>
     </w:p>
@@ -13242,8 +14506,18 @@
       <w:pPr>
         <w:pStyle w:val="ListParagraph"/>
         <w:ind w:left="1080"/>
-      </w:pPr>
-      <w:r>
+        <w:rPr>
+          <w:rFonts w:ascii="Times New Roman" w:hAnsi="Times New Roman" w:cs="Times New Roman"/>
+          <w:color w:val="000000" w:themeColor="text1"/>
+          <w:sz w:val="20"/>
+        </w:rPr>
+      </w:pPr>
+      <w:r>
+        <w:rPr>
+          <w:rFonts w:ascii="Times New Roman" w:hAnsi="Times New Roman" w:cs="Times New Roman"/>
+          <w:color w:val="000000" w:themeColor="text1"/>
+          <w:sz w:val="20"/>
+        </w:rPr>
         <w:t>The loading of small videos or animations depicting exercises will increase the response time.</w:t>
       </w:r>
     </w:p>
@@ -13256,8 +14530,18 @@
         </w:numPr>
         <w:spacing w:after="160" w:line="259" w:lineRule="auto"/>
         <w:ind w:left="1080"/>
-      </w:pPr>
-      <w:r>
+        <w:rPr>
+          <w:rFonts w:ascii="Times New Roman" w:hAnsi="Times New Roman" w:cs="Times New Roman"/>
+          <w:color w:val="000000" w:themeColor="text1"/>
+          <w:sz w:val="20"/>
+        </w:rPr>
+      </w:pPr>
+      <w:r>
+        <w:rPr>
+          <w:rFonts w:ascii="Times New Roman" w:hAnsi="Times New Roman" w:cs="Times New Roman"/>
+          <w:color w:val="000000" w:themeColor="text1"/>
+          <w:sz w:val="20"/>
+        </w:rPr>
         <w:t xml:space="preserve">Make Payment (Average: 4 seconds, Max 8 Seconds) </w:t>
       </w:r>
     </w:p>
@@ -13265,8 +14549,18 @@
       <w:pPr>
         <w:pStyle w:val="ListParagraph"/>
         <w:ind w:left="1080"/>
-      </w:pPr>
-      <w:r>
+        <w:rPr>
+          <w:rFonts w:ascii="Times New Roman" w:hAnsi="Times New Roman" w:cs="Times New Roman"/>
+          <w:color w:val="000000" w:themeColor="text1"/>
+          <w:sz w:val="20"/>
+        </w:rPr>
+      </w:pPr>
+      <w:r>
+        <w:rPr>
+          <w:rFonts w:ascii="Times New Roman" w:hAnsi="Times New Roman" w:cs="Times New Roman"/>
+          <w:color w:val="000000" w:themeColor="text1"/>
+          <w:sz w:val="20"/>
+        </w:rPr>
         <w:t>The interaction with online banking services is out of the control of the system and may take a significant amount of response time.</w:t>
       </w:r>
     </w:p>
@@ -13277,8 +14571,18 @@
           <w:ilvl w:val="0"/>
           <w:numId w:val="13"/>
         </w:numPr>
-      </w:pPr>
-      <w:r>
+        <w:rPr>
+          <w:rFonts w:ascii="Times New Roman" w:hAnsi="Times New Roman" w:cs="Times New Roman"/>
+          <w:color w:val="000000" w:themeColor="text1"/>
+          <w:sz w:val="20"/>
+        </w:rPr>
+      </w:pPr>
+      <w:r>
+        <w:rPr>
+          <w:rFonts w:ascii="Times New Roman" w:hAnsi="Times New Roman" w:cs="Times New Roman"/>
+          <w:color w:val="000000" w:themeColor="text1"/>
+          <w:sz w:val="20"/>
+        </w:rPr>
         <w:t>Assuming the system will have a total of 300 regular users, the system should be able to do 60 transactions per second, or 20% of the user base at once.</w:t>
       </w:r>
     </w:p>
@@ -13289,9 +14593,35 @@
           <w:ilvl w:val="0"/>
           <w:numId w:val="13"/>
         </w:numPr>
-      </w:pPr>
-      <w:r>
-        <w:t>In the event of system degradation, the system should be able to assume degraded modes of operations as specified in section 3.4. At the same time the system should notify system admin of the issue so that developers can perform maintenance as soon as possible.</w:t>
+        <w:rPr>
+          <w:rFonts w:ascii="Times New Roman" w:hAnsi="Times New Roman" w:cs="Times New Roman"/>
+          <w:color w:val="000000" w:themeColor="text1"/>
+          <w:sz w:val="20"/>
+        </w:rPr>
+      </w:pPr>
+      <w:r>
+        <w:rPr>
+          <w:rFonts w:ascii="Times New Roman" w:hAnsi="Times New Roman" w:cs="Times New Roman"/>
+          <w:color w:val="000000" w:themeColor="text1"/>
+          <w:sz w:val="20"/>
+        </w:rPr>
+        <w:t xml:space="preserve">In the event of system degradation, the system should be able to assume degraded modes of operations as specified in section 3.4. At the same </w:t>
+      </w:r>
+      <w:r>
+        <w:rPr>
+          <w:rFonts w:ascii="Times New Roman" w:hAnsi="Times New Roman" w:cs="Times New Roman"/>
+          <w:color w:val="000000" w:themeColor="text1"/>
+          <w:sz w:val="20"/>
+        </w:rPr>
+        <w:t>time,</w:t>
+      </w:r>
+      <w:r>
+        <w:rPr>
+          <w:rFonts w:ascii="Times New Roman" w:hAnsi="Times New Roman" w:cs="Times New Roman"/>
+          <w:color w:val="000000" w:themeColor="text1"/>
+          <w:sz w:val="20"/>
+        </w:rPr>
+        <w:t xml:space="preserve"> the system should notify system admin of the issue so that developers can perform maintenance as soon as possible.</w:t>
       </w:r>
     </w:p>
     <w:p>
@@ -13299,6 +14629,7 @@
         <w:pStyle w:val="Heading2"/>
       </w:pPr>
       <w:r>
+        <w:lastRenderedPageBreak/>
         <w:t>Supportability</w:t>
       </w:r>
       <w:bookmarkEnd w:id="39"/>
@@ -13857,6 +15188,7 @@
         <w:rPr>
           <w:noProof/>
         </w:rPr>
+        <w:lastRenderedPageBreak/>
         <w:drawing>
           <wp:anchor distT="0" distB="0" distL="114300" distR="114300" simplePos="0" relativeHeight="251658752" behindDoc="0" locked="0" layoutInCell="1" allowOverlap="1">
             <wp:simplePos x="0" y="0"/>
@@ -13994,13 +15326,11 @@
         <w:pStyle w:val="BodyText"/>
       </w:pPr>
       <w:r>
-        <w:t>Since the application must run over the internet, all the hardware shall require connecting to the internet will be the hardware interface for the system. For example, a server that is accessed via HTTP requests and a Secure-Socket Layer (SSL) to ensure security.</w:t>
-      </w:r>
-    </w:p>
-    <w:p>
-      <w:pPr>
-        <w:pStyle w:val="InfoBlue"/>
-      </w:pPr>
+        <w:t>Since the application must run over the internet, all the hardware shall require connecting to the internet will be the hardware interface for the system. For example, a server that is accessed via HTTP requests and a Secure-Socket Layer (SSL) to ensure s</w:t>
+      </w:r>
+      <w:r>
+        <w:t>ecurity.</w:t>
+      </w:r>
     </w:p>
     <w:p>
       <w:pPr>
@@ -14026,11 +15356,21 @@
         </w:numPr>
         <w:spacing w:after="0" w:line="240" w:lineRule="atLeast"/>
         <w:ind w:left="709"/>
+        <w:rPr>
+          <w:rFonts w:ascii="Times New Roman" w:hAnsi="Times New Roman" w:cs="Times New Roman"/>
+          <w:color w:val="000000" w:themeColor="text1"/>
+          <w:sz w:val="20"/>
+        </w:rPr>
       </w:pPr>
       <w:bookmarkStart w:id="69" w:name="_Toc456660600"/>
       <w:bookmarkStart w:id="70" w:name="_Toc457262472"/>
       <w:bookmarkStart w:id="71" w:name="_Toc465558723"/>
       <w:r>
+        <w:rPr>
+          <w:rFonts w:ascii="Times New Roman" w:hAnsi="Times New Roman" w:cs="Times New Roman"/>
+          <w:color w:val="000000" w:themeColor="text1"/>
+          <w:sz w:val="20"/>
+        </w:rPr>
         <w:t>The Self Start system shall communicate with the PayPal system to identify available payment methods, validate the payments and process payments.</w:t>
       </w:r>
     </w:p>
@@ -14044,8 +15384,18 @@
         </w:numPr>
         <w:spacing w:after="0" w:line="240" w:lineRule="atLeast"/>
         <w:ind w:left="709" w:hanging="338"/>
-      </w:pPr>
-      <w:r>
+        <w:rPr>
+          <w:rFonts w:ascii="Times New Roman" w:hAnsi="Times New Roman" w:cs="Times New Roman"/>
+          <w:color w:val="000000" w:themeColor="text1"/>
+          <w:sz w:val="20"/>
+        </w:rPr>
+      </w:pPr>
+      <w:r>
+        <w:rPr>
+          <w:rFonts w:ascii="Times New Roman" w:hAnsi="Times New Roman" w:cs="Times New Roman"/>
+          <w:color w:val="000000" w:themeColor="text1"/>
+          <w:sz w:val="20"/>
+        </w:rPr>
         <w:t>The Self Start system shall communicate with a video conferencing tool to provide remote communication between the client and physiotherapist</w:t>
       </w:r>
     </w:p>
@@ -14059,8 +15409,18 @@
         </w:numPr>
         <w:spacing w:after="0" w:line="240" w:lineRule="atLeast"/>
         <w:ind w:left="709"/>
-      </w:pPr>
-      <w:r>
+        <w:rPr>
+          <w:rFonts w:ascii="Times New Roman" w:hAnsi="Times New Roman" w:cs="Times New Roman"/>
+          <w:color w:val="000000" w:themeColor="text1"/>
+          <w:sz w:val="20"/>
+        </w:rPr>
+      </w:pPr>
+      <w:r>
+        <w:rPr>
+          <w:rFonts w:ascii="Times New Roman" w:hAnsi="Times New Roman" w:cs="Times New Roman"/>
+          <w:color w:val="000000" w:themeColor="text1"/>
+          <w:sz w:val="20"/>
+        </w:rPr>
         <w:t>The Self Start system shall communicate with Let’s Encrypt to publish the Self Start application over a secure web using TLS technology</w:t>
       </w:r>
     </w:p>
@@ -14334,10 +15694,10 @@
               <w:i/>
               <w:iCs/>
             </w:rPr>
-            <w:t>BRiGADE</w:t>
+            <w:t>Brigade,</w:t>
           </w:r>
           <w:r>
-            <w:t>, 2017</w:t>
+            <w:t xml:space="preserve"> 2017</w:t>
           </w:r>
         </w:p>
       </w:tc>
@@ -14381,7 +15741,7 @@
               <w:rStyle w:val="PageNumber"/>
               <w:noProof/>
             </w:rPr>
-            <w:t>5</w:t>
+            <w:t>16</w:t>
           </w:r>
           <w:r>
             <w:rPr>
@@ -14473,7 +15833,7 @@
             <w:ind w:right="68"/>
           </w:pPr>
           <w:r>
-            <w:t xml:space="preserve">  Version: 1.0</w:t>
+            <w:t xml:space="preserve">  Version: 2.0</w:t>
           </w:r>
         </w:p>
       </w:tc>
@@ -14510,7 +15870,10 @@
         </w:tcPr>
         <w:p>
           <w:r>
-            <w:t>SE3352a Group 2 - BRiGADE</w:t>
+            <w:t>SE3352a Group 2 - B</w:t>
+          </w:r>
+          <w:r>
+            <w:t>rigade</w:t>
           </w:r>
         </w:p>
       </w:tc>

</xml_diff>